<commit_message>
Manji ispravak u prvoj verziji specifikacije zahtjeva
</commit_message>
<xml_diff>
--- a/Specifikacija zahtjeva/Specifikacija zahtjeva.docx
+++ b/Specifikacija zahtjeva/Specifikacija zahtjeva.docx
@@ -2548,7 +2548,25 @@
           <w:kern w:val="0"/>
           <w14:ligatures w14:val="none"/>
         </w:rPr>
-        <w:t xml:space="preserve">Korisnicima treba omogućiti personalizirano iskustvo gledanja televizije. To znači da bi platforma trebala analizirati njihove preference i prethodne navike kako bi im ponudila relevantne preporuke. Mogućnost označavanja sadržaja kao omiljenog također je važna za korisnike. </w:t>
+        <w:t xml:space="preserve">Korisnicima treba omogućiti personalizirano iskustvo gledanja televizije. To znači da bi platforma trebala analizirati njihove </w:t>
+      </w:r>
+      <w:proofErr w:type="spellStart"/>
+      <w:r>
+        <w:rPr>
+          <w:rFonts w:ascii="Arial" w:eastAsia="Times New Roman" w:hAnsi="Arial" w:cs="Arial"/>
+          <w:kern w:val="0"/>
+          <w14:ligatures w14:val="none"/>
+        </w:rPr>
+        <w:t>preference</w:t>
+      </w:r>
+      <w:proofErr w:type="spellEnd"/>
+      <w:r>
+        <w:rPr>
+          <w:rFonts w:ascii="Arial" w:eastAsia="Times New Roman" w:hAnsi="Arial" w:cs="Arial"/>
+          <w:kern w:val="0"/>
+          <w14:ligatures w14:val="none"/>
+        </w:rPr>
+        <w:t xml:space="preserve"> i prethodne navike kako bi im ponudila relevantne preporuke. Mogućnost označavanja sadržaja kao omiljenog također je važna za korisnike. </w:t>
       </w:r>
     </w:p>
     <w:p>
@@ -3974,83 +3992,77 @@
         </w:rPr>
         <w:t xml:space="preserve"> </w:t>
       </w:r>
+      <w:r>
+        <w:rPr>
+          <w:rFonts w:ascii="Arial" w:hAnsi="Arial" w:cs="Arial"/>
+          <w:sz w:val="24"/>
+        </w:rPr>
+        <w:t>[3] – Surogat (</w:t>
+      </w:r>
+      <w:hyperlink r:id="rId11" w:history="1">
+        <w:r>
+          <w:rPr>
+            <w:rStyle w:val="Hiperveza"/>
+            <w:rFonts w:ascii="Arial" w:hAnsi="Arial" w:cs="Arial"/>
+            <w:sz w:val="24"/>
+          </w:rPr>
+          <w:t>https://www.xfinity.com</w:t>
+        </w:r>
+      </w:hyperlink>
+      <w:r>
+        <w:rPr>
+          <w:rFonts w:ascii="Arial" w:hAnsi="Arial" w:cs="Arial"/>
+          <w:sz w:val="24"/>
+        </w:rPr>
+        <w:t>) („</w:t>
+      </w:r>
+      <w:r>
+        <w:rPr>
+          <w:rFonts w:ascii="Arial" w:hAnsi="Arial" w:cs="Arial"/>
+          <w:sz w:val="24"/>
+        </w:rPr>
+        <w:t>Porijeklo zah</w:t>
+      </w:r>
+      <w:r>
+        <w:rPr>
+          <w:rFonts w:ascii="Arial" w:hAnsi="Arial" w:cs="Arial"/>
+          <w:sz w:val="24"/>
+        </w:rPr>
+        <w:t>t</w:t>
+      </w:r>
+      <w:r>
+        <w:rPr>
+          <w:rFonts w:ascii="Arial" w:hAnsi="Arial" w:cs="Arial"/>
+          <w:sz w:val="24"/>
+        </w:rPr>
+        <w:t>jeva -</w:t>
+      </w:r>
+      <w:r>
+        <w:rPr>
+          <w:rFonts w:ascii="Arial" w:hAnsi="Arial" w:cs="Arial"/>
+          <w:sz w:val="24"/>
+        </w:rPr>
+        <w:t xml:space="preserve"> </w:t>
+      </w:r>
+      <w:r>
+        <w:rPr>
+          <w:rFonts w:ascii="Arial" w:hAnsi="Arial" w:cs="Arial"/>
+          <w:sz w:val="24"/>
+        </w:rPr>
+        <w:t>s</w:t>
+      </w:r>
+      <w:r>
+        <w:rPr>
+          <w:rFonts w:ascii="Arial" w:hAnsi="Arial" w:cs="Arial"/>
+          <w:sz w:val="24"/>
+        </w:rPr>
+        <w:t>urogat.docx“)</w:t>
+      </w:r>
+    </w:p>
+    <w:p>
       <w:bookmarkStart w:id="21" w:name="_GoBack"/>
       <w:bookmarkEnd w:id="21"/>
-      <w:r>
-        <w:rPr>
-          <w:rFonts w:ascii="Arial" w:hAnsi="Arial" w:cs="Arial"/>
-          <w:sz w:val="24"/>
-        </w:rPr>
-        <w:t>[3] – Surogat (gog.com) („</w:t>
-      </w:r>
-      <w:r>
-        <w:rPr>
-          <w:rFonts w:ascii="Arial" w:hAnsi="Arial" w:cs="Arial"/>
-          <w:sz w:val="24"/>
-        </w:rPr>
-        <w:t>Porijeklo zah</w:t>
-      </w:r>
-      <w:r>
-        <w:rPr>
-          <w:rFonts w:ascii="Arial" w:hAnsi="Arial" w:cs="Arial"/>
-          <w:sz w:val="24"/>
-        </w:rPr>
-        <w:t>t</w:t>
-      </w:r>
-      <w:r>
-        <w:rPr>
-          <w:rFonts w:ascii="Arial" w:hAnsi="Arial" w:cs="Arial"/>
-          <w:sz w:val="24"/>
-        </w:rPr>
-        <w:t>jeva -</w:t>
-      </w:r>
-      <w:r>
-        <w:rPr>
-          <w:rFonts w:ascii="Arial" w:hAnsi="Arial" w:cs="Arial"/>
-          <w:sz w:val="24"/>
-        </w:rPr>
-        <w:t xml:space="preserve"> </w:t>
-      </w:r>
-      <w:r>
-        <w:rPr>
-          <w:rFonts w:ascii="Arial" w:hAnsi="Arial" w:cs="Arial"/>
-          <w:sz w:val="24"/>
-        </w:rPr>
-        <w:t>s</w:t>
-      </w:r>
-      <w:r>
-        <w:rPr>
-          <w:rFonts w:ascii="Arial" w:hAnsi="Arial" w:cs="Arial"/>
-          <w:sz w:val="24"/>
-        </w:rPr>
-        <w:t>urogat.docx“)</w:t>
-      </w:r>
-    </w:p>
-    <w:p>
-      <w:pPr>
-        <w:rPr>
-          <w:rFonts w:ascii="Arial" w:hAnsi="Arial" w:cs="Arial"/>
-        </w:rPr>
-      </w:pPr>
-    </w:p>
-    <w:p>
-      <w:pPr>
-        <w:pStyle w:val="Naslov2"/>
-        <w:numPr>
-          <w:ilvl w:val="0"/>
-          <w:numId w:val="0"/>
-        </w:numPr>
-        <w:rPr>
-          <w:rFonts w:ascii="Arial" w:hAnsi="Arial" w:cs="Arial"/>
-        </w:rPr>
-      </w:pPr>
-    </w:p>
-    <w:p/>
-    <w:p/>
-    <w:p/>
-    <w:p/>
-    <w:p/>
-    <w:p/>
+    </w:p>
     <w:p/>
     <w:p/>
     <w:p/>
@@ -6997,7 +7009,7 @@
 </file>
 
 <file path=customXml/itemProps1.xml><?xml version="1.0" encoding="utf-8"?>
-<ds:datastoreItem xmlns:ds="http://schemas.openxmlformats.org/officeDocument/2006/customXml" ds:itemID="{4A7BDCF8-70A6-4603-8691-5DF5838BD048}">
+<ds:datastoreItem xmlns:ds="http://schemas.openxmlformats.org/officeDocument/2006/customXml" ds:itemID="{319F25AE-CDEB-4A82-ACC0-F5331461885B}">
   <ds:schemaRefs>
     <ds:schemaRef ds:uri="http://schemas.openxmlformats.org/officeDocument/2006/bibliography"/>
   </ds:schemaRefs>

</xml_diff>

<commit_message>
Dodana model funkcija - dijagram dekompozicije funkcija
</commit_message>
<xml_diff>
--- a/Specifikacija zahtjeva/Specifikacija zahtjeva.docx
+++ b/Specifikacija zahtjeva/Specifikacija zahtjeva.docx
@@ -445,7 +445,7 @@
             </w:rPr>
             <w:fldChar w:fldCharType="separate"/>
           </w:r>
-          <w:hyperlink w:anchor="_Toc143682403" w:history="1">
+          <w:hyperlink w:anchor="_Toc143765831" w:history="1">
             <w:r>
               <w:rPr>
                 <w:rStyle w:val="Hiperveza"/>
@@ -473,7 +473,7 @@
                 <w:noProof/>
                 <w:webHidden/>
               </w:rPr>
-              <w:instrText xml:space="preserve"> PAGEREF _Toc143682403 \h </w:instrText>
+              <w:instrText xml:space="preserve"> PAGEREF _Toc143765831 \h </w:instrText>
             </w:r>
             <w:r>
               <w:rPr>
@@ -518,7 +518,7 @@
               <w:lang w:val="en-US"/>
             </w:rPr>
           </w:pPr>
-          <w:hyperlink w:anchor="_Toc143682404" w:history="1">
+          <w:hyperlink w:anchor="_Toc143765832" w:history="1">
             <w:r>
               <w:rPr>
                 <w:rStyle w:val="Hiperveza"/>
@@ -546,7 +546,7 @@
                 <w:noProof/>
                 <w:webHidden/>
               </w:rPr>
-              <w:instrText xml:space="preserve"> PAGEREF _Toc143682404 \h </w:instrText>
+              <w:instrText xml:space="preserve"> PAGEREF _Toc143765832 \h </w:instrText>
             </w:r>
             <w:r>
               <w:rPr>
@@ -589,7 +589,7 @@
               <w:lang w:val="en-US" w:eastAsia="en-US"/>
             </w:rPr>
           </w:pPr>
-          <w:hyperlink w:anchor="_Toc143682405" w:history="1">
+          <w:hyperlink w:anchor="_Toc143765833" w:history="1">
             <w:r>
               <w:rPr>
                 <w:rStyle w:val="Hiperveza"/>
@@ -617,7 +617,7 @@
                 <w:noProof/>
                 <w:webHidden/>
               </w:rPr>
-              <w:instrText xml:space="preserve"> PAGEREF _Toc143682405 \h </w:instrText>
+              <w:instrText xml:space="preserve"> PAGEREF _Toc143765833 \h </w:instrText>
             </w:r>
             <w:r>
               <w:rPr>
@@ -660,7 +660,7 @@
               <w:lang w:val="en-US" w:eastAsia="en-US"/>
             </w:rPr>
           </w:pPr>
-          <w:hyperlink w:anchor="_Toc143682406" w:history="1">
+          <w:hyperlink w:anchor="_Toc143765834" w:history="1">
             <w:r>
               <w:rPr>
                 <w:rStyle w:val="Hiperveza"/>
@@ -688,7 +688,7 @@
                 <w:noProof/>
                 <w:webHidden/>
               </w:rPr>
-              <w:instrText xml:space="preserve"> PAGEREF _Toc143682406 \h </w:instrText>
+              <w:instrText xml:space="preserve"> PAGEREF _Toc143765834 \h </w:instrText>
             </w:r>
             <w:r>
               <w:rPr>
@@ -731,7 +731,7 @@
               <w:lang w:val="en-US" w:eastAsia="en-US"/>
             </w:rPr>
           </w:pPr>
-          <w:hyperlink w:anchor="_Toc143682407" w:history="1">
+          <w:hyperlink w:anchor="_Toc143765835" w:history="1">
             <w:r>
               <w:rPr>
                 <w:rStyle w:val="Hiperveza"/>
@@ -759,7 +759,7 @@
                 <w:noProof/>
                 <w:webHidden/>
               </w:rPr>
-              <w:instrText xml:space="preserve"> PAGEREF _Toc143682407 \h </w:instrText>
+              <w:instrText xml:space="preserve"> PAGEREF _Toc143765835 \h </w:instrText>
             </w:r>
             <w:r>
               <w:rPr>
@@ -802,7 +802,7 @@
               <w:lang w:val="en-US" w:eastAsia="en-US"/>
             </w:rPr>
           </w:pPr>
-          <w:hyperlink w:anchor="_Toc143682408" w:history="1">
+          <w:hyperlink w:anchor="_Toc143765836" w:history="1">
             <w:r>
               <w:rPr>
                 <w:rStyle w:val="Hiperveza"/>
@@ -830,7 +830,7 @@
                 <w:noProof/>
                 <w:webHidden/>
               </w:rPr>
-              <w:instrText xml:space="preserve"> PAGEREF _Toc143682408 \h </w:instrText>
+              <w:instrText xml:space="preserve"> PAGEREF _Toc143765836 \h </w:instrText>
             </w:r>
             <w:r>
               <w:rPr>
@@ -875,7 +875,7 @@
               <w:lang w:val="en-US"/>
             </w:rPr>
           </w:pPr>
-          <w:hyperlink w:anchor="_Toc143682409" w:history="1">
+          <w:hyperlink w:anchor="_Toc143765837" w:history="1">
             <w:r>
               <w:rPr>
                 <w:rStyle w:val="Hiperveza"/>
@@ -903,7 +903,7 @@
                 <w:noProof/>
                 <w:webHidden/>
               </w:rPr>
-              <w:instrText xml:space="preserve"> PAGEREF _Toc143682409 \h </w:instrText>
+              <w:instrText xml:space="preserve"> PAGEREF _Toc143765837 \h </w:instrText>
             </w:r>
             <w:r>
               <w:rPr>
@@ -946,7 +946,7 @@
               <w:lang w:val="en-US" w:eastAsia="en-US"/>
             </w:rPr>
           </w:pPr>
-          <w:hyperlink w:anchor="_Toc143682410" w:history="1">
+          <w:hyperlink w:anchor="_Toc143765838" w:history="1">
             <w:r>
               <w:rPr>
                 <w:rStyle w:val="Hiperveza"/>
@@ -974,7 +974,7 @@
                 <w:noProof/>
                 <w:webHidden/>
               </w:rPr>
-              <w:instrText xml:space="preserve"> PAGEREF _Toc143682410 \h </w:instrText>
+              <w:instrText xml:space="preserve"> PAGEREF _Toc143765838 \h </w:instrText>
             </w:r>
             <w:r>
               <w:rPr>
@@ -1017,7 +1017,7 @@
               <w:lang w:val="en-US" w:eastAsia="en-US"/>
             </w:rPr>
           </w:pPr>
-          <w:hyperlink w:anchor="_Toc143682411" w:history="1">
+          <w:hyperlink w:anchor="_Toc143765839" w:history="1">
             <w:r>
               <w:rPr>
                 <w:rStyle w:val="Hiperveza"/>
@@ -1045,7 +1045,7 @@
                 <w:noProof/>
                 <w:webHidden/>
               </w:rPr>
-              <w:instrText xml:space="preserve"> PAGEREF _Toc143682411 \h </w:instrText>
+              <w:instrText xml:space="preserve"> PAGEREF _Toc143765839 \h </w:instrText>
             </w:r>
             <w:r>
               <w:rPr>
@@ -1088,7 +1088,7 @@
               <w:lang w:val="en-US" w:eastAsia="en-US"/>
             </w:rPr>
           </w:pPr>
-          <w:hyperlink w:anchor="_Toc143682412" w:history="1">
+          <w:hyperlink w:anchor="_Toc143765840" w:history="1">
             <w:r>
               <w:rPr>
                 <w:rStyle w:val="Hiperveza"/>
@@ -1116,7 +1116,7 @@
                 <w:noProof/>
                 <w:webHidden/>
               </w:rPr>
-              <w:instrText xml:space="preserve"> PAGEREF _Toc143682412 \h </w:instrText>
+              <w:instrText xml:space="preserve"> PAGEREF _Toc143765840 \h </w:instrText>
             </w:r>
             <w:r>
               <w:rPr>
@@ -1159,7 +1159,7 @@
               <w:lang w:val="en-US" w:eastAsia="en-US"/>
             </w:rPr>
           </w:pPr>
-          <w:hyperlink w:anchor="_Toc143682413" w:history="1">
+          <w:hyperlink w:anchor="_Toc143765841" w:history="1">
             <w:r>
               <w:rPr>
                 <w:rStyle w:val="Hiperveza"/>
@@ -1187,7 +1187,7 @@
                 <w:noProof/>
                 <w:webHidden/>
               </w:rPr>
-              <w:instrText xml:space="preserve"> PAGEREF _Toc143682413 \h </w:instrText>
+              <w:instrText xml:space="preserve"> PAGEREF _Toc143765841 \h </w:instrText>
             </w:r>
             <w:r>
               <w:rPr>
@@ -1232,7 +1232,7 @@
               <w:lang w:val="en-US"/>
             </w:rPr>
           </w:pPr>
-          <w:hyperlink w:anchor="_Toc143682414" w:history="1">
+          <w:hyperlink w:anchor="_Toc143765842" w:history="1">
             <w:r>
               <w:rPr>
                 <w:rStyle w:val="Hiperveza"/>
@@ -1260,7 +1260,7 @@
                 <w:noProof/>
                 <w:webHidden/>
               </w:rPr>
-              <w:instrText xml:space="preserve"> PAGEREF _Toc143682414 \h </w:instrText>
+              <w:instrText xml:space="preserve"> PAGEREF _Toc143765842 \h </w:instrText>
             </w:r>
             <w:r>
               <w:rPr>
@@ -1303,7 +1303,7 @@
               <w:lang w:val="en-US" w:eastAsia="en-US"/>
             </w:rPr>
           </w:pPr>
-          <w:hyperlink w:anchor="_Toc143682415" w:history="1">
+          <w:hyperlink w:anchor="_Toc143765843" w:history="1">
             <w:r>
               <w:rPr>
                 <w:rStyle w:val="Hiperveza"/>
@@ -1331,7 +1331,7 @@
                 <w:noProof/>
                 <w:webHidden/>
               </w:rPr>
-              <w:instrText xml:space="preserve"> PAGEREF _Toc143682415 \h </w:instrText>
+              <w:instrText xml:space="preserve"> PAGEREF _Toc143765843 \h </w:instrText>
             </w:r>
             <w:r>
               <w:rPr>
@@ -1374,7 +1374,7 @@
               <w:lang w:val="en-US" w:eastAsia="en-US"/>
             </w:rPr>
           </w:pPr>
-          <w:hyperlink w:anchor="_Toc143682416" w:history="1">
+          <w:hyperlink w:anchor="_Toc143765844" w:history="1">
             <w:r>
               <w:rPr>
                 <w:rStyle w:val="Hiperveza"/>
@@ -1402,7 +1402,7 @@
                 <w:noProof/>
                 <w:webHidden/>
               </w:rPr>
-              <w:instrText xml:space="preserve"> PAGEREF _Toc143682416 \h </w:instrText>
+              <w:instrText xml:space="preserve"> PAGEREF _Toc143765844 \h </w:instrText>
             </w:r>
             <w:r>
               <w:rPr>
@@ -1445,7 +1445,7 @@
               <w:lang w:val="en-US" w:eastAsia="en-US"/>
             </w:rPr>
           </w:pPr>
-          <w:hyperlink w:anchor="_Toc143682417" w:history="1">
+          <w:hyperlink w:anchor="_Toc143765845" w:history="1">
             <w:r>
               <w:rPr>
                 <w:rStyle w:val="Hiperveza"/>
@@ -1473,7 +1473,7 @@
                 <w:noProof/>
                 <w:webHidden/>
               </w:rPr>
-              <w:instrText xml:space="preserve"> PAGEREF _Toc143682417 \h </w:instrText>
+              <w:instrText xml:space="preserve"> PAGEREF _Toc143765845 \h </w:instrText>
             </w:r>
             <w:r>
               <w:rPr>
@@ -1516,7 +1516,7 @@
               <w:lang w:val="en-US" w:eastAsia="en-US"/>
             </w:rPr>
           </w:pPr>
-          <w:hyperlink w:anchor="_Toc143682418" w:history="1">
+          <w:hyperlink w:anchor="_Toc143765846" w:history="1">
             <w:r>
               <w:rPr>
                 <w:rStyle w:val="Hiperveza"/>
@@ -1544,7 +1544,7 @@
                 <w:noProof/>
                 <w:webHidden/>
               </w:rPr>
-              <w:instrText xml:space="preserve"> PAGEREF _Toc143682418 \h </w:instrText>
+              <w:instrText xml:space="preserve"> PAGEREF _Toc143765846 \h </w:instrText>
             </w:r>
             <w:r>
               <w:rPr>
@@ -1587,7 +1587,7 @@
               <w:lang w:val="en-US" w:eastAsia="en-US"/>
             </w:rPr>
           </w:pPr>
-          <w:hyperlink w:anchor="_Toc143682419" w:history="1">
+          <w:hyperlink w:anchor="_Toc143765847" w:history="1">
             <w:r>
               <w:rPr>
                 <w:rStyle w:val="Hiperveza"/>
@@ -1615,7 +1615,7 @@
                 <w:noProof/>
                 <w:webHidden/>
               </w:rPr>
-              <w:instrText xml:space="preserve"> PAGEREF _Toc143682419 \h </w:instrText>
+              <w:instrText xml:space="preserve"> PAGEREF _Toc143765847 \h </w:instrText>
             </w:r>
             <w:r>
               <w:rPr>
@@ -1660,7 +1660,7 @@
               <w:lang w:val="en-US"/>
             </w:rPr>
           </w:pPr>
-          <w:hyperlink w:anchor="_Toc143682420" w:history="1">
+          <w:hyperlink w:anchor="_Toc143765848" w:history="1">
             <w:r>
               <w:rPr>
                 <w:rStyle w:val="Hiperveza"/>
@@ -1688,7 +1688,7 @@
                 <w:noProof/>
                 <w:webHidden/>
               </w:rPr>
-              <w:instrText xml:space="preserve"> PAGEREF _Toc143682420 \h </w:instrText>
+              <w:instrText xml:space="preserve"> PAGEREF _Toc143765848 \h </w:instrText>
             </w:r>
             <w:r>
               <w:rPr>
@@ -1730,7 +1730,7 @@
               <w:lang w:val="en-US"/>
             </w:rPr>
           </w:pPr>
-          <w:hyperlink w:anchor="_Toc143682421" w:history="1">
+          <w:hyperlink w:anchor="_Toc143765849" w:history="1">
             <w:r>
               <w:rPr>
                 <w:rStyle w:val="Hiperveza"/>
@@ -1758,7 +1758,7 @@
                 <w:noProof/>
                 <w:webHidden/>
               </w:rPr>
-              <w:instrText xml:space="preserve"> PAGEREF _Toc143682421 \h </w:instrText>
+              <w:instrText xml:space="preserve"> PAGEREF _Toc143765849 \h </w:instrText>
             </w:r>
             <w:r>
               <w:rPr>
@@ -1803,7 +1803,7 @@
               <w:lang w:val="en-US"/>
             </w:rPr>
           </w:pPr>
-          <w:hyperlink w:anchor="_Toc143682422" w:history="1">
+          <w:hyperlink w:anchor="_Toc143765850" w:history="1">
             <w:r>
               <w:rPr>
                 <w:rStyle w:val="Hiperveza"/>
@@ -1831,7 +1831,7 @@
                 <w:noProof/>
                 <w:webHidden/>
               </w:rPr>
-              <w:instrText xml:space="preserve"> PAGEREF _Toc143682422 \h </w:instrText>
+              <w:instrText xml:space="preserve"> PAGEREF _Toc143765850 \h </w:instrText>
             </w:r>
             <w:r>
               <w:rPr>
@@ -1876,7 +1876,7 @@
               <w:lang w:val="en-US"/>
             </w:rPr>
           </w:pPr>
-          <w:hyperlink w:anchor="_Toc143682423" w:history="1">
+          <w:hyperlink w:anchor="_Toc143765851" w:history="1">
             <w:r>
               <w:rPr>
                 <w:rStyle w:val="Hiperveza"/>
@@ -1904,7 +1904,7 @@
                 <w:noProof/>
                 <w:webHidden/>
               </w:rPr>
-              <w:instrText xml:space="preserve"> PAGEREF _Toc143682423 \h </w:instrText>
+              <w:instrText xml:space="preserve"> PAGEREF _Toc143765851 \h </w:instrText>
             </w:r>
             <w:r>
               <w:rPr>
@@ -1925,6 +1925,146 @@
                 <w:webHidden/>
               </w:rPr>
               <w:t>7</w:t>
+            </w:r>
+            <w:r>
+              <w:rPr>
+                <w:noProof/>
+                <w:webHidden/>
+              </w:rPr>
+              <w:fldChar w:fldCharType="end"/>
+            </w:r>
+          </w:hyperlink>
+        </w:p>
+        <w:p>
+          <w:pPr>
+            <w:pStyle w:val="Sadraj1"/>
+            <w:rPr>
+              <w:rFonts w:asciiTheme="minorHAnsi" w:eastAsiaTheme="minorEastAsia" w:hAnsiTheme="minorHAnsi" w:cstheme="minorBidi"/>
+              <w:noProof/>
+              <w:sz w:val="22"/>
+              <w:szCs w:val="22"/>
+              <w:lang w:val="en-US"/>
+            </w:rPr>
+          </w:pPr>
+          <w:hyperlink w:anchor="_Toc143765852" w:history="1">
+            <w:r>
+              <w:rPr>
+                <w:rStyle w:val="Hiperveza"/>
+                <w:rFonts w:ascii="Arial" w:hAnsi="Arial" w:cs="Arial"/>
+                <w:noProof/>
+              </w:rPr>
+              <w:t>3. Dijagram dekompozicije funkcija</w:t>
+            </w:r>
+            <w:r>
+              <w:rPr>
+                <w:noProof/>
+                <w:webHidden/>
+              </w:rPr>
+              <w:tab/>
+            </w:r>
+            <w:r>
+              <w:rPr>
+                <w:noProof/>
+                <w:webHidden/>
+              </w:rPr>
+              <w:fldChar w:fldCharType="begin"/>
+            </w:r>
+            <w:r>
+              <w:rPr>
+                <w:noProof/>
+                <w:webHidden/>
+              </w:rPr>
+              <w:instrText xml:space="preserve"> PAGEREF _Toc143765852 \h </w:instrText>
+            </w:r>
+            <w:r>
+              <w:rPr>
+                <w:noProof/>
+                <w:webHidden/>
+              </w:rPr>
+            </w:r>
+            <w:r>
+              <w:rPr>
+                <w:noProof/>
+                <w:webHidden/>
+              </w:rPr>
+              <w:fldChar w:fldCharType="separate"/>
+            </w:r>
+            <w:r>
+              <w:rPr>
+                <w:noProof/>
+                <w:webHidden/>
+              </w:rPr>
+              <w:t>8</w:t>
+            </w:r>
+            <w:r>
+              <w:rPr>
+                <w:noProof/>
+                <w:webHidden/>
+              </w:rPr>
+              <w:fldChar w:fldCharType="end"/>
+            </w:r>
+          </w:hyperlink>
+        </w:p>
+        <w:p>
+          <w:pPr>
+            <w:pStyle w:val="Sadraj1"/>
+            <w:rPr>
+              <w:rFonts w:asciiTheme="minorHAnsi" w:eastAsiaTheme="minorEastAsia" w:hAnsiTheme="minorHAnsi" w:cstheme="minorBidi"/>
+              <w:noProof/>
+              <w:sz w:val="22"/>
+              <w:szCs w:val="22"/>
+              <w:lang w:val="en-US"/>
+            </w:rPr>
+          </w:pPr>
+          <w:hyperlink w:anchor="_Toc143765853" w:history="1">
+            <w:r>
+              <w:rPr>
+                <w:rStyle w:val="Hiperveza"/>
+                <w:rFonts w:ascii="Arial" w:hAnsi="Arial" w:cs="Arial"/>
+                <w:noProof/>
+              </w:rPr>
+              <w:t>4. Dodatak</w:t>
+            </w:r>
+            <w:r>
+              <w:rPr>
+                <w:noProof/>
+                <w:webHidden/>
+              </w:rPr>
+              <w:tab/>
+            </w:r>
+            <w:r>
+              <w:rPr>
+                <w:noProof/>
+                <w:webHidden/>
+              </w:rPr>
+              <w:fldChar w:fldCharType="begin"/>
+            </w:r>
+            <w:r>
+              <w:rPr>
+                <w:noProof/>
+                <w:webHidden/>
+              </w:rPr>
+              <w:instrText xml:space="preserve"> PAGEREF _Toc143765853 \h </w:instrText>
+            </w:r>
+            <w:r>
+              <w:rPr>
+                <w:noProof/>
+                <w:webHidden/>
+              </w:rPr>
+            </w:r>
+            <w:r>
+              <w:rPr>
+                <w:noProof/>
+                <w:webHidden/>
+              </w:rPr>
+              <w:fldChar w:fldCharType="separate"/>
+            </w:r>
+            <w:r>
+              <w:rPr>
+                <w:noProof/>
+                <w:webHidden/>
+              </w:rPr>
+              <w:t>9</w:t>
             </w:r>
             <w:r>
               <w:rPr>
@@ -1983,7 +2123,7 @@
           <w:sz w:val="32"/>
         </w:rPr>
       </w:pPr>
-      <w:bookmarkStart w:id="0" w:name="_Toc143682403"/>
+      <w:bookmarkStart w:id="0" w:name="_Toc143765831"/>
       <w:r>
         <w:rPr>
           <w:rFonts w:ascii="Arial" w:hAnsi="Arial" w:cs="Arial"/>
@@ -2003,7 +2143,7 @@
           <w:sz w:val="28"/>
         </w:rPr>
       </w:pPr>
-      <w:bookmarkStart w:id="1" w:name="_Toc143682404"/>
+      <w:bookmarkStart w:id="1" w:name="_Toc143765832"/>
       <w:r>
         <w:rPr>
           <w:rFonts w:ascii="Arial" w:hAnsi="Arial" w:cs="Arial"/>
@@ -2022,7 +2162,7 @@
           <w:i w:val="0"/>
         </w:rPr>
       </w:pPr>
-      <w:bookmarkStart w:id="2" w:name="_Toc143682405"/>
+      <w:bookmarkStart w:id="2" w:name="_Toc143765833"/>
       <w:r>
         <w:rPr>
           <w:rFonts w:ascii="Arial" w:hAnsi="Arial" w:cs="Arial"/>
@@ -2109,7 +2249,7 @@
           <w:i w:val="0"/>
         </w:rPr>
       </w:pPr>
-      <w:bookmarkStart w:id="3" w:name="_Toc143682406"/>
+      <w:bookmarkStart w:id="3" w:name="_Toc143765834"/>
       <w:r>
         <w:rPr>
           <w:rFonts w:ascii="Arial" w:hAnsi="Arial" w:cs="Arial"/>
@@ -2203,7 +2343,7 @@
           <w:rFonts w:ascii="Arial" w:hAnsi="Arial" w:cs="Arial"/>
         </w:rPr>
       </w:pPr>
-      <w:bookmarkStart w:id="4" w:name="_Toc143682407"/>
+      <w:bookmarkStart w:id="4" w:name="_Toc143765835"/>
       <w:r>
         <w:rPr>
           <w:rFonts w:ascii="Arial" w:hAnsi="Arial" w:cs="Arial"/>
@@ -2285,7 +2425,7 @@
           <w:i w:val="0"/>
         </w:rPr>
       </w:pPr>
-      <w:bookmarkStart w:id="5" w:name="_Toc143682408"/>
+      <w:bookmarkStart w:id="5" w:name="_Toc143765836"/>
       <w:r>
         <w:rPr>
           <w:rFonts w:ascii="Arial" w:hAnsi="Arial" w:cs="Arial"/>
@@ -2445,7 +2585,7 @@
           <w:sz w:val="28"/>
         </w:rPr>
       </w:pPr>
-      <w:bookmarkStart w:id="6" w:name="_Toc143682409"/>
+      <w:bookmarkStart w:id="6" w:name="_Toc143765837"/>
       <w:r>
         <w:rPr>
           <w:rFonts w:ascii="Arial" w:hAnsi="Arial" w:cs="Arial"/>
@@ -2465,7 +2605,7 @@
           <w:i w:val="0"/>
         </w:rPr>
       </w:pPr>
-      <w:bookmarkStart w:id="7" w:name="_Toc143682410"/>
+      <w:bookmarkStart w:id="7" w:name="_Toc143765838"/>
       <w:r>
         <w:rPr>
           <w:rFonts w:ascii="Arial" w:hAnsi="Arial" w:cs="Arial"/>
@@ -2515,7 +2655,7 @@
           <w:i w:val="0"/>
         </w:rPr>
       </w:pPr>
-      <w:bookmarkStart w:id="8" w:name="_Toc143682411"/>
+      <w:bookmarkStart w:id="8" w:name="_Toc143765839"/>
       <w:r>
         <w:rPr>
           <w:rFonts w:ascii="Arial" w:hAnsi="Arial" w:cs="Arial"/>
@@ -2591,7 +2731,7 @@
           <w:i w:val="0"/>
         </w:rPr>
       </w:pPr>
-      <w:bookmarkStart w:id="9" w:name="_Toc143682412"/>
+      <w:bookmarkStart w:id="9" w:name="_Toc143765840"/>
       <w:r>
         <w:rPr>
           <w:rFonts w:ascii="Arial" w:hAnsi="Arial" w:cs="Arial"/>
@@ -2644,7 +2784,7 @@
           <w:i w:val="0"/>
         </w:rPr>
       </w:pPr>
-      <w:bookmarkStart w:id="10" w:name="_Toc143682413"/>
+      <w:bookmarkStart w:id="10" w:name="_Toc143765841"/>
       <w:r>
         <w:rPr>
           <w:rFonts w:ascii="Arial" w:hAnsi="Arial" w:cs="Arial"/>
@@ -2765,7 +2905,7 @@
           <w:sz w:val="28"/>
         </w:rPr>
       </w:pPr>
-      <w:bookmarkStart w:id="11" w:name="_Toc143682414"/>
+      <w:bookmarkStart w:id="11" w:name="_Toc143765842"/>
       <w:r>
         <w:rPr>
           <w:rFonts w:ascii="Arial" w:hAnsi="Arial" w:cs="Arial"/>
@@ -2786,7 +2926,7 @@
           <w:b/>
         </w:rPr>
       </w:pPr>
-      <w:bookmarkStart w:id="12" w:name="_Toc143682415"/>
+      <w:bookmarkStart w:id="12" w:name="_Toc143765843"/>
       <w:r>
         <w:rPr>
           <w:rStyle w:val="Naslov3Char"/>
@@ -2828,7 +2968,7 @@
           <w:i w:val="0"/>
         </w:rPr>
       </w:pPr>
-      <w:bookmarkStart w:id="13" w:name="_Toc143682416"/>
+      <w:bookmarkStart w:id="13" w:name="_Toc143765844"/>
       <w:r>
         <w:rPr>
           <w:rFonts w:ascii="Arial" w:hAnsi="Arial" w:cs="Arial"/>
@@ -2878,7 +3018,7 @@
           <w:b/>
         </w:rPr>
       </w:pPr>
-      <w:bookmarkStart w:id="14" w:name="_Toc143682417"/>
+      <w:bookmarkStart w:id="14" w:name="_Toc143765845"/>
       <w:r>
         <w:rPr>
           <w:rStyle w:val="Naslov3Char"/>
@@ -2921,7 +3061,7 @@
           <w:i w:val="0"/>
         </w:rPr>
       </w:pPr>
-      <w:bookmarkStart w:id="15" w:name="_Toc143682418"/>
+      <w:bookmarkStart w:id="15" w:name="_Toc143765846"/>
       <w:r>
         <w:rPr>
           <w:rFonts w:ascii="Arial" w:hAnsi="Arial" w:cs="Arial"/>
@@ -2970,7 +3110,7 @@
           <w:rFonts w:ascii="Arial" w:hAnsi="Arial" w:cs="Arial"/>
         </w:rPr>
       </w:pPr>
-      <w:bookmarkStart w:id="16" w:name="_Toc143682419"/>
+      <w:bookmarkStart w:id="16" w:name="_Toc143765847"/>
       <w:r>
         <w:rPr>
           <w:rFonts w:ascii="Arial" w:hAnsi="Arial" w:cs="Arial"/>
@@ -3101,7 +3241,7 @@
           <w:sz w:val="28"/>
         </w:rPr>
       </w:pPr>
-      <w:bookmarkStart w:id="17" w:name="_Toc143682420"/>
+      <w:bookmarkStart w:id="17" w:name="_Toc143765848"/>
       <w:r>
         <w:rPr>
           <w:rFonts w:ascii="Arial" w:hAnsi="Arial" w:cs="Arial"/>
@@ -3746,7 +3886,7 @@
           <w:sz w:val="32"/>
         </w:rPr>
       </w:pPr>
-      <w:bookmarkStart w:id="18" w:name="_Toc143682421"/>
+      <w:bookmarkStart w:id="18" w:name="_Toc143765849"/>
       <w:r>
         <w:rPr>
           <w:rFonts w:ascii="Arial" w:hAnsi="Arial" w:cs="Arial"/>
@@ -3772,7 +3912,7 @@
           <w:sz w:val="28"/>
         </w:rPr>
       </w:pPr>
-      <w:bookmarkStart w:id="19" w:name="_Toc143682422"/>
+      <w:bookmarkStart w:id="19" w:name="_Toc143765850"/>
       <w:r>
         <w:rPr>
           <w:rFonts w:ascii="Arial" w:hAnsi="Arial" w:cs="Arial"/>
@@ -3792,75 +3932,64 @@
         <w:spacing w:after="0" w:line="360" w:lineRule="auto"/>
         <w:rPr>
           <w:rFonts w:ascii="Arial" w:hAnsi="Arial" w:cs="Arial"/>
-          <w:sz w:val="24"/>
-        </w:rPr>
-      </w:pPr>
-      <w:r>
-        <w:rPr>
-          <w:rFonts w:ascii="Arial" w:hAnsi="Arial" w:cs="Arial"/>
-          <w:sz w:val="24"/>
+        </w:rPr>
+      </w:pPr>
+      <w:r>
+        <w:rPr>
+          <w:rFonts w:ascii="Arial" w:hAnsi="Arial" w:cs="Arial"/>
         </w:rPr>
         <w:t xml:space="preserve">Prilog </w:t>
       </w:r>
       <w:r>
         <w:rPr>
           <w:rFonts w:ascii="Arial" w:hAnsi="Arial" w:cs="Arial"/>
-          <w:sz w:val="24"/>
         </w:rPr>
         <w:fldChar w:fldCharType="begin"/>
       </w:r>
       <w:r>
         <w:rPr>
           <w:rFonts w:ascii="Arial" w:hAnsi="Arial" w:cs="Arial"/>
-          <w:sz w:val="24"/>
         </w:rPr>
         <w:instrText xml:space="preserve"> REF _Ref383891139 \r \h  \* MERGEFORMAT </w:instrText>
       </w:r>
       <w:r>
         <w:rPr>
           <w:rFonts w:ascii="Arial" w:hAnsi="Arial" w:cs="Arial"/>
-          <w:sz w:val="24"/>
-        </w:rPr>
-      </w:r>
-      <w:r>
-        <w:rPr>
-          <w:rFonts w:ascii="Arial" w:hAnsi="Arial" w:cs="Arial"/>
-          <w:sz w:val="24"/>
+        </w:rPr>
+      </w:r>
+      <w:r>
+        <w:rPr>
+          <w:rFonts w:ascii="Arial" w:hAnsi="Arial" w:cs="Arial"/>
         </w:rPr>
         <w:fldChar w:fldCharType="separate"/>
       </w:r>
       <w:r>
         <w:rPr>
           <w:rFonts w:ascii="Arial" w:hAnsi="Arial" w:cs="Arial"/>
-          <w:sz w:val="24"/>
         </w:rPr>
         <w:t>[1]</w:t>
       </w:r>
       <w:r>
         <w:rPr>
           <w:rFonts w:ascii="Arial" w:hAnsi="Arial" w:cs="Arial"/>
-          <w:sz w:val="24"/>
         </w:rPr>
         <w:fldChar w:fldCharType="end"/>
       </w:r>
       <w:r>
         <w:rPr>
           <w:rFonts w:ascii="Arial" w:hAnsi="Arial" w:cs="Arial"/>
-          <w:sz w:val="24"/>
         </w:rPr>
         <w:t xml:space="preserve"> – Intervju sa korisnikom („</w:t>
       </w:r>
       <w:r>
         <w:rPr>
           <w:rFonts w:ascii="Arial" w:hAnsi="Arial" w:cs="Arial"/>
-          <w:sz w:val="24"/>
         </w:rPr>
         <w:t>Porijeklo zahtjeva – intervju sa korisnikom</w:t>
       </w:r>
       <w:r>
         <w:rPr>
           <w:rFonts w:ascii="Arial" w:hAnsi="Arial" w:cs="Arial"/>
-          <w:sz w:val="24"/>
         </w:rPr>
         <w:t>.docx“)</w:t>
       </w:r>
@@ -3875,75 +4004,64 @@
         <w:spacing w:after="0" w:line="360" w:lineRule="auto"/>
         <w:rPr>
           <w:rFonts w:ascii="Arial" w:hAnsi="Arial" w:cs="Arial"/>
-          <w:sz w:val="24"/>
-        </w:rPr>
-      </w:pPr>
-      <w:r>
-        <w:rPr>
-          <w:rFonts w:ascii="Arial" w:hAnsi="Arial" w:cs="Arial"/>
-          <w:sz w:val="24"/>
+        </w:rPr>
+      </w:pPr>
+      <w:r>
+        <w:rPr>
+          <w:rFonts w:ascii="Arial" w:hAnsi="Arial" w:cs="Arial"/>
         </w:rPr>
         <w:t xml:space="preserve">Prilog </w:t>
       </w:r>
       <w:r>
         <w:rPr>
           <w:rFonts w:ascii="Arial" w:hAnsi="Arial" w:cs="Arial"/>
-          <w:sz w:val="24"/>
         </w:rPr>
         <w:fldChar w:fldCharType="begin"/>
       </w:r>
       <w:r>
         <w:rPr>
           <w:rFonts w:ascii="Arial" w:hAnsi="Arial" w:cs="Arial"/>
-          <w:sz w:val="24"/>
         </w:rPr>
         <w:instrText xml:space="preserve"> REF _Ref383891165 \r \h  \* MERGEFORMAT </w:instrText>
       </w:r>
       <w:r>
         <w:rPr>
           <w:rFonts w:ascii="Arial" w:hAnsi="Arial" w:cs="Arial"/>
-          <w:sz w:val="24"/>
-        </w:rPr>
-      </w:r>
-      <w:r>
-        <w:rPr>
-          <w:rFonts w:ascii="Arial" w:hAnsi="Arial" w:cs="Arial"/>
-          <w:sz w:val="24"/>
+        </w:rPr>
+      </w:r>
+      <w:r>
+        <w:rPr>
+          <w:rFonts w:ascii="Arial" w:hAnsi="Arial" w:cs="Arial"/>
         </w:rPr>
         <w:fldChar w:fldCharType="separate"/>
       </w:r>
       <w:r>
         <w:rPr>
           <w:rFonts w:ascii="Arial" w:hAnsi="Arial" w:cs="Arial"/>
-          <w:sz w:val="24"/>
         </w:rPr>
         <w:t>[2]</w:t>
       </w:r>
       <w:r>
         <w:rPr>
           <w:rFonts w:ascii="Arial" w:hAnsi="Arial" w:cs="Arial"/>
-          <w:sz w:val="24"/>
         </w:rPr>
         <w:fldChar w:fldCharType="end"/>
       </w:r>
       <w:r>
         <w:rPr>
           <w:rFonts w:ascii="Arial" w:hAnsi="Arial" w:cs="Arial"/>
-          <w:sz w:val="24"/>
         </w:rPr>
         <w:t xml:space="preserve"> – Intervju sa naručiteljem („</w:t>
       </w:r>
       <w:r>
         <w:rPr>
           <w:rFonts w:ascii="Arial" w:hAnsi="Arial" w:cs="Arial"/>
-          <w:sz w:val="24"/>
         </w:rPr>
         <w:t>Porijeklo zahtjeva – intervju sa naručiteljem</w:t>
       </w:r>
       <w:r>
         <w:rPr>
           <w:rFonts w:ascii="Arial" w:hAnsi="Arial" w:cs="Arial"/>
-          <w:sz w:val="24"/>
         </w:rPr>
         <w:t>.docx“)</w:t>
       </w:r>
@@ -3956,7 +4074,7 @@
           <w:sz w:val="28"/>
         </w:rPr>
       </w:pPr>
-      <w:bookmarkStart w:id="20" w:name="_Toc143682423"/>
+      <w:bookmarkStart w:id="20" w:name="_Toc143765851"/>
       <w:r>
         <w:rPr>
           <w:rFonts w:ascii="Arial" w:hAnsi="Arial" w:cs="Arial"/>
@@ -3975,27 +4093,23 @@
         </w:numPr>
         <w:rPr>
           <w:rFonts w:ascii="Arial" w:hAnsi="Arial" w:cs="Arial"/>
-          <w:sz w:val="24"/>
-        </w:rPr>
-      </w:pPr>
-      <w:r>
-        <w:rPr>
-          <w:rFonts w:ascii="Arial" w:hAnsi="Arial" w:cs="Arial"/>
-          <w:sz w:val="24"/>
+        </w:rPr>
+      </w:pPr>
+      <w:r>
+        <w:rPr>
+          <w:rFonts w:ascii="Arial" w:hAnsi="Arial" w:cs="Arial"/>
         </w:rPr>
         <w:t>Prilog</w:t>
       </w:r>
       <w:r>
         <w:rPr>
           <w:rFonts w:ascii="Arial" w:hAnsi="Arial" w:cs="Arial"/>
-          <w:sz w:val="24"/>
         </w:rPr>
         <w:t xml:space="preserve"> </w:t>
       </w:r>
       <w:r>
         <w:rPr>
           <w:rFonts w:ascii="Arial" w:hAnsi="Arial" w:cs="Arial"/>
-          <w:sz w:val="24"/>
         </w:rPr>
         <w:t>[3] – Surogat (</w:t>
       </w:r>
@@ -4004,7 +4118,6 @@
           <w:rPr>
             <w:rStyle w:val="Hiperveza"/>
             <w:rFonts w:ascii="Arial" w:hAnsi="Arial" w:cs="Arial"/>
-            <w:sz w:val="24"/>
           </w:rPr>
           <w:t>https://www.xfinity.com</w:t>
         </w:r>
@@ -4012,56 +4125,45 @@
       <w:r>
         <w:rPr>
           <w:rFonts w:ascii="Arial" w:hAnsi="Arial" w:cs="Arial"/>
-          <w:sz w:val="24"/>
         </w:rPr>
         <w:t>) („</w:t>
       </w:r>
       <w:r>
         <w:rPr>
           <w:rFonts w:ascii="Arial" w:hAnsi="Arial" w:cs="Arial"/>
-          <w:sz w:val="24"/>
         </w:rPr>
         <w:t>Porijeklo zah</w:t>
       </w:r>
       <w:r>
         <w:rPr>
           <w:rFonts w:ascii="Arial" w:hAnsi="Arial" w:cs="Arial"/>
-          <w:sz w:val="24"/>
         </w:rPr>
         <w:t>t</w:t>
       </w:r>
       <w:r>
         <w:rPr>
           <w:rFonts w:ascii="Arial" w:hAnsi="Arial" w:cs="Arial"/>
-          <w:sz w:val="24"/>
         </w:rPr>
         <w:t>jeva -</w:t>
       </w:r>
       <w:r>
         <w:rPr>
           <w:rFonts w:ascii="Arial" w:hAnsi="Arial" w:cs="Arial"/>
-          <w:sz w:val="24"/>
         </w:rPr>
         <w:t xml:space="preserve"> </w:t>
       </w:r>
       <w:r>
         <w:rPr>
           <w:rFonts w:ascii="Arial" w:hAnsi="Arial" w:cs="Arial"/>
-          <w:sz w:val="24"/>
         </w:rPr>
         <w:t>s</w:t>
       </w:r>
       <w:r>
         <w:rPr>
           <w:rFonts w:ascii="Arial" w:hAnsi="Arial" w:cs="Arial"/>
-          <w:sz w:val="24"/>
         </w:rPr>
         <w:t>urogat.docx“)</w:t>
       </w:r>
-    </w:p>
-    <w:p>
-      <w:bookmarkStart w:id="21" w:name="_GoBack"/>
-      <w:bookmarkEnd w:id="21"/>
     </w:p>
     <w:p/>
     <w:p/>
@@ -4074,6 +4176,327 @@
     <w:p/>
     <w:p/>
     <w:p/>
+    <w:p/>
+    <w:p/>
+    <w:p/>
+    <w:p/>
+    <w:p/>
+    <w:p/>
+    <w:p/>
+    <w:p/>
+    <w:p/>
+    <w:p/>
+    <w:p/>
+    <w:p>
+      <w:pPr>
+        <w:pStyle w:val="Naslov1"/>
+        <w:rPr>
+          <w:rFonts w:ascii="Arial" w:hAnsi="Arial" w:cs="Arial"/>
+          <w:sz w:val="32"/>
+        </w:rPr>
+      </w:pPr>
+      <w:bookmarkStart w:id="21" w:name="_Toc143765852"/>
+      <w:r>
+        <w:rPr>
+          <w:rFonts w:ascii="Arial" w:hAnsi="Arial" w:cs="Arial"/>
+          <w:sz w:val="32"/>
+        </w:rPr>
+        <w:lastRenderedPageBreak/>
+        <w:t>Dijagram dekompozicije funkcija</w:t>
+      </w:r>
+      <w:bookmarkEnd w:id="21"/>
+    </w:p>
+    <w:p>
+      <w:pPr>
+        <w:keepNext/>
+        <w:jc w:val="center"/>
+      </w:pPr>
+      <w:r>
+        <w:br/>
+      </w:r>
+      <w:r>
+        <w:br/>
+      </w:r>
+      <w:r>
+        <w:rPr>
+          <w:rFonts w:ascii="Arial" w:hAnsi="Arial" w:cs="Arial"/>
+          <w:noProof/>
+          <w:lang w:val="en-US"/>
+        </w:rPr>
+        <w:drawing>
+          <wp:inline distT="0" distB="0" distL="0" distR="0" wp14:anchorId="5D3FE395" wp14:editId="09EEBB29">
+            <wp:extent cx="5324475" cy="4084165"/>
+            <wp:effectExtent l="0" t="0" r="0" b="0"/>
+            <wp:docPr id="1" name="Slika 1"/>
+            <wp:cNvGraphicFramePr>
+              <a:graphicFrameLocks xmlns:a="http://schemas.openxmlformats.org/drawingml/2006/main" noChangeAspect="1"/>
+            </wp:cNvGraphicFramePr>
+            <a:graphic xmlns:a="http://schemas.openxmlformats.org/drawingml/2006/main">
+              <a:graphicData uri="http://schemas.openxmlformats.org/drawingml/2006/picture">
+                <pic:pic xmlns:pic="http://schemas.openxmlformats.org/drawingml/2006/picture">
+                  <pic:nvPicPr>
+                    <pic:cNvPr id="1" name="Dijagram dekompozicije funkcija.png"/>
+                    <pic:cNvPicPr/>
+                  </pic:nvPicPr>
+                  <pic:blipFill>
+                    <a:blip r:embed="rId12">
+                      <a:extLst>
+                        <a:ext uri="{28A0092B-C50C-407E-A947-70E740481C1C}">
+                          <a14:useLocalDpi xmlns:a14="http://schemas.microsoft.com/office/drawing/2010/main" val="0"/>
+                        </a:ext>
+                      </a:extLst>
+                    </a:blip>
+                    <a:stretch>
+                      <a:fillRect/>
+                    </a:stretch>
+                  </pic:blipFill>
+                  <pic:spPr>
+                    <a:xfrm>
+                      <a:off x="0" y="0"/>
+                      <a:ext cx="5328521" cy="4087268"/>
+                    </a:xfrm>
+                    <a:prstGeom prst="rect">
+                      <a:avLst/>
+                    </a:prstGeom>
+                  </pic:spPr>
+                </pic:pic>
+              </a:graphicData>
+            </a:graphic>
+          </wp:inline>
+        </w:drawing>
+      </w:r>
+    </w:p>
+    <w:p>
+      <w:pPr>
+        <w:pStyle w:val="Opisslike"/>
+        <w:jc w:val="center"/>
+        <w:rPr>
+          <w:rFonts w:ascii="Arial" w:hAnsi="Arial" w:cs="Arial"/>
+          <w:b w:val="0"/>
+          <w:color w:val="000000" w:themeColor="text1"/>
+          <w:sz w:val="20"/>
+        </w:rPr>
+      </w:pPr>
+      <w:r>
+        <w:rPr>
+          <w:rFonts w:ascii="Arial" w:hAnsi="Arial" w:cs="Arial"/>
+          <w:b w:val="0"/>
+          <w:color w:val="000000" w:themeColor="text1"/>
+          <w:sz w:val="20"/>
+        </w:rPr>
+        <w:t>Slika [4] – dijagram dekompozicije funkcija</w:t>
+      </w:r>
+    </w:p>
+    <w:p>
+      <w:pPr>
+        <w:rPr>
+          <w:rFonts w:ascii="Arial" w:hAnsi="Arial" w:cs="Arial"/>
+        </w:rPr>
+      </w:pPr>
+    </w:p>
+    <w:p/>
+    <w:p/>
+    <w:p/>
+    <w:p/>
+    <w:p/>
+    <w:p/>
+    <w:p/>
+    <w:p/>
+    <w:p/>
+    <w:p/>
+    <w:p/>
+    <w:p/>
+    <w:p>
+      <w:pPr>
+        <w:pStyle w:val="Naslov1"/>
+        <w:rPr>
+          <w:rFonts w:ascii="Arial" w:hAnsi="Arial" w:cs="Arial"/>
+          <w:sz w:val="32"/>
+        </w:rPr>
+      </w:pPr>
+      <w:bookmarkStart w:id="22" w:name="_Toc143765853"/>
+      <w:r>
+        <w:rPr>
+          <w:rFonts w:ascii="Arial" w:hAnsi="Arial" w:cs="Arial"/>
+          <w:sz w:val="32"/>
+        </w:rPr>
+        <w:lastRenderedPageBreak/>
+        <w:t>Dodatak</w:t>
+      </w:r>
+      <w:bookmarkStart w:id="23" w:name="_GoBack"/>
+      <w:bookmarkEnd w:id="22"/>
+      <w:bookmarkEnd w:id="23"/>
+    </w:p>
+    <w:p>
+      <w:pPr>
+        <w:rPr>
+          <w:rFonts w:ascii="Arial" w:hAnsi="Arial" w:cs="Arial"/>
+        </w:rPr>
+      </w:pPr>
+      <w:r>
+        <w:br/>
+      </w:r>
+      <w:r>
+        <w:rPr>
+          <w:rFonts w:ascii="Arial" w:hAnsi="Arial" w:cs="Arial"/>
+        </w:rPr>
+        <w:t xml:space="preserve">[1] </w:t>
+      </w:r>
+      <w:r>
+        <w:rPr>
+          <w:rFonts w:ascii="Arial" w:hAnsi="Arial" w:cs="Arial"/>
+        </w:rPr>
+        <w:t>Prijedlog Projekta</w:t>
+      </w:r>
+      <w:r>
+        <w:rPr>
+          <w:rFonts w:ascii="Arial" w:hAnsi="Arial" w:cs="Arial"/>
+        </w:rPr>
+        <w:t>/</w:t>
+      </w:r>
+      <w:r>
+        <w:rPr>
+          <w:rFonts w:ascii="Arial" w:hAnsi="Arial" w:cs="Arial"/>
+        </w:rPr>
+        <w:t>Izvori porijekla zahtjeva/Porijeklo zahtjeva – intervju sa korisnikom</w:t>
+      </w:r>
+    </w:p>
+    <w:p>
+      <w:pPr>
+        <w:rPr>
+          <w:rFonts w:ascii="Arial" w:hAnsi="Arial" w:cs="Arial"/>
+        </w:rPr>
+      </w:pPr>
+      <w:r>
+        <w:rPr>
+          <w:rFonts w:ascii="Arial" w:hAnsi="Arial" w:cs="Arial"/>
+        </w:rPr>
+        <w:t xml:space="preserve">[2] </w:t>
+      </w:r>
+      <w:r>
+        <w:rPr>
+          <w:rFonts w:ascii="Arial" w:hAnsi="Arial" w:cs="Arial"/>
+        </w:rPr>
+        <w:t>Prijedlog Projekta</w:t>
+      </w:r>
+      <w:r>
+        <w:rPr>
+          <w:rFonts w:ascii="Arial" w:hAnsi="Arial" w:cs="Arial"/>
+        </w:rPr>
+        <w:t>/</w:t>
+      </w:r>
+      <w:r>
+        <w:rPr>
+          <w:rFonts w:ascii="Arial" w:hAnsi="Arial" w:cs="Arial"/>
+        </w:rPr>
+        <w:t xml:space="preserve">Izvori porijekla zahtjeva/Porijeklo </w:t>
+      </w:r>
+      <w:r>
+        <w:rPr>
+          <w:rFonts w:ascii="Arial" w:hAnsi="Arial" w:cs="Arial"/>
+        </w:rPr>
+        <w:t>z</w:t>
+      </w:r>
+      <w:r>
+        <w:rPr>
+          <w:rFonts w:ascii="Arial" w:hAnsi="Arial" w:cs="Arial"/>
+        </w:rPr>
+        <w:t xml:space="preserve">ahtjeva – intervju sa </w:t>
+      </w:r>
+      <w:r>
+        <w:rPr>
+          <w:rFonts w:ascii="Arial" w:hAnsi="Arial" w:cs="Arial"/>
+        </w:rPr>
+        <w:t xml:space="preserve">naručiteljem </w:t>
+      </w:r>
+    </w:p>
+    <w:p>
+      <w:pPr>
+        <w:rPr>
+          <w:rFonts w:ascii="Arial" w:hAnsi="Arial" w:cs="Arial"/>
+        </w:rPr>
+      </w:pPr>
+      <w:r>
+        <w:rPr>
+          <w:rFonts w:ascii="Arial" w:hAnsi="Arial" w:cs="Arial"/>
+        </w:rPr>
+        <w:t xml:space="preserve">[3] </w:t>
+      </w:r>
+      <w:r>
+        <w:rPr>
+          <w:rFonts w:ascii="Arial" w:hAnsi="Arial" w:cs="Arial"/>
+        </w:rPr>
+        <w:t>Prijedlog Projekta</w:t>
+      </w:r>
+      <w:r>
+        <w:rPr>
+          <w:rFonts w:ascii="Arial" w:hAnsi="Arial" w:cs="Arial"/>
+        </w:rPr>
+        <w:t>/</w:t>
+      </w:r>
+      <w:r>
+        <w:rPr>
+          <w:rFonts w:ascii="Arial" w:hAnsi="Arial" w:cs="Arial"/>
+        </w:rPr>
+        <w:t xml:space="preserve">Izvori porijekla zahtjeva/Porijeklo </w:t>
+      </w:r>
+      <w:r>
+        <w:rPr>
+          <w:rFonts w:ascii="Arial" w:hAnsi="Arial" w:cs="Arial"/>
+        </w:rPr>
+        <w:t>z</w:t>
+      </w:r>
+      <w:r>
+        <w:rPr>
+          <w:rFonts w:ascii="Arial" w:hAnsi="Arial" w:cs="Arial"/>
+        </w:rPr>
+        <w:t xml:space="preserve">ahtjeva – </w:t>
+      </w:r>
+      <w:r>
+        <w:rPr>
+          <w:rFonts w:ascii="Arial" w:hAnsi="Arial" w:cs="Arial"/>
+        </w:rPr>
+        <w:t>surogat</w:t>
+      </w:r>
+    </w:p>
+    <w:p>
+      <w:pPr>
+        <w:rPr>
+          <w:rFonts w:ascii="Arial" w:hAnsi="Arial" w:cs="Arial"/>
+        </w:rPr>
+      </w:pPr>
+      <w:r>
+        <w:rPr>
+          <w:rFonts w:ascii="Arial" w:hAnsi="Arial" w:cs="Arial"/>
+        </w:rPr>
+        <w:t xml:space="preserve">[4] </w:t>
+      </w:r>
+      <w:r>
+        <w:rPr>
+          <w:rFonts w:ascii="Arial" w:hAnsi="Arial" w:cs="Arial"/>
+        </w:rPr>
+        <w:t>Specifikacija zahtjeva</w:t>
+      </w:r>
+      <w:r>
+        <w:rPr>
+          <w:rFonts w:ascii="Arial" w:hAnsi="Arial" w:cs="Arial"/>
+        </w:rPr>
+        <w:t>/</w:t>
+      </w:r>
+      <w:r>
+        <w:rPr>
+          <w:rFonts w:ascii="Arial" w:hAnsi="Arial" w:cs="Arial"/>
+        </w:rPr>
+        <w:t>Model funkcija/Dijagram dekompozicije funkcija</w:t>
+      </w:r>
+    </w:p>
+    <w:p>
+      <w:pPr>
+        <w:rPr>
+          <w:rFonts w:ascii="Arial" w:hAnsi="Arial" w:cs="Arial"/>
+        </w:rPr>
+      </w:pPr>
+    </w:p>
     <w:p/>
     <w:p/>
     <w:p/>
@@ -4301,7 +4724,7 @@
               <w:rFonts w:ascii="Times New Roman" w:hAnsi="Times New Roman"/>
               <w:noProof/>
             </w:rPr>
-            <w:t>6</w:t>
+            <w:t>9</w:t>
           </w:r>
           <w:r>
             <w:rPr>
@@ -4344,7 +4767,7 @@
               <w:rFonts w:ascii="Times New Roman" w:hAnsi="Times New Roman"/>
               <w:noProof/>
             </w:rPr>
-            <w:t>7</w:t>
+            <w:t>9</w:t>
           </w:r>
           <w:r>
             <w:rPr>
@@ -7009,7 +7432,7 @@
 </file>
 
 <file path=customXml/itemProps1.xml><?xml version="1.0" encoding="utf-8"?>
-<ds:datastoreItem xmlns:ds="http://schemas.openxmlformats.org/officeDocument/2006/customXml" ds:itemID="{319F25AE-CDEB-4A82-ACC0-F5331461885B}">
+<ds:datastoreItem xmlns:ds="http://schemas.openxmlformats.org/officeDocument/2006/customXml" ds:itemID="{81F067F7-7C18-42E1-A431-93D371B49EEA}">
   <ds:schemaRefs>
     <ds:schemaRef ds:uri="http://schemas.openxmlformats.org/officeDocument/2006/bibliography"/>
   </ds:schemaRefs>

</xml_diff>

<commit_message>
Izmijenjen dijagram dekompozicije funkcija, dodan dijagram konteksta
</commit_message>
<xml_diff>
--- a/Specifikacija zahtjeva/Specifikacija zahtjeva.docx
+++ b/Specifikacija zahtjeva/Specifikacija zahtjeva.docx
@@ -445,7 +445,7 @@
             </w:rPr>
             <w:fldChar w:fldCharType="separate"/>
           </w:r>
-          <w:hyperlink w:anchor="_Toc143845472" w:history="1">
+          <w:hyperlink w:anchor="_Toc143851760" w:history="1">
             <w:r>
               <w:rPr>
                 <w:rStyle w:val="Hiperveza"/>
@@ -473,7 +473,7 @@
                 <w:noProof/>
                 <w:webHidden/>
               </w:rPr>
-              <w:instrText xml:space="preserve"> PAGEREF _Toc143845472 \h </w:instrText>
+              <w:instrText xml:space="preserve"> PAGEREF _Toc143851760 \h </w:instrText>
             </w:r>
             <w:r>
               <w:rPr>
@@ -518,7 +518,7 @@
               <w:lang w:val="en-US"/>
             </w:rPr>
           </w:pPr>
-          <w:hyperlink w:anchor="_Toc143845473" w:history="1">
+          <w:hyperlink w:anchor="_Toc143851761" w:history="1">
             <w:r>
               <w:rPr>
                 <w:rStyle w:val="Hiperveza"/>
@@ -546,7 +546,7 @@
                 <w:noProof/>
                 <w:webHidden/>
               </w:rPr>
-              <w:instrText xml:space="preserve"> PAGEREF _Toc143845473 \h </w:instrText>
+              <w:instrText xml:space="preserve"> PAGEREF _Toc143851761 \h </w:instrText>
             </w:r>
             <w:r>
               <w:rPr>
@@ -589,7 +589,7 @@
               <w:lang w:val="en-US" w:eastAsia="en-US"/>
             </w:rPr>
           </w:pPr>
-          <w:hyperlink w:anchor="_Toc143845474" w:history="1">
+          <w:hyperlink w:anchor="_Toc143851762" w:history="1">
             <w:r>
               <w:rPr>
                 <w:rStyle w:val="Hiperveza"/>
@@ -617,7 +617,7 @@
                 <w:noProof/>
                 <w:webHidden/>
               </w:rPr>
-              <w:instrText xml:space="preserve"> PAGEREF _Toc143845474 \h </w:instrText>
+              <w:instrText xml:space="preserve"> PAGEREF _Toc143851762 \h </w:instrText>
             </w:r>
             <w:r>
               <w:rPr>
@@ -660,7 +660,7 @@
               <w:lang w:val="en-US" w:eastAsia="en-US"/>
             </w:rPr>
           </w:pPr>
-          <w:hyperlink w:anchor="_Toc143845475" w:history="1">
+          <w:hyperlink w:anchor="_Toc143851763" w:history="1">
             <w:r>
               <w:rPr>
                 <w:rStyle w:val="Hiperveza"/>
@@ -688,7 +688,7 @@
                 <w:noProof/>
                 <w:webHidden/>
               </w:rPr>
-              <w:instrText xml:space="preserve"> PAGEREF _Toc143845475 \h </w:instrText>
+              <w:instrText xml:space="preserve"> PAGEREF _Toc143851763 \h </w:instrText>
             </w:r>
             <w:r>
               <w:rPr>
@@ -731,7 +731,7 @@
               <w:lang w:val="en-US" w:eastAsia="en-US"/>
             </w:rPr>
           </w:pPr>
-          <w:hyperlink w:anchor="_Toc143845476" w:history="1">
+          <w:hyperlink w:anchor="_Toc143851764" w:history="1">
             <w:r>
               <w:rPr>
                 <w:rStyle w:val="Hiperveza"/>
@@ -759,7 +759,7 @@
                 <w:noProof/>
                 <w:webHidden/>
               </w:rPr>
-              <w:instrText xml:space="preserve"> PAGEREF _Toc143845476 \h </w:instrText>
+              <w:instrText xml:space="preserve"> PAGEREF _Toc143851764 \h </w:instrText>
             </w:r>
             <w:r>
               <w:rPr>
@@ -802,7 +802,7 @@
               <w:lang w:val="en-US" w:eastAsia="en-US"/>
             </w:rPr>
           </w:pPr>
-          <w:hyperlink w:anchor="_Toc143845477" w:history="1">
+          <w:hyperlink w:anchor="_Toc143851765" w:history="1">
             <w:r>
               <w:rPr>
                 <w:rStyle w:val="Hiperveza"/>
@@ -830,7 +830,7 @@
                 <w:noProof/>
                 <w:webHidden/>
               </w:rPr>
-              <w:instrText xml:space="preserve"> PAGEREF _Toc143845477 \h </w:instrText>
+              <w:instrText xml:space="preserve"> PAGEREF _Toc143851765 \h </w:instrText>
             </w:r>
             <w:r>
               <w:rPr>
@@ -851,365 +851,6 @@
                 <w:webHidden/>
               </w:rPr>
               <w:t>3</w:t>
-            </w:r>
-            <w:r>
-              <w:rPr>
-                <w:noProof/>
-                <w:webHidden/>
-              </w:rPr>
-              <w:fldChar w:fldCharType="end"/>
-            </w:r>
-          </w:hyperlink>
-          <w:bookmarkStart w:id="0" w:name="_GoBack"/>
-          <w:bookmarkEnd w:id="0"/>
-        </w:p>
-        <w:p>
-          <w:pPr>
-            <w:pStyle w:val="Sadraj2"/>
-            <w:tabs>
-              <w:tab w:val="right" w:leader="dot" w:pos="9062"/>
-            </w:tabs>
-            <w:rPr>
-              <w:rFonts w:asciiTheme="minorHAnsi" w:eastAsiaTheme="minorEastAsia" w:hAnsiTheme="minorHAnsi" w:cstheme="minorBidi"/>
-              <w:noProof/>
-              <w:sz w:val="22"/>
-              <w:szCs w:val="22"/>
-              <w:lang w:val="en-US"/>
-            </w:rPr>
-          </w:pPr>
-          <w:hyperlink w:anchor="_Toc143845478" w:history="1">
-            <w:r>
-              <w:rPr>
-                <w:rStyle w:val="Hiperveza"/>
-                <w:rFonts w:ascii="Arial" w:hAnsi="Arial" w:cs="Arial"/>
-                <w:noProof/>
-              </w:rPr>
-              <w:t>1.2. Korisnički zahtjevi</w:t>
-            </w:r>
-            <w:r>
-              <w:rPr>
-                <w:noProof/>
-                <w:webHidden/>
-              </w:rPr>
-              <w:tab/>
-            </w:r>
-            <w:r>
-              <w:rPr>
-                <w:noProof/>
-                <w:webHidden/>
-              </w:rPr>
-              <w:fldChar w:fldCharType="begin"/>
-            </w:r>
-            <w:r>
-              <w:rPr>
-                <w:noProof/>
-                <w:webHidden/>
-              </w:rPr>
-              <w:instrText xml:space="preserve"> PAGEREF _Toc143845478 \h </w:instrText>
-            </w:r>
-            <w:r>
-              <w:rPr>
-                <w:noProof/>
-                <w:webHidden/>
-              </w:rPr>
-            </w:r>
-            <w:r>
-              <w:rPr>
-                <w:noProof/>
-                <w:webHidden/>
-              </w:rPr>
-              <w:fldChar w:fldCharType="separate"/>
-            </w:r>
-            <w:r>
-              <w:rPr>
-                <w:noProof/>
-                <w:webHidden/>
-              </w:rPr>
-              <w:t>4</w:t>
-            </w:r>
-            <w:r>
-              <w:rPr>
-                <w:noProof/>
-                <w:webHidden/>
-              </w:rPr>
-              <w:fldChar w:fldCharType="end"/>
-            </w:r>
-          </w:hyperlink>
-        </w:p>
-        <w:p>
-          <w:pPr>
-            <w:pStyle w:val="Sadraj3"/>
-            <w:tabs>
-              <w:tab w:val="right" w:leader="dot" w:pos="9062"/>
-            </w:tabs>
-            <w:rPr>
-              <w:rFonts w:cstheme="minorBidi"/>
-              <w:noProof/>
-              <w:lang w:val="en-US" w:eastAsia="en-US"/>
-            </w:rPr>
-          </w:pPr>
-          <w:hyperlink w:anchor="_Toc143845479" w:history="1">
-            <w:r>
-              <w:rPr>
-                <w:rStyle w:val="Hiperveza"/>
-                <w:rFonts w:ascii="Arial" w:hAnsi="Arial" w:cs="Arial"/>
-                <w:noProof/>
-              </w:rPr>
-              <w:t>1.2.1. Jednostavna navigacija i intuitivno sučelje</w:t>
-            </w:r>
-            <w:r>
-              <w:rPr>
-                <w:noProof/>
-                <w:webHidden/>
-              </w:rPr>
-              <w:tab/>
-            </w:r>
-            <w:r>
-              <w:rPr>
-                <w:noProof/>
-                <w:webHidden/>
-              </w:rPr>
-              <w:fldChar w:fldCharType="begin"/>
-            </w:r>
-            <w:r>
-              <w:rPr>
-                <w:noProof/>
-                <w:webHidden/>
-              </w:rPr>
-              <w:instrText xml:space="preserve"> PAGEREF _Toc143845479 \h </w:instrText>
-            </w:r>
-            <w:r>
-              <w:rPr>
-                <w:noProof/>
-                <w:webHidden/>
-              </w:rPr>
-            </w:r>
-            <w:r>
-              <w:rPr>
-                <w:noProof/>
-                <w:webHidden/>
-              </w:rPr>
-              <w:fldChar w:fldCharType="separate"/>
-            </w:r>
-            <w:r>
-              <w:rPr>
-                <w:noProof/>
-                <w:webHidden/>
-              </w:rPr>
-              <w:t>4</w:t>
-            </w:r>
-            <w:r>
-              <w:rPr>
-                <w:noProof/>
-                <w:webHidden/>
-              </w:rPr>
-              <w:fldChar w:fldCharType="end"/>
-            </w:r>
-          </w:hyperlink>
-        </w:p>
-        <w:p>
-          <w:pPr>
-            <w:pStyle w:val="Sadraj3"/>
-            <w:tabs>
-              <w:tab w:val="right" w:leader="dot" w:pos="9062"/>
-            </w:tabs>
-            <w:rPr>
-              <w:rFonts w:cstheme="minorBidi"/>
-              <w:noProof/>
-              <w:lang w:val="en-US" w:eastAsia="en-US"/>
-            </w:rPr>
-          </w:pPr>
-          <w:hyperlink w:anchor="_Toc143845480" w:history="1">
-            <w:r>
-              <w:rPr>
-                <w:rStyle w:val="Hiperveza"/>
-                <w:rFonts w:ascii="Arial" w:hAnsi="Arial" w:cs="Arial"/>
-                <w:noProof/>
-              </w:rPr>
-              <w:t>1.2.2. Personalizirani sadržaj i preporuke</w:t>
-            </w:r>
-            <w:r>
-              <w:rPr>
-                <w:noProof/>
-                <w:webHidden/>
-              </w:rPr>
-              <w:tab/>
-            </w:r>
-            <w:r>
-              <w:rPr>
-                <w:noProof/>
-                <w:webHidden/>
-              </w:rPr>
-              <w:fldChar w:fldCharType="begin"/>
-            </w:r>
-            <w:r>
-              <w:rPr>
-                <w:noProof/>
-                <w:webHidden/>
-              </w:rPr>
-              <w:instrText xml:space="preserve"> PAGEREF _Toc143845480 \h </w:instrText>
-            </w:r>
-            <w:r>
-              <w:rPr>
-                <w:noProof/>
-                <w:webHidden/>
-              </w:rPr>
-            </w:r>
-            <w:r>
-              <w:rPr>
-                <w:noProof/>
-                <w:webHidden/>
-              </w:rPr>
-              <w:fldChar w:fldCharType="separate"/>
-            </w:r>
-            <w:r>
-              <w:rPr>
-                <w:noProof/>
-                <w:webHidden/>
-              </w:rPr>
-              <w:t>4</w:t>
-            </w:r>
-            <w:r>
-              <w:rPr>
-                <w:noProof/>
-                <w:webHidden/>
-              </w:rPr>
-              <w:fldChar w:fldCharType="end"/>
-            </w:r>
-          </w:hyperlink>
-        </w:p>
-        <w:p>
-          <w:pPr>
-            <w:pStyle w:val="Sadraj3"/>
-            <w:tabs>
-              <w:tab w:val="right" w:leader="dot" w:pos="9062"/>
-            </w:tabs>
-            <w:rPr>
-              <w:rFonts w:cstheme="minorBidi"/>
-              <w:noProof/>
-              <w:lang w:val="en-US" w:eastAsia="en-US"/>
-            </w:rPr>
-          </w:pPr>
-          <w:hyperlink w:anchor="_Toc143845481" w:history="1">
-            <w:r>
-              <w:rPr>
-                <w:rStyle w:val="Hiperveza"/>
-                <w:rFonts w:ascii="Arial" w:hAnsi="Arial" w:cs="Arial"/>
-                <w:noProof/>
-              </w:rPr>
-              <w:t>1.2.3. Pauziranje i snimanje sadržaja</w:t>
-            </w:r>
-            <w:r>
-              <w:rPr>
-                <w:noProof/>
-                <w:webHidden/>
-              </w:rPr>
-              <w:tab/>
-            </w:r>
-            <w:r>
-              <w:rPr>
-                <w:noProof/>
-                <w:webHidden/>
-              </w:rPr>
-              <w:fldChar w:fldCharType="begin"/>
-            </w:r>
-            <w:r>
-              <w:rPr>
-                <w:noProof/>
-                <w:webHidden/>
-              </w:rPr>
-              <w:instrText xml:space="preserve"> PAGEREF _Toc143845481 \h </w:instrText>
-            </w:r>
-            <w:r>
-              <w:rPr>
-                <w:noProof/>
-                <w:webHidden/>
-              </w:rPr>
-            </w:r>
-            <w:r>
-              <w:rPr>
-                <w:noProof/>
-                <w:webHidden/>
-              </w:rPr>
-              <w:fldChar w:fldCharType="separate"/>
-            </w:r>
-            <w:r>
-              <w:rPr>
-                <w:noProof/>
-                <w:webHidden/>
-              </w:rPr>
-              <w:t>4</w:t>
-            </w:r>
-            <w:r>
-              <w:rPr>
-                <w:noProof/>
-                <w:webHidden/>
-              </w:rPr>
-              <w:fldChar w:fldCharType="end"/>
-            </w:r>
-          </w:hyperlink>
-        </w:p>
-        <w:p>
-          <w:pPr>
-            <w:pStyle w:val="Sadraj3"/>
-            <w:tabs>
-              <w:tab w:val="right" w:leader="dot" w:pos="9062"/>
-            </w:tabs>
-            <w:rPr>
-              <w:rFonts w:cstheme="minorBidi"/>
-              <w:noProof/>
-              <w:lang w:val="en-US" w:eastAsia="en-US"/>
-            </w:rPr>
-          </w:pPr>
-          <w:hyperlink w:anchor="_Toc143845482" w:history="1">
-            <w:r>
-              <w:rPr>
-                <w:rStyle w:val="Hiperveza"/>
-                <w:rFonts w:ascii="Arial" w:hAnsi="Arial" w:cs="Arial"/>
-                <w:noProof/>
-              </w:rPr>
-              <w:t>1.2.4. Podrška i pomoć</w:t>
-            </w:r>
-            <w:r>
-              <w:rPr>
-                <w:noProof/>
-                <w:webHidden/>
-              </w:rPr>
-              <w:tab/>
-            </w:r>
-            <w:r>
-              <w:rPr>
-                <w:noProof/>
-                <w:webHidden/>
-              </w:rPr>
-              <w:fldChar w:fldCharType="begin"/>
-            </w:r>
-            <w:r>
-              <w:rPr>
-                <w:noProof/>
-                <w:webHidden/>
-              </w:rPr>
-              <w:instrText xml:space="preserve"> PAGEREF _Toc143845482 \h </w:instrText>
-            </w:r>
-            <w:r>
-              <w:rPr>
-                <w:noProof/>
-                <w:webHidden/>
-              </w:rPr>
-            </w:r>
-            <w:r>
-              <w:rPr>
-                <w:noProof/>
-                <w:webHidden/>
-              </w:rPr>
-              <w:fldChar w:fldCharType="separate"/>
-            </w:r>
-            <w:r>
-              <w:rPr>
-                <w:noProof/>
-                <w:webHidden/>
-              </w:rPr>
-              <w:t>4</w:t>
             </w:r>
             <w:r>
               <w:rPr>
@@ -1234,14 +875,14 @@
               <w:lang w:val="en-US"/>
             </w:rPr>
           </w:pPr>
-          <w:hyperlink w:anchor="_Toc143845483" w:history="1">
+          <w:hyperlink w:anchor="_Toc143851766" w:history="1">
             <w:r>
               <w:rPr>
                 <w:rStyle w:val="Hiperveza"/>
                 <w:rFonts w:ascii="Arial" w:hAnsi="Arial" w:cs="Arial"/>
                 <w:noProof/>
               </w:rPr>
-              <w:t>1.3. Funkcionalni zahtjevi</w:t>
+              <w:t>1.2. Korisnički zahtjevi</w:t>
             </w:r>
             <w:r>
               <w:rPr>
@@ -1262,7 +903,7 @@
                 <w:noProof/>
                 <w:webHidden/>
               </w:rPr>
-              <w:instrText xml:space="preserve"> PAGEREF _Toc143845483 \h </w:instrText>
+              <w:instrText xml:space="preserve"> PAGEREF _Toc143851766 \h </w:instrText>
             </w:r>
             <w:r>
               <w:rPr>
@@ -1282,7 +923,7 @@
                 <w:noProof/>
                 <w:webHidden/>
               </w:rPr>
-              <w:t>5</w:t>
+              <w:t>4</w:t>
             </w:r>
             <w:r>
               <w:rPr>
@@ -1305,14 +946,14 @@
               <w:lang w:val="en-US" w:eastAsia="en-US"/>
             </w:rPr>
           </w:pPr>
-          <w:hyperlink w:anchor="_Toc143845484" w:history="1">
+          <w:hyperlink w:anchor="_Toc143851767" w:history="1">
             <w:r>
               <w:rPr>
                 <w:rStyle w:val="Hiperveza"/>
                 <w:rFonts w:ascii="Arial" w:hAnsi="Arial" w:cs="Arial"/>
                 <w:noProof/>
               </w:rPr>
-              <w:t>1.3.1. Pristup kanalima i sadržaju</w:t>
+              <w:t>1.2.1. Jednostavna navigacija i intuitivno sučelje</w:t>
             </w:r>
             <w:r>
               <w:rPr>
@@ -1333,7 +974,7 @@
                 <w:noProof/>
                 <w:webHidden/>
               </w:rPr>
-              <w:instrText xml:space="preserve"> PAGEREF _Toc143845484 \h </w:instrText>
+              <w:instrText xml:space="preserve"> PAGEREF _Toc143851767 \h </w:instrText>
             </w:r>
             <w:r>
               <w:rPr>
@@ -1353,7 +994,7 @@
                 <w:noProof/>
                 <w:webHidden/>
               </w:rPr>
-              <w:t>5</w:t>
+              <w:t>4</w:t>
             </w:r>
             <w:r>
               <w:rPr>
@@ -1376,14 +1017,14 @@
               <w:lang w:val="en-US" w:eastAsia="en-US"/>
             </w:rPr>
           </w:pPr>
-          <w:hyperlink w:anchor="_Toc143845485" w:history="1">
+          <w:hyperlink w:anchor="_Toc143851768" w:history="1">
             <w:r>
               <w:rPr>
                 <w:rStyle w:val="Hiperveza"/>
                 <w:rFonts w:ascii="Arial" w:hAnsi="Arial" w:cs="Arial"/>
                 <w:noProof/>
               </w:rPr>
-              <w:t>1.3.2. Pregled i upravljanje bibliotekom sadržaja</w:t>
+              <w:t>1.2.2. Personalizirani sadržaj i preporuke</w:t>
             </w:r>
             <w:r>
               <w:rPr>
@@ -1404,7 +1045,7 @@
                 <w:noProof/>
                 <w:webHidden/>
               </w:rPr>
-              <w:instrText xml:space="preserve"> PAGEREF _Toc143845485 \h </w:instrText>
+              <w:instrText xml:space="preserve"> PAGEREF _Toc143851768 \h </w:instrText>
             </w:r>
             <w:r>
               <w:rPr>
@@ -1424,7 +1065,7 @@
                 <w:noProof/>
                 <w:webHidden/>
               </w:rPr>
-              <w:t>5</w:t>
+              <w:t>4</w:t>
             </w:r>
             <w:r>
               <w:rPr>
@@ -1447,14 +1088,14 @@
               <w:lang w:val="en-US" w:eastAsia="en-US"/>
             </w:rPr>
           </w:pPr>
-          <w:hyperlink w:anchor="_Toc143845486" w:history="1">
+          <w:hyperlink w:anchor="_Toc143851769" w:history="1">
             <w:r>
               <w:rPr>
                 <w:rStyle w:val="Hiperveza"/>
                 <w:rFonts w:ascii="Arial" w:hAnsi="Arial" w:cs="Arial"/>
                 <w:noProof/>
               </w:rPr>
-              <w:t>1.3.3. Upravljanje računima</w:t>
+              <w:t>1.2.3. Pauziranje i snimanje sadržaja</w:t>
             </w:r>
             <w:r>
               <w:rPr>
@@ -1475,7 +1116,7 @@
                 <w:noProof/>
                 <w:webHidden/>
               </w:rPr>
-              <w:instrText xml:space="preserve"> PAGEREF _Toc143845486 \h </w:instrText>
+              <w:instrText xml:space="preserve"> PAGEREF _Toc143851769 \h </w:instrText>
             </w:r>
             <w:r>
               <w:rPr>
@@ -1495,7 +1136,7 @@
                 <w:noProof/>
                 <w:webHidden/>
               </w:rPr>
-              <w:t>5</w:t>
+              <w:t>4</w:t>
             </w:r>
             <w:r>
               <w:rPr>
@@ -1518,14 +1159,14 @@
               <w:lang w:val="en-US" w:eastAsia="en-US"/>
             </w:rPr>
           </w:pPr>
-          <w:hyperlink w:anchor="_Toc143845487" w:history="1">
+          <w:hyperlink w:anchor="_Toc143851770" w:history="1">
             <w:r>
               <w:rPr>
                 <w:rStyle w:val="Hiperveza"/>
                 <w:rFonts w:ascii="Arial" w:hAnsi="Arial" w:cs="Arial"/>
                 <w:noProof/>
               </w:rPr>
-              <w:t>1.3.4. Integracija s drugim uređajima</w:t>
+              <w:t>1.2.4. Podrška i pomoć</w:t>
             </w:r>
             <w:r>
               <w:rPr>
@@ -1546,7 +1187,7 @@
                 <w:noProof/>
                 <w:webHidden/>
               </w:rPr>
-              <w:instrText xml:space="preserve"> PAGEREF _Toc143845487 \h </w:instrText>
+              <w:instrText xml:space="preserve"> PAGEREF _Toc143851770 \h </w:instrText>
             </w:r>
             <w:r>
               <w:rPr>
@@ -1566,78 +1207,7 @@
                 <w:noProof/>
                 <w:webHidden/>
               </w:rPr>
-              <w:t>5</w:t>
-            </w:r>
-            <w:r>
-              <w:rPr>
-                <w:noProof/>
-                <w:webHidden/>
-              </w:rPr>
-              <w:fldChar w:fldCharType="end"/>
-            </w:r>
-          </w:hyperlink>
-        </w:p>
-        <w:p>
-          <w:pPr>
-            <w:pStyle w:val="Sadraj3"/>
-            <w:tabs>
-              <w:tab w:val="right" w:leader="dot" w:pos="9062"/>
-            </w:tabs>
-            <w:rPr>
-              <w:rFonts w:cstheme="minorBidi"/>
-              <w:noProof/>
-              <w:lang w:val="en-US" w:eastAsia="en-US"/>
-            </w:rPr>
-          </w:pPr>
-          <w:hyperlink w:anchor="_Toc143845488" w:history="1">
-            <w:r>
-              <w:rPr>
-                <w:rStyle w:val="Hiperveza"/>
-                <w:rFonts w:ascii="Arial" w:hAnsi="Arial" w:cs="Arial"/>
-                <w:noProof/>
-              </w:rPr>
-              <w:t>1.3.5. Mogućnost unosa i pregleda recenzija</w:t>
-            </w:r>
-            <w:r>
-              <w:rPr>
-                <w:noProof/>
-                <w:webHidden/>
-              </w:rPr>
-              <w:tab/>
-            </w:r>
-            <w:r>
-              <w:rPr>
-                <w:noProof/>
-                <w:webHidden/>
-              </w:rPr>
-              <w:fldChar w:fldCharType="begin"/>
-            </w:r>
-            <w:r>
-              <w:rPr>
-                <w:noProof/>
-                <w:webHidden/>
-              </w:rPr>
-              <w:instrText xml:space="preserve"> PAGEREF _Toc143845488 \h </w:instrText>
-            </w:r>
-            <w:r>
-              <w:rPr>
-                <w:noProof/>
-                <w:webHidden/>
-              </w:rPr>
-            </w:r>
-            <w:r>
-              <w:rPr>
-                <w:noProof/>
-                <w:webHidden/>
-              </w:rPr>
-              <w:fldChar w:fldCharType="separate"/>
-            </w:r>
-            <w:r>
-              <w:rPr>
-                <w:noProof/>
-                <w:webHidden/>
-              </w:rPr>
-              <w:t>5</w:t>
+              <w:t>4</w:t>
             </w:r>
             <w:r>
               <w:rPr>
@@ -1662,14 +1232,14 @@
               <w:lang w:val="en-US"/>
             </w:rPr>
           </w:pPr>
-          <w:hyperlink w:anchor="_Toc143845489" w:history="1">
+          <w:hyperlink w:anchor="_Toc143851771" w:history="1">
             <w:r>
               <w:rPr>
                 <w:rStyle w:val="Hiperveza"/>
                 <w:rFonts w:ascii="Arial" w:hAnsi="Arial" w:cs="Arial"/>
                 <w:noProof/>
               </w:rPr>
-              <w:t>1.4. Nefunkcionalni zahtjevi</w:t>
+              <w:t>1.3. Funkcionalni zahtjevi</w:t>
             </w:r>
             <w:r>
               <w:rPr>
@@ -1690,7 +1260,7 @@
                 <w:noProof/>
                 <w:webHidden/>
               </w:rPr>
-              <w:instrText xml:space="preserve"> PAGEREF _Toc143845489 \h </w:instrText>
+              <w:instrText xml:space="preserve"> PAGEREF _Toc143851771 \h </w:instrText>
             </w:r>
             <w:r>
               <w:rPr>
@@ -1710,7 +1280,7 @@
                 <w:noProof/>
                 <w:webHidden/>
               </w:rPr>
-              <w:t>6</w:t>
+              <w:t>5</w:t>
             </w:r>
             <w:r>
               <w:rPr>
@@ -1723,23 +1293,24 @@
         </w:p>
         <w:p>
           <w:pPr>
-            <w:pStyle w:val="Sadraj1"/>
+            <w:pStyle w:val="Sadraj3"/>
+            <w:tabs>
+              <w:tab w:val="right" w:leader="dot" w:pos="9062"/>
+            </w:tabs>
             <w:rPr>
-              <w:rFonts w:asciiTheme="minorHAnsi" w:eastAsiaTheme="minorEastAsia" w:hAnsiTheme="minorHAnsi" w:cstheme="minorBidi"/>
+              <w:rFonts w:cstheme="minorBidi"/>
               <w:noProof/>
-              <w:sz w:val="22"/>
-              <w:szCs w:val="22"/>
-              <w:lang w:val="en-US"/>
+              <w:lang w:val="en-US" w:eastAsia="en-US"/>
             </w:rPr>
           </w:pPr>
-          <w:hyperlink w:anchor="_Toc143845490" w:history="1">
+          <w:hyperlink w:anchor="_Toc143851772" w:history="1">
             <w:r>
               <w:rPr>
                 <w:rStyle w:val="Hiperveza"/>
                 <w:rFonts w:ascii="Arial" w:hAnsi="Arial" w:cs="Arial"/>
                 <w:noProof/>
               </w:rPr>
-              <w:t>2. Izvori porijekla zahtjeva</w:t>
+              <w:t>1.3.1. Pristup kanalima i sadržaju</w:t>
             </w:r>
             <w:r>
               <w:rPr>
@@ -1760,7 +1331,7 @@
                 <w:noProof/>
                 <w:webHidden/>
               </w:rPr>
-              <w:instrText xml:space="preserve"> PAGEREF _Toc143845490 \h </w:instrText>
+              <w:instrText xml:space="preserve"> PAGEREF _Toc143851772 \h </w:instrText>
             </w:r>
             <w:r>
               <w:rPr>
@@ -1780,7 +1351,291 @@
                 <w:noProof/>
                 <w:webHidden/>
               </w:rPr>
-              <w:t>7</w:t>
+              <w:t>5</w:t>
+            </w:r>
+            <w:r>
+              <w:rPr>
+                <w:noProof/>
+                <w:webHidden/>
+              </w:rPr>
+              <w:fldChar w:fldCharType="end"/>
+            </w:r>
+          </w:hyperlink>
+        </w:p>
+        <w:p>
+          <w:pPr>
+            <w:pStyle w:val="Sadraj3"/>
+            <w:tabs>
+              <w:tab w:val="right" w:leader="dot" w:pos="9062"/>
+            </w:tabs>
+            <w:rPr>
+              <w:rFonts w:cstheme="minorBidi"/>
+              <w:noProof/>
+              <w:lang w:val="en-US" w:eastAsia="en-US"/>
+            </w:rPr>
+          </w:pPr>
+          <w:hyperlink w:anchor="_Toc143851773" w:history="1">
+            <w:r>
+              <w:rPr>
+                <w:rStyle w:val="Hiperveza"/>
+                <w:rFonts w:ascii="Arial" w:hAnsi="Arial" w:cs="Arial"/>
+                <w:noProof/>
+              </w:rPr>
+              <w:t>1.3.2. Pregled i upravljanje bibliotekom sadržaja</w:t>
+            </w:r>
+            <w:r>
+              <w:rPr>
+                <w:noProof/>
+                <w:webHidden/>
+              </w:rPr>
+              <w:tab/>
+            </w:r>
+            <w:r>
+              <w:rPr>
+                <w:noProof/>
+                <w:webHidden/>
+              </w:rPr>
+              <w:fldChar w:fldCharType="begin"/>
+            </w:r>
+            <w:r>
+              <w:rPr>
+                <w:noProof/>
+                <w:webHidden/>
+              </w:rPr>
+              <w:instrText xml:space="preserve"> PAGEREF _Toc143851773 \h </w:instrText>
+            </w:r>
+            <w:r>
+              <w:rPr>
+                <w:noProof/>
+                <w:webHidden/>
+              </w:rPr>
+            </w:r>
+            <w:r>
+              <w:rPr>
+                <w:noProof/>
+                <w:webHidden/>
+              </w:rPr>
+              <w:fldChar w:fldCharType="separate"/>
+            </w:r>
+            <w:r>
+              <w:rPr>
+                <w:noProof/>
+                <w:webHidden/>
+              </w:rPr>
+              <w:t>5</w:t>
+            </w:r>
+            <w:r>
+              <w:rPr>
+                <w:noProof/>
+                <w:webHidden/>
+              </w:rPr>
+              <w:fldChar w:fldCharType="end"/>
+            </w:r>
+          </w:hyperlink>
+        </w:p>
+        <w:p>
+          <w:pPr>
+            <w:pStyle w:val="Sadraj3"/>
+            <w:tabs>
+              <w:tab w:val="right" w:leader="dot" w:pos="9062"/>
+            </w:tabs>
+            <w:rPr>
+              <w:rFonts w:cstheme="minorBidi"/>
+              <w:noProof/>
+              <w:lang w:val="en-US" w:eastAsia="en-US"/>
+            </w:rPr>
+          </w:pPr>
+          <w:hyperlink w:anchor="_Toc143851774" w:history="1">
+            <w:r>
+              <w:rPr>
+                <w:rStyle w:val="Hiperveza"/>
+                <w:rFonts w:ascii="Arial" w:hAnsi="Arial" w:cs="Arial"/>
+                <w:noProof/>
+              </w:rPr>
+              <w:t>1.3.3. Upravljanje računima</w:t>
+            </w:r>
+            <w:r>
+              <w:rPr>
+                <w:noProof/>
+                <w:webHidden/>
+              </w:rPr>
+              <w:tab/>
+            </w:r>
+            <w:r>
+              <w:rPr>
+                <w:noProof/>
+                <w:webHidden/>
+              </w:rPr>
+              <w:fldChar w:fldCharType="begin"/>
+            </w:r>
+            <w:r>
+              <w:rPr>
+                <w:noProof/>
+                <w:webHidden/>
+              </w:rPr>
+              <w:instrText xml:space="preserve"> PAGEREF _Toc143851774 \h </w:instrText>
+            </w:r>
+            <w:r>
+              <w:rPr>
+                <w:noProof/>
+                <w:webHidden/>
+              </w:rPr>
+            </w:r>
+            <w:r>
+              <w:rPr>
+                <w:noProof/>
+                <w:webHidden/>
+              </w:rPr>
+              <w:fldChar w:fldCharType="separate"/>
+            </w:r>
+            <w:r>
+              <w:rPr>
+                <w:noProof/>
+                <w:webHidden/>
+              </w:rPr>
+              <w:t>5</w:t>
+            </w:r>
+            <w:r>
+              <w:rPr>
+                <w:noProof/>
+                <w:webHidden/>
+              </w:rPr>
+              <w:fldChar w:fldCharType="end"/>
+            </w:r>
+          </w:hyperlink>
+        </w:p>
+        <w:p>
+          <w:pPr>
+            <w:pStyle w:val="Sadraj3"/>
+            <w:tabs>
+              <w:tab w:val="right" w:leader="dot" w:pos="9062"/>
+            </w:tabs>
+            <w:rPr>
+              <w:rFonts w:cstheme="minorBidi"/>
+              <w:noProof/>
+              <w:lang w:val="en-US" w:eastAsia="en-US"/>
+            </w:rPr>
+          </w:pPr>
+          <w:hyperlink w:anchor="_Toc143851775" w:history="1">
+            <w:r>
+              <w:rPr>
+                <w:rStyle w:val="Hiperveza"/>
+                <w:rFonts w:ascii="Arial" w:hAnsi="Arial" w:cs="Arial"/>
+                <w:noProof/>
+              </w:rPr>
+              <w:t>1.3.4. Integracija s drugim uređajima</w:t>
+            </w:r>
+            <w:r>
+              <w:rPr>
+                <w:noProof/>
+                <w:webHidden/>
+              </w:rPr>
+              <w:tab/>
+            </w:r>
+            <w:r>
+              <w:rPr>
+                <w:noProof/>
+                <w:webHidden/>
+              </w:rPr>
+              <w:fldChar w:fldCharType="begin"/>
+            </w:r>
+            <w:r>
+              <w:rPr>
+                <w:noProof/>
+                <w:webHidden/>
+              </w:rPr>
+              <w:instrText xml:space="preserve"> PAGEREF _Toc143851775 \h </w:instrText>
+            </w:r>
+            <w:r>
+              <w:rPr>
+                <w:noProof/>
+                <w:webHidden/>
+              </w:rPr>
+            </w:r>
+            <w:r>
+              <w:rPr>
+                <w:noProof/>
+                <w:webHidden/>
+              </w:rPr>
+              <w:fldChar w:fldCharType="separate"/>
+            </w:r>
+            <w:r>
+              <w:rPr>
+                <w:noProof/>
+                <w:webHidden/>
+              </w:rPr>
+              <w:t>5</w:t>
+            </w:r>
+            <w:r>
+              <w:rPr>
+                <w:noProof/>
+                <w:webHidden/>
+              </w:rPr>
+              <w:fldChar w:fldCharType="end"/>
+            </w:r>
+          </w:hyperlink>
+        </w:p>
+        <w:p>
+          <w:pPr>
+            <w:pStyle w:val="Sadraj3"/>
+            <w:tabs>
+              <w:tab w:val="right" w:leader="dot" w:pos="9062"/>
+            </w:tabs>
+            <w:rPr>
+              <w:rFonts w:cstheme="minorBidi"/>
+              <w:noProof/>
+              <w:lang w:val="en-US" w:eastAsia="en-US"/>
+            </w:rPr>
+          </w:pPr>
+          <w:hyperlink w:anchor="_Toc143851776" w:history="1">
+            <w:r>
+              <w:rPr>
+                <w:rStyle w:val="Hiperveza"/>
+                <w:rFonts w:ascii="Arial" w:hAnsi="Arial" w:cs="Arial"/>
+                <w:noProof/>
+              </w:rPr>
+              <w:t>1.3.5. Mogućnost unosa i pregleda recenzija</w:t>
+            </w:r>
+            <w:r>
+              <w:rPr>
+                <w:noProof/>
+                <w:webHidden/>
+              </w:rPr>
+              <w:tab/>
+            </w:r>
+            <w:r>
+              <w:rPr>
+                <w:noProof/>
+                <w:webHidden/>
+              </w:rPr>
+              <w:fldChar w:fldCharType="begin"/>
+            </w:r>
+            <w:r>
+              <w:rPr>
+                <w:noProof/>
+                <w:webHidden/>
+              </w:rPr>
+              <w:instrText xml:space="preserve"> PAGEREF _Toc143851776 \h </w:instrText>
+            </w:r>
+            <w:r>
+              <w:rPr>
+                <w:noProof/>
+                <w:webHidden/>
+              </w:rPr>
+            </w:r>
+            <w:r>
+              <w:rPr>
+                <w:noProof/>
+                <w:webHidden/>
+              </w:rPr>
+              <w:fldChar w:fldCharType="separate"/>
+            </w:r>
+            <w:r>
+              <w:rPr>
+                <w:noProof/>
+                <w:webHidden/>
+              </w:rPr>
+              <w:t>5</w:t>
             </w:r>
             <w:r>
               <w:rPr>
@@ -1805,14 +1660,14 @@
               <w:lang w:val="en-US"/>
             </w:rPr>
           </w:pPr>
-          <w:hyperlink w:anchor="_Toc143845491" w:history="1">
+          <w:hyperlink w:anchor="_Toc143851777" w:history="1">
             <w:r>
               <w:rPr>
                 <w:rStyle w:val="Hiperveza"/>
                 <w:rFonts w:ascii="Arial" w:hAnsi="Arial" w:cs="Arial"/>
                 <w:noProof/>
               </w:rPr>
-              <w:t>2.1. Primjer prikupljenih dokumenata</w:t>
+              <w:t>1.4. Nefunkcionalni zahtjevi</w:t>
             </w:r>
             <w:r>
               <w:rPr>
@@ -1833,7 +1688,77 @@
                 <w:noProof/>
                 <w:webHidden/>
               </w:rPr>
-              <w:instrText xml:space="preserve"> PAGEREF _Toc143845491 \h </w:instrText>
+              <w:instrText xml:space="preserve"> PAGEREF _Toc143851777 \h </w:instrText>
+            </w:r>
+            <w:r>
+              <w:rPr>
+                <w:noProof/>
+                <w:webHidden/>
+              </w:rPr>
+            </w:r>
+            <w:r>
+              <w:rPr>
+                <w:noProof/>
+                <w:webHidden/>
+              </w:rPr>
+              <w:fldChar w:fldCharType="separate"/>
+            </w:r>
+            <w:r>
+              <w:rPr>
+                <w:noProof/>
+                <w:webHidden/>
+              </w:rPr>
+              <w:t>6</w:t>
+            </w:r>
+            <w:r>
+              <w:rPr>
+                <w:noProof/>
+                <w:webHidden/>
+              </w:rPr>
+              <w:fldChar w:fldCharType="end"/>
+            </w:r>
+          </w:hyperlink>
+        </w:p>
+        <w:p>
+          <w:pPr>
+            <w:pStyle w:val="Sadraj1"/>
+            <w:rPr>
+              <w:rFonts w:asciiTheme="minorHAnsi" w:eastAsiaTheme="minorEastAsia" w:hAnsiTheme="minorHAnsi" w:cstheme="minorBidi"/>
+              <w:noProof/>
+              <w:sz w:val="22"/>
+              <w:szCs w:val="22"/>
+              <w:lang w:val="en-US"/>
+            </w:rPr>
+          </w:pPr>
+          <w:hyperlink w:anchor="_Toc143851778" w:history="1">
+            <w:r>
+              <w:rPr>
+                <w:rStyle w:val="Hiperveza"/>
+                <w:rFonts w:ascii="Arial" w:hAnsi="Arial" w:cs="Arial"/>
+                <w:noProof/>
+              </w:rPr>
+              <w:t>2. Izvori porijekla zahtjeva</w:t>
+            </w:r>
+            <w:r>
+              <w:rPr>
+                <w:noProof/>
+                <w:webHidden/>
+              </w:rPr>
+              <w:tab/>
+            </w:r>
+            <w:r>
+              <w:rPr>
+                <w:noProof/>
+                <w:webHidden/>
+              </w:rPr>
+              <w:fldChar w:fldCharType="begin"/>
+            </w:r>
+            <w:r>
+              <w:rPr>
+                <w:noProof/>
+                <w:webHidden/>
+              </w:rPr>
+              <w:instrText xml:space="preserve"> PAGEREF _Toc143851778 \h </w:instrText>
             </w:r>
             <w:r>
               <w:rPr>
@@ -1878,13 +1803,86 @@
               <w:lang w:val="en-US"/>
             </w:rPr>
           </w:pPr>
-          <w:hyperlink w:anchor="_Toc143845492" w:history="1">
+          <w:hyperlink w:anchor="_Toc143851779" w:history="1">
             <w:r>
               <w:rPr>
                 <w:rStyle w:val="Hiperveza"/>
                 <w:rFonts w:ascii="Arial" w:hAnsi="Arial" w:cs="Arial"/>
                 <w:noProof/>
               </w:rPr>
+              <w:t>2.1. Primjer prikupljenih dokumenata</w:t>
+            </w:r>
+            <w:r>
+              <w:rPr>
+                <w:noProof/>
+                <w:webHidden/>
+              </w:rPr>
+              <w:tab/>
+            </w:r>
+            <w:r>
+              <w:rPr>
+                <w:noProof/>
+                <w:webHidden/>
+              </w:rPr>
+              <w:fldChar w:fldCharType="begin"/>
+            </w:r>
+            <w:r>
+              <w:rPr>
+                <w:noProof/>
+                <w:webHidden/>
+              </w:rPr>
+              <w:instrText xml:space="preserve"> PAGEREF _Toc143851779 \h </w:instrText>
+            </w:r>
+            <w:r>
+              <w:rPr>
+                <w:noProof/>
+                <w:webHidden/>
+              </w:rPr>
+            </w:r>
+            <w:r>
+              <w:rPr>
+                <w:noProof/>
+                <w:webHidden/>
+              </w:rPr>
+              <w:fldChar w:fldCharType="separate"/>
+            </w:r>
+            <w:r>
+              <w:rPr>
+                <w:noProof/>
+                <w:webHidden/>
+              </w:rPr>
+              <w:t>7</w:t>
+            </w:r>
+            <w:r>
+              <w:rPr>
+                <w:noProof/>
+                <w:webHidden/>
+              </w:rPr>
+              <w:fldChar w:fldCharType="end"/>
+            </w:r>
+          </w:hyperlink>
+        </w:p>
+        <w:p>
+          <w:pPr>
+            <w:pStyle w:val="Sadraj2"/>
+            <w:tabs>
+              <w:tab w:val="right" w:leader="dot" w:pos="9062"/>
+            </w:tabs>
+            <w:rPr>
+              <w:rFonts w:asciiTheme="minorHAnsi" w:eastAsiaTheme="minorEastAsia" w:hAnsiTheme="minorHAnsi" w:cstheme="minorBidi"/>
+              <w:noProof/>
+              <w:sz w:val="22"/>
+              <w:szCs w:val="22"/>
+              <w:lang w:val="en-US"/>
+            </w:rPr>
+          </w:pPr>
+          <w:hyperlink w:anchor="_Toc143851780" w:history="1">
+            <w:r>
+              <w:rPr>
+                <w:rStyle w:val="Hiperveza"/>
+                <w:rFonts w:ascii="Arial" w:hAnsi="Arial" w:cs="Arial"/>
+                <w:noProof/>
+              </w:rPr>
               <w:t>2.2. Surogat</w:t>
             </w:r>
             <w:r>
@@ -1906,7 +1904,7 @@
                 <w:noProof/>
                 <w:webHidden/>
               </w:rPr>
-              <w:instrText xml:space="preserve"> PAGEREF _Toc143845492 \h </w:instrText>
+              <w:instrText xml:space="preserve"> PAGEREF _Toc143851780 \h </w:instrText>
             </w:r>
             <w:r>
               <w:rPr>
@@ -1948,14 +1946,14 @@
               <w:lang w:val="en-US"/>
             </w:rPr>
           </w:pPr>
-          <w:hyperlink w:anchor="_Toc143845493" w:history="1">
+          <w:hyperlink w:anchor="_Toc143851781" w:history="1">
             <w:r>
               <w:rPr>
                 <w:rStyle w:val="Hiperveza"/>
                 <w:rFonts w:ascii="Arial" w:hAnsi="Arial" w:cs="Arial"/>
                 <w:noProof/>
               </w:rPr>
-              <w:t>3. Dijagram dekompozicije funkcija</w:t>
+              <w:t>3. Model funkcija</w:t>
             </w:r>
             <w:r>
               <w:rPr>
@@ -1976,7 +1974,80 @@
                 <w:noProof/>
                 <w:webHidden/>
               </w:rPr>
-              <w:instrText xml:space="preserve"> PAGEREF _Toc143845493 \h </w:instrText>
+              <w:instrText xml:space="preserve"> PAGEREF _Toc143851781 \h </w:instrText>
+            </w:r>
+            <w:r>
+              <w:rPr>
+                <w:noProof/>
+                <w:webHidden/>
+              </w:rPr>
+            </w:r>
+            <w:r>
+              <w:rPr>
+                <w:noProof/>
+                <w:webHidden/>
+              </w:rPr>
+              <w:fldChar w:fldCharType="separate"/>
+            </w:r>
+            <w:r>
+              <w:rPr>
+                <w:noProof/>
+                <w:webHidden/>
+              </w:rPr>
+              <w:t>8</w:t>
+            </w:r>
+            <w:r>
+              <w:rPr>
+                <w:noProof/>
+                <w:webHidden/>
+              </w:rPr>
+              <w:fldChar w:fldCharType="end"/>
+            </w:r>
+          </w:hyperlink>
+        </w:p>
+        <w:p>
+          <w:pPr>
+            <w:pStyle w:val="Sadraj2"/>
+            <w:tabs>
+              <w:tab w:val="right" w:leader="dot" w:pos="9062"/>
+            </w:tabs>
+            <w:rPr>
+              <w:rFonts w:asciiTheme="minorHAnsi" w:eastAsiaTheme="minorEastAsia" w:hAnsiTheme="minorHAnsi" w:cstheme="minorBidi"/>
+              <w:noProof/>
+              <w:sz w:val="22"/>
+              <w:szCs w:val="22"/>
+              <w:lang w:val="en-US"/>
+            </w:rPr>
+          </w:pPr>
+          <w:hyperlink w:anchor="_Toc143851782" w:history="1">
+            <w:r>
+              <w:rPr>
+                <w:rStyle w:val="Hiperveza"/>
+                <w:rFonts w:ascii="Arial" w:hAnsi="Arial" w:cs="Arial"/>
+                <w:noProof/>
+              </w:rPr>
+              <w:t>3.1. Dijagram dekompozicije funkcija</w:t>
+            </w:r>
+            <w:r>
+              <w:rPr>
+                <w:noProof/>
+                <w:webHidden/>
+              </w:rPr>
+              <w:tab/>
+            </w:r>
+            <w:r>
+              <w:rPr>
+                <w:noProof/>
+                <w:webHidden/>
+              </w:rPr>
+              <w:fldChar w:fldCharType="begin"/>
+            </w:r>
+            <w:r>
+              <w:rPr>
+                <w:noProof/>
+                <w:webHidden/>
+              </w:rPr>
+              <w:instrText xml:space="preserve"> PAGEREF _Toc143851782 \h </w:instrText>
             </w:r>
             <w:r>
               <w:rPr>
@@ -2018,14 +2089,14 @@
               <w:lang w:val="en-US"/>
             </w:rPr>
           </w:pPr>
-          <w:hyperlink w:anchor="_Toc143845494" w:history="1">
+          <w:hyperlink w:anchor="_Toc143851783" w:history="1">
             <w:r>
               <w:rPr>
                 <w:rStyle w:val="Hiperveza"/>
                 <w:rFonts w:ascii="Arial" w:hAnsi="Arial" w:cs="Arial"/>
                 <w:noProof/>
               </w:rPr>
-              <w:t>4. Dodatak</w:t>
+              <w:t>4. Model procesa</w:t>
             </w:r>
             <w:r>
               <w:rPr>
@@ -2046,7 +2117,7 @@
                 <w:noProof/>
                 <w:webHidden/>
               </w:rPr>
-              <w:instrText xml:space="preserve"> PAGEREF _Toc143845494 \h </w:instrText>
+              <w:instrText xml:space="preserve"> PAGEREF _Toc143851783 \h </w:instrText>
             </w:r>
             <w:r>
               <w:rPr>
@@ -2067,6 +2138,149 @@
                 <w:webHidden/>
               </w:rPr>
               <w:t>9</w:t>
+            </w:r>
+            <w:r>
+              <w:rPr>
+                <w:noProof/>
+                <w:webHidden/>
+              </w:rPr>
+              <w:fldChar w:fldCharType="end"/>
+            </w:r>
+          </w:hyperlink>
+        </w:p>
+        <w:p>
+          <w:pPr>
+            <w:pStyle w:val="Sadraj2"/>
+            <w:tabs>
+              <w:tab w:val="right" w:leader="dot" w:pos="9062"/>
+            </w:tabs>
+            <w:rPr>
+              <w:rFonts w:asciiTheme="minorHAnsi" w:eastAsiaTheme="minorEastAsia" w:hAnsiTheme="minorHAnsi" w:cstheme="minorBidi"/>
+              <w:noProof/>
+              <w:sz w:val="22"/>
+              <w:szCs w:val="22"/>
+              <w:lang w:val="en-US"/>
+            </w:rPr>
+          </w:pPr>
+          <w:hyperlink w:anchor="_Toc143851784" w:history="1">
+            <w:r>
+              <w:rPr>
+                <w:rStyle w:val="Hiperveza"/>
+                <w:rFonts w:ascii="Arial" w:hAnsi="Arial" w:cs="Arial"/>
+                <w:noProof/>
+              </w:rPr>
+              <w:t>4.1. Dijagram konteksta</w:t>
+            </w:r>
+            <w:r>
+              <w:rPr>
+                <w:noProof/>
+                <w:webHidden/>
+              </w:rPr>
+              <w:tab/>
+            </w:r>
+            <w:r>
+              <w:rPr>
+                <w:noProof/>
+                <w:webHidden/>
+              </w:rPr>
+              <w:fldChar w:fldCharType="begin"/>
+            </w:r>
+            <w:r>
+              <w:rPr>
+                <w:noProof/>
+                <w:webHidden/>
+              </w:rPr>
+              <w:instrText xml:space="preserve"> PAGEREF _Toc143851784 \h </w:instrText>
+            </w:r>
+            <w:r>
+              <w:rPr>
+                <w:noProof/>
+                <w:webHidden/>
+              </w:rPr>
+            </w:r>
+            <w:r>
+              <w:rPr>
+                <w:noProof/>
+                <w:webHidden/>
+              </w:rPr>
+              <w:fldChar w:fldCharType="separate"/>
+            </w:r>
+            <w:r>
+              <w:rPr>
+                <w:noProof/>
+                <w:webHidden/>
+              </w:rPr>
+              <w:t>9</w:t>
+            </w:r>
+            <w:r>
+              <w:rPr>
+                <w:noProof/>
+                <w:webHidden/>
+              </w:rPr>
+              <w:fldChar w:fldCharType="end"/>
+            </w:r>
+          </w:hyperlink>
+        </w:p>
+        <w:p>
+          <w:pPr>
+            <w:pStyle w:val="Sadraj1"/>
+            <w:rPr>
+              <w:rFonts w:asciiTheme="minorHAnsi" w:eastAsiaTheme="minorEastAsia" w:hAnsiTheme="minorHAnsi" w:cstheme="minorBidi"/>
+              <w:noProof/>
+              <w:sz w:val="22"/>
+              <w:szCs w:val="22"/>
+              <w:lang w:val="en-US"/>
+            </w:rPr>
+          </w:pPr>
+          <w:hyperlink w:anchor="_Toc143851785" w:history="1">
+            <w:r>
+              <w:rPr>
+                <w:rStyle w:val="Hiperveza"/>
+                <w:rFonts w:ascii="Arial" w:hAnsi="Arial" w:cs="Arial"/>
+                <w:noProof/>
+              </w:rPr>
+              <w:t>5. Dodatak</w:t>
+            </w:r>
+            <w:r>
+              <w:rPr>
+                <w:noProof/>
+                <w:webHidden/>
+              </w:rPr>
+              <w:tab/>
+            </w:r>
+            <w:r>
+              <w:rPr>
+                <w:noProof/>
+                <w:webHidden/>
+              </w:rPr>
+              <w:fldChar w:fldCharType="begin"/>
+            </w:r>
+            <w:r>
+              <w:rPr>
+                <w:noProof/>
+                <w:webHidden/>
+              </w:rPr>
+              <w:instrText xml:space="preserve"> PAGEREF _Toc143851785 \h </w:instrText>
+            </w:r>
+            <w:r>
+              <w:rPr>
+                <w:noProof/>
+                <w:webHidden/>
+              </w:rPr>
+            </w:r>
+            <w:r>
+              <w:rPr>
+                <w:noProof/>
+                <w:webHidden/>
+              </w:rPr>
+              <w:fldChar w:fldCharType="separate"/>
+            </w:r>
+            <w:r>
+              <w:rPr>
+                <w:noProof/>
+                <w:webHidden/>
+              </w:rPr>
+              <w:t>10</w:t>
             </w:r>
             <w:r>
               <w:rPr>
@@ -2125,7 +2339,7 @@
           <w:sz w:val="32"/>
         </w:rPr>
       </w:pPr>
-      <w:bookmarkStart w:id="1" w:name="_Toc143845472"/>
+      <w:bookmarkStart w:id="0" w:name="_Toc143851760"/>
       <w:r>
         <w:rPr>
           <w:rFonts w:ascii="Arial" w:hAnsi="Arial" w:cs="Arial"/>
@@ -2134,7 +2348,7 @@
         <w:lastRenderedPageBreak/>
         <w:t>Reprezentativni zahtjevi</w:t>
       </w:r>
-      <w:bookmarkEnd w:id="1"/>
+      <w:bookmarkEnd w:id="0"/>
     </w:p>
     <w:p>
       <w:pPr>
@@ -2145,7 +2359,7 @@
           <w:sz w:val="28"/>
         </w:rPr>
       </w:pPr>
-      <w:bookmarkStart w:id="2" w:name="_Toc143845473"/>
+      <w:bookmarkStart w:id="1" w:name="_Toc143851761"/>
       <w:r>
         <w:rPr>
           <w:rFonts w:ascii="Arial" w:hAnsi="Arial" w:cs="Arial"/>
@@ -2153,7 +2367,7 @@
         </w:rPr>
         <w:t>Poslovni zahtjevi</w:t>
       </w:r>
-      <w:bookmarkEnd w:id="2"/>
+      <w:bookmarkEnd w:id="1"/>
     </w:p>
     <w:p>
       <w:pPr>
@@ -2164,7 +2378,7 @@
           <w:i w:val="0"/>
         </w:rPr>
       </w:pPr>
-      <w:bookmarkStart w:id="3" w:name="_Toc143845474"/>
+      <w:bookmarkStart w:id="2" w:name="_Toc143851762"/>
       <w:r>
         <w:rPr>
           <w:rFonts w:ascii="Arial" w:hAnsi="Arial" w:cs="Arial"/>
@@ -2172,7 +2386,7 @@
         </w:rPr>
         <w:t>Unapređenje korisničkog iskustva</w:t>
       </w:r>
-      <w:bookmarkEnd w:id="3"/>
+      <w:bookmarkEnd w:id="2"/>
       <w:r>
         <w:rPr>
           <w:rFonts w:ascii="Arial" w:hAnsi="Arial" w:cs="Arial"/>
@@ -2251,7 +2465,7 @@
           <w:i w:val="0"/>
         </w:rPr>
       </w:pPr>
-      <w:bookmarkStart w:id="4" w:name="_Toc143845475"/>
+      <w:bookmarkStart w:id="3" w:name="_Toc143851763"/>
       <w:r>
         <w:rPr>
           <w:rFonts w:ascii="Arial" w:hAnsi="Arial" w:cs="Arial"/>
@@ -2259,7 +2473,7 @@
         </w:rPr>
         <w:t>Raznovrsna ponuda sadržaja</w:t>
       </w:r>
-      <w:bookmarkEnd w:id="4"/>
+      <w:bookmarkEnd w:id="3"/>
       <w:r>
         <w:rPr>
           <w:rFonts w:ascii="Arial" w:hAnsi="Arial" w:cs="Arial"/>
@@ -2345,7 +2559,7 @@
           <w:rFonts w:ascii="Arial" w:hAnsi="Arial" w:cs="Arial"/>
         </w:rPr>
       </w:pPr>
-      <w:bookmarkStart w:id="5" w:name="_Toc143845476"/>
+      <w:bookmarkStart w:id="4" w:name="_Toc143851764"/>
       <w:r>
         <w:rPr>
           <w:rFonts w:ascii="Arial" w:hAnsi="Arial" w:cs="Arial"/>
@@ -2353,7 +2567,7 @@
         </w:rPr>
         <w:t>Integracija tehnoloških inovacija</w:t>
       </w:r>
-      <w:bookmarkEnd w:id="5"/>
+      <w:bookmarkEnd w:id="4"/>
       <w:r>
         <w:rPr>
           <w:rFonts w:ascii="Arial" w:hAnsi="Arial" w:cs="Arial"/>
@@ -2427,7 +2641,7 @@
           <w:i w:val="0"/>
         </w:rPr>
       </w:pPr>
-      <w:bookmarkStart w:id="6" w:name="_Toc143845477"/>
+      <w:bookmarkStart w:id="5" w:name="_Toc143851765"/>
       <w:r>
         <w:rPr>
           <w:rFonts w:ascii="Arial" w:hAnsi="Arial" w:cs="Arial"/>
@@ -2435,7 +2649,7 @@
         </w:rPr>
         <w:t>Strateška prilagodba tržištu</w:t>
       </w:r>
-      <w:bookmarkEnd w:id="6"/>
+      <w:bookmarkEnd w:id="5"/>
       <w:r>
         <w:rPr>
           <w:rFonts w:ascii="Arial" w:hAnsi="Arial" w:cs="Arial"/>
@@ -2587,7 +2801,7 @@
           <w:sz w:val="28"/>
         </w:rPr>
       </w:pPr>
-      <w:bookmarkStart w:id="7" w:name="_Toc143845478"/>
+      <w:bookmarkStart w:id="6" w:name="_Toc143851766"/>
       <w:r>
         <w:rPr>
           <w:rFonts w:ascii="Arial" w:hAnsi="Arial" w:cs="Arial"/>
@@ -2596,7 +2810,7 @@
         <w:lastRenderedPageBreak/>
         <w:t>Korisnički zahtjevi</w:t>
       </w:r>
-      <w:bookmarkEnd w:id="7"/>
+      <w:bookmarkEnd w:id="6"/>
     </w:p>
     <w:p>
       <w:pPr>
@@ -2607,7 +2821,7 @@
           <w:i w:val="0"/>
         </w:rPr>
       </w:pPr>
-      <w:bookmarkStart w:id="8" w:name="_Toc143845479"/>
+      <w:bookmarkStart w:id="7" w:name="_Toc143851767"/>
       <w:r>
         <w:rPr>
           <w:rFonts w:ascii="Arial" w:hAnsi="Arial" w:cs="Arial"/>
@@ -2615,7 +2829,7 @@
         </w:rPr>
         <w:t>Jednostavna navigacija i intuitivno sučelje</w:t>
       </w:r>
-      <w:bookmarkEnd w:id="8"/>
+      <w:bookmarkEnd w:id="7"/>
       <w:r>
         <w:rPr>
           <w:rFonts w:ascii="Arial" w:hAnsi="Arial" w:cs="Arial"/>
@@ -2657,7 +2871,7 @@
           <w:i w:val="0"/>
         </w:rPr>
       </w:pPr>
-      <w:bookmarkStart w:id="9" w:name="_Toc143845480"/>
+      <w:bookmarkStart w:id="8" w:name="_Toc143851768"/>
       <w:r>
         <w:rPr>
           <w:rFonts w:ascii="Arial" w:hAnsi="Arial" w:cs="Arial"/>
@@ -2665,7 +2879,7 @@
         </w:rPr>
         <w:t>Personalizirani sadržaj i preporuke</w:t>
       </w:r>
-      <w:bookmarkEnd w:id="9"/>
+      <w:bookmarkEnd w:id="8"/>
       <w:r>
         <w:rPr>
           <w:rFonts w:ascii="Arial" w:hAnsi="Arial" w:cs="Arial"/>
@@ -2690,7 +2904,25 @@
           <w:kern w:val="0"/>
           <w14:ligatures w14:val="none"/>
         </w:rPr>
-        <w:t xml:space="preserve">Korisnicima treba omogućiti personalizirano iskustvo gledanja televizije. To znači da bi platforma trebala analizirati njihove preference i prethodne navike kako bi im ponudila relevantne preporuke. Mogućnost označavanja sadržaja kao omiljenog također je važna za korisnike. </w:t>
+        <w:t xml:space="preserve">Korisnicima treba omogućiti personalizirano iskustvo gledanja televizije. To znači da bi platforma trebala analizirati njihove </w:t>
+      </w:r>
+      <w:proofErr w:type="spellStart"/>
+      <w:r>
+        <w:rPr>
+          <w:rFonts w:ascii="Arial" w:eastAsia="Times New Roman" w:hAnsi="Arial" w:cs="Arial"/>
+          <w:kern w:val="0"/>
+          <w14:ligatures w14:val="none"/>
+        </w:rPr>
+        <w:t>preference</w:t>
+      </w:r>
+      <w:proofErr w:type="spellEnd"/>
+      <w:r>
+        <w:rPr>
+          <w:rFonts w:ascii="Arial" w:eastAsia="Times New Roman" w:hAnsi="Arial" w:cs="Arial"/>
+          <w:kern w:val="0"/>
+          <w14:ligatures w14:val="none"/>
+        </w:rPr>
+        <w:t xml:space="preserve"> i prethodne navike kako bi im ponudila relevantne preporuke. Mogućnost označavanja sadržaja kao omiljenog također je važna za korisnike. </w:t>
       </w:r>
     </w:p>
     <w:p>
@@ -2715,7 +2947,7 @@
           <w:i w:val="0"/>
         </w:rPr>
       </w:pPr>
-      <w:bookmarkStart w:id="10" w:name="_Toc143845481"/>
+      <w:bookmarkStart w:id="9" w:name="_Toc143851769"/>
       <w:r>
         <w:rPr>
           <w:rFonts w:ascii="Arial" w:hAnsi="Arial" w:cs="Arial"/>
@@ -2723,7 +2955,7 @@
         </w:rPr>
         <w:t>Pauziranje i snimanje sadržaja</w:t>
       </w:r>
-      <w:bookmarkEnd w:id="10"/>
+      <w:bookmarkEnd w:id="9"/>
       <w:r>
         <w:rPr>
           <w:rFonts w:ascii="Arial" w:hAnsi="Arial" w:cs="Arial"/>
@@ -2768,7 +3000,7 @@
           <w:i w:val="0"/>
         </w:rPr>
       </w:pPr>
-      <w:bookmarkStart w:id="11" w:name="_Toc143845482"/>
+      <w:bookmarkStart w:id="10" w:name="_Toc143851770"/>
       <w:r>
         <w:rPr>
           <w:rFonts w:ascii="Arial" w:hAnsi="Arial" w:cs="Arial"/>
@@ -2776,7 +3008,7 @@
         </w:rPr>
         <w:t>Podrška i pomoć</w:t>
       </w:r>
-      <w:bookmarkEnd w:id="11"/>
+      <w:bookmarkEnd w:id="10"/>
     </w:p>
     <w:p>
       <w:pPr>
@@ -2889,7 +3121,7 @@
           <w:sz w:val="28"/>
         </w:rPr>
       </w:pPr>
-      <w:bookmarkStart w:id="12" w:name="_Toc143845483"/>
+      <w:bookmarkStart w:id="11" w:name="_Toc143851771"/>
       <w:r>
         <w:rPr>
           <w:rFonts w:ascii="Arial" w:hAnsi="Arial" w:cs="Arial"/>
@@ -2898,7 +3130,7 @@
         <w:lastRenderedPageBreak/>
         <w:t>Funkcionalni zahtjevi</w:t>
       </w:r>
-      <w:bookmarkEnd w:id="12"/>
+      <w:bookmarkEnd w:id="11"/>
     </w:p>
     <w:p>
       <w:pPr>
@@ -2910,7 +3142,7 @@
           <w:b/>
         </w:rPr>
       </w:pPr>
-      <w:bookmarkStart w:id="13" w:name="_Toc143845484"/>
+      <w:bookmarkStart w:id="12" w:name="_Toc143851772"/>
       <w:r>
         <w:rPr>
           <w:rStyle w:val="Naslov3Char"/>
@@ -2919,7 +3151,7 @@
         </w:rPr>
         <w:t>Pristup kanalima i sadržaju</w:t>
       </w:r>
-      <w:bookmarkEnd w:id="13"/>
+      <w:bookmarkEnd w:id="12"/>
     </w:p>
     <w:p>
       <w:pPr>
@@ -2952,7 +3184,7 @@
           <w:i w:val="0"/>
         </w:rPr>
       </w:pPr>
-      <w:bookmarkStart w:id="14" w:name="_Toc143845485"/>
+      <w:bookmarkStart w:id="13" w:name="_Toc143851773"/>
       <w:r>
         <w:rPr>
           <w:rFonts w:ascii="Arial" w:hAnsi="Arial" w:cs="Arial"/>
@@ -2960,7 +3192,7 @@
         </w:rPr>
         <w:t>Pregled i upravljanje bibliotekom sadržaja</w:t>
       </w:r>
-      <w:bookmarkEnd w:id="14"/>
+      <w:bookmarkEnd w:id="13"/>
       <w:r>
         <w:rPr>
           <w:rFonts w:ascii="Arial" w:hAnsi="Arial" w:cs="Arial"/>
@@ -3002,7 +3234,7 @@
           <w:b/>
         </w:rPr>
       </w:pPr>
-      <w:bookmarkStart w:id="15" w:name="_Toc143845486"/>
+      <w:bookmarkStart w:id="14" w:name="_Toc143851774"/>
       <w:r>
         <w:rPr>
           <w:rStyle w:val="Naslov3Char"/>
@@ -3011,7 +3243,7 @@
         </w:rPr>
         <w:t>Upravljanje računima</w:t>
       </w:r>
-      <w:bookmarkEnd w:id="15"/>
+      <w:bookmarkEnd w:id="14"/>
     </w:p>
     <w:p>
       <w:pPr>
@@ -3045,7 +3277,7 @@
           <w:i w:val="0"/>
         </w:rPr>
       </w:pPr>
-      <w:bookmarkStart w:id="16" w:name="_Toc143845487"/>
+      <w:bookmarkStart w:id="15" w:name="_Toc143851775"/>
       <w:r>
         <w:rPr>
           <w:rFonts w:ascii="Arial" w:hAnsi="Arial" w:cs="Arial"/>
@@ -3060,7 +3292,7 @@
         </w:rPr>
         <w:t>uređajima</w:t>
       </w:r>
-      <w:bookmarkEnd w:id="16"/>
+      <w:bookmarkEnd w:id="15"/>
     </w:p>
     <w:p>
       <w:pPr>
@@ -3094,7 +3326,7 @@
           <w:rFonts w:ascii="Arial" w:hAnsi="Arial" w:cs="Arial"/>
         </w:rPr>
       </w:pPr>
-      <w:bookmarkStart w:id="17" w:name="_Toc143845488"/>
+      <w:bookmarkStart w:id="16" w:name="_Toc143851776"/>
       <w:r>
         <w:rPr>
           <w:rFonts w:ascii="Arial" w:hAnsi="Arial" w:cs="Arial"/>
@@ -3102,7 +3334,7 @@
         </w:rPr>
         <w:t>Mogućnost unosa i pregleda recenzija</w:t>
       </w:r>
-      <w:bookmarkEnd w:id="17"/>
+      <w:bookmarkEnd w:id="16"/>
     </w:p>
     <w:p>
       <w:pPr>
@@ -3225,7 +3457,7 @@
           <w:sz w:val="28"/>
         </w:rPr>
       </w:pPr>
-      <w:bookmarkStart w:id="18" w:name="_Toc143845489"/>
+      <w:bookmarkStart w:id="17" w:name="_Toc143851777"/>
       <w:r>
         <w:rPr>
           <w:rFonts w:ascii="Arial" w:hAnsi="Arial" w:cs="Arial"/>
@@ -3234,7 +3466,7 @@
         <w:lastRenderedPageBreak/>
         <w:t>Nefunkcionalni zahtjevi</w:t>
       </w:r>
-      <w:bookmarkEnd w:id="18"/>
+      <w:bookmarkEnd w:id="17"/>
       <w:r>
         <w:rPr>
           <w:rFonts w:ascii="Arial" w:hAnsi="Arial" w:cs="Arial"/>
@@ -3385,17 +3617,7 @@
           <w:szCs w:val="24"/>
           <w14:ligatures w14:val="none"/>
         </w:rPr>
-        <w:t>Dostupnost usluga</w:t>
-      </w:r>
-      <w:r>
-        <w:rPr>
-          <w:rFonts w:ascii="Arial" w:eastAsia="Times New Roman" w:hAnsi="Arial" w:cs="Arial"/>
-          <w:bCs/>
-          <w:kern w:val="0"/>
-          <w:szCs w:val="24"/>
-          <w14:ligatures w14:val="none"/>
-        </w:rPr>
-        <w:t xml:space="preserve"> s minimalnim prekidima</w:t>
+        <w:t>Dostupnost usluga s minimalnim prekidima</w:t>
       </w:r>
     </w:p>
     <w:p>
@@ -3870,7 +4092,7 @@
           <w:sz w:val="32"/>
         </w:rPr>
       </w:pPr>
-      <w:bookmarkStart w:id="19" w:name="_Toc143845490"/>
+      <w:bookmarkStart w:id="18" w:name="_Toc143851778"/>
       <w:r>
         <w:rPr>
           <w:rFonts w:ascii="Arial" w:hAnsi="Arial" w:cs="Arial"/>
@@ -3879,32 +4101,32 @@
         <w:lastRenderedPageBreak/>
         <w:t>Izvori porijekla zahtjeva</w:t>
       </w:r>
+      <w:bookmarkEnd w:id="18"/>
+    </w:p>
+    <w:p>
+      <w:pPr>
+        <w:rPr>
+          <w:rFonts w:ascii="Arial" w:hAnsi="Arial" w:cs="Arial"/>
+        </w:rPr>
+      </w:pPr>
+    </w:p>
+    <w:p>
+      <w:pPr>
+        <w:pStyle w:val="Naslov2"/>
+        <w:rPr>
+          <w:rFonts w:ascii="Arial" w:hAnsi="Arial" w:cs="Arial"/>
+          <w:sz w:val="28"/>
+        </w:rPr>
+      </w:pPr>
+      <w:bookmarkStart w:id="19" w:name="_Toc143851779"/>
+      <w:r>
+        <w:rPr>
+          <w:rFonts w:ascii="Arial" w:hAnsi="Arial" w:cs="Arial"/>
+          <w:sz w:val="28"/>
+        </w:rPr>
+        <w:t>Primjer prikupljenih dokumenata</w:t>
+      </w:r>
       <w:bookmarkEnd w:id="19"/>
-    </w:p>
-    <w:p>
-      <w:pPr>
-        <w:rPr>
-          <w:rFonts w:ascii="Arial" w:hAnsi="Arial" w:cs="Arial"/>
-        </w:rPr>
-      </w:pPr>
-    </w:p>
-    <w:p>
-      <w:pPr>
-        <w:pStyle w:val="Naslov2"/>
-        <w:rPr>
-          <w:rFonts w:ascii="Arial" w:hAnsi="Arial" w:cs="Arial"/>
-          <w:sz w:val="28"/>
-        </w:rPr>
-      </w:pPr>
-      <w:bookmarkStart w:id="20" w:name="_Toc143845491"/>
-      <w:r>
-        <w:rPr>
-          <w:rFonts w:ascii="Arial" w:hAnsi="Arial" w:cs="Arial"/>
-          <w:sz w:val="28"/>
-        </w:rPr>
-        <w:t>Primjer prikupljenih dokumenata</w:t>
-      </w:r>
-      <w:bookmarkEnd w:id="20"/>
     </w:p>
     <w:p>
       <w:pPr>
@@ -4058,7 +4280,7 @@
           <w:sz w:val="28"/>
         </w:rPr>
       </w:pPr>
-      <w:bookmarkStart w:id="21" w:name="_Toc143845492"/>
+      <w:bookmarkStart w:id="20" w:name="_Toc143851780"/>
       <w:r>
         <w:rPr>
           <w:rFonts w:ascii="Arial" w:hAnsi="Arial" w:cs="Arial"/>
@@ -4066,7 +4288,7 @@
         </w:rPr>
         <w:t>Surogat</w:t>
       </w:r>
-      <w:bookmarkEnd w:id="21"/>
+      <w:bookmarkEnd w:id="20"/>
     </w:p>
     <w:p>
       <w:pPr>
@@ -4149,28 +4371,160 @@
         <w:t>urogat.docx“)</w:t>
       </w:r>
     </w:p>
-    <w:p/>
-    <w:p/>
-    <w:p/>
-    <w:p/>
-    <w:p/>
-    <w:p/>
-    <w:p/>
-    <w:p/>
-    <w:p/>
-    <w:p/>
-    <w:p/>
-    <w:p/>
-    <w:p/>
-    <w:p/>
-    <w:p/>
-    <w:p/>
-    <w:p/>
-    <w:p/>
-    <w:p/>
-    <w:p/>
-    <w:p/>
-    <w:p/>
+    <w:p>
+      <w:pPr>
+        <w:rPr>
+          <w:rFonts w:ascii="Arial" w:hAnsi="Arial" w:cs="Arial"/>
+        </w:rPr>
+      </w:pPr>
+    </w:p>
+    <w:p>
+      <w:pPr>
+        <w:rPr>
+          <w:rFonts w:ascii="Arial" w:hAnsi="Arial" w:cs="Arial"/>
+        </w:rPr>
+      </w:pPr>
+    </w:p>
+    <w:p>
+      <w:pPr>
+        <w:rPr>
+          <w:rFonts w:ascii="Arial" w:hAnsi="Arial" w:cs="Arial"/>
+        </w:rPr>
+      </w:pPr>
+    </w:p>
+    <w:p>
+      <w:pPr>
+        <w:rPr>
+          <w:rFonts w:ascii="Arial" w:hAnsi="Arial" w:cs="Arial"/>
+        </w:rPr>
+      </w:pPr>
+    </w:p>
+    <w:p>
+      <w:pPr>
+        <w:rPr>
+          <w:rFonts w:ascii="Arial" w:hAnsi="Arial" w:cs="Arial"/>
+        </w:rPr>
+      </w:pPr>
+    </w:p>
+    <w:p>
+      <w:pPr>
+        <w:rPr>
+          <w:rFonts w:ascii="Arial" w:hAnsi="Arial" w:cs="Arial"/>
+        </w:rPr>
+      </w:pPr>
+    </w:p>
+    <w:p>
+      <w:pPr>
+        <w:rPr>
+          <w:rFonts w:ascii="Arial" w:hAnsi="Arial" w:cs="Arial"/>
+        </w:rPr>
+      </w:pPr>
+    </w:p>
+    <w:p>
+      <w:pPr>
+        <w:rPr>
+          <w:rFonts w:ascii="Arial" w:hAnsi="Arial" w:cs="Arial"/>
+        </w:rPr>
+      </w:pPr>
+    </w:p>
+    <w:p>
+      <w:pPr>
+        <w:rPr>
+          <w:rFonts w:ascii="Arial" w:hAnsi="Arial" w:cs="Arial"/>
+        </w:rPr>
+      </w:pPr>
+    </w:p>
+    <w:p>
+      <w:pPr>
+        <w:rPr>
+          <w:rFonts w:ascii="Arial" w:hAnsi="Arial" w:cs="Arial"/>
+        </w:rPr>
+      </w:pPr>
+    </w:p>
+    <w:p>
+      <w:pPr>
+        <w:rPr>
+          <w:rFonts w:ascii="Arial" w:hAnsi="Arial" w:cs="Arial"/>
+        </w:rPr>
+      </w:pPr>
+    </w:p>
+    <w:p>
+      <w:pPr>
+        <w:rPr>
+          <w:rFonts w:ascii="Arial" w:hAnsi="Arial" w:cs="Arial"/>
+        </w:rPr>
+      </w:pPr>
+    </w:p>
+    <w:p>
+      <w:pPr>
+        <w:rPr>
+          <w:rFonts w:ascii="Arial" w:hAnsi="Arial" w:cs="Arial"/>
+        </w:rPr>
+      </w:pPr>
+    </w:p>
+    <w:p>
+      <w:pPr>
+        <w:rPr>
+          <w:rFonts w:ascii="Arial" w:hAnsi="Arial" w:cs="Arial"/>
+        </w:rPr>
+      </w:pPr>
+    </w:p>
+    <w:p>
+      <w:pPr>
+        <w:rPr>
+          <w:rFonts w:ascii="Arial" w:hAnsi="Arial" w:cs="Arial"/>
+        </w:rPr>
+      </w:pPr>
+    </w:p>
+    <w:p>
+      <w:pPr>
+        <w:rPr>
+          <w:rFonts w:ascii="Arial" w:hAnsi="Arial" w:cs="Arial"/>
+        </w:rPr>
+      </w:pPr>
+    </w:p>
+    <w:p>
+      <w:pPr>
+        <w:rPr>
+          <w:rFonts w:ascii="Arial" w:hAnsi="Arial" w:cs="Arial"/>
+        </w:rPr>
+      </w:pPr>
+    </w:p>
+    <w:p>
+      <w:pPr>
+        <w:rPr>
+          <w:rFonts w:ascii="Arial" w:hAnsi="Arial" w:cs="Arial"/>
+        </w:rPr>
+      </w:pPr>
+    </w:p>
+    <w:p>
+      <w:pPr>
+        <w:rPr>
+          <w:rFonts w:ascii="Arial" w:hAnsi="Arial" w:cs="Arial"/>
+        </w:rPr>
+      </w:pPr>
+    </w:p>
+    <w:p>
+      <w:pPr>
+        <w:rPr>
+          <w:rFonts w:ascii="Arial" w:hAnsi="Arial" w:cs="Arial"/>
+        </w:rPr>
+      </w:pPr>
+    </w:p>
+    <w:p>
+      <w:pPr>
+        <w:rPr>
+          <w:rFonts w:ascii="Arial" w:hAnsi="Arial" w:cs="Arial"/>
+        </w:rPr>
+      </w:pPr>
+    </w:p>
+    <w:p>
+      <w:pPr>
+        <w:rPr>
+          <w:rFonts w:ascii="Arial" w:hAnsi="Arial" w:cs="Arial"/>
+        </w:rPr>
+      </w:pPr>
+    </w:p>
     <w:p>
       <w:pPr>
         <w:pStyle w:val="Naslov1"/>
@@ -4179,13 +4533,31 @@
           <w:sz w:val="32"/>
         </w:rPr>
       </w:pPr>
-      <w:bookmarkStart w:id="22" w:name="_Toc143845493"/>
+      <w:bookmarkStart w:id="21" w:name="_Toc143851781"/>
       <w:r>
         <w:rPr>
           <w:rFonts w:ascii="Arial" w:hAnsi="Arial" w:cs="Arial"/>
           <w:sz w:val="32"/>
         </w:rPr>
         <w:lastRenderedPageBreak/>
+        <w:t>Model funkcija</w:t>
+      </w:r>
+      <w:bookmarkEnd w:id="21"/>
+    </w:p>
+    <w:p>
+      <w:pPr>
+        <w:pStyle w:val="Naslov2"/>
+        <w:rPr>
+          <w:rFonts w:ascii="Arial" w:hAnsi="Arial" w:cs="Arial"/>
+          <w:sz w:val="28"/>
+        </w:rPr>
+      </w:pPr>
+      <w:bookmarkStart w:id="22" w:name="_Toc143851782"/>
+      <w:r>
+        <w:rPr>
+          <w:rFonts w:ascii="Arial" w:hAnsi="Arial" w:cs="Arial"/>
+          <w:sz w:val="28"/>
+        </w:rPr>
         <w:t>Dijagram dekompozicije funkcija</w:t>
       </w:r>
       <w:bookmarkEnd w:id="22"/>
@@ -4193,12 +4565,20 @@
     <w:p>
       <w:pPr>
         <w:keepNext/>
-        <w:jc w:val="center"/>
-      </w:pPr>
-      <w:r>
+        <w:rPr>
+          <w:rFonts w:ascii="Arial" w:hAnsi="Arial" w:cs="Arial"/>
+        </w:rPr>
+      </w:pPr>
+      <w:r>
+        <w:rPr>
+          <w:rFonts w:ascii="Arial" w:hAnsi="Arial" w:cs="Arial"/>
+        </w:rPr>
         <w:br/>
       </w:r>
       <w:r>
+        <w:rPr>
+          <w:rFonts w:ascii="Arial" w:hAnsi="Arial" w:cs="Arial"/>
+        </w:rPr>
         <w:br/>
       </w:r>
       <w:r>
@@ -4208,10 +4588,10 @@
           <w:lang w:val="en-US"/>
         </w:rPr>
         <w:drawing>
-          <wp:inline distT="0" distB="0" distL="0" distR="0" wp14:anchorId="5D3FE395" wp14:editId="09EEBB29">
-            <wp:extent cx="5324475" cy="4084165"/>
-            <wp:effectExtent l="0" t="0" r="0" b="0"/>
-            <wp:docPr id="1" name="Slika 1"/>
+          <wp:inline distT="0" distB="0" distL="0" distR="0" wp14:anchorId="3187E967" wp14:editId="01AF80A0">
+            <wp:extent cx="5760720" cy="4322445"/>
+            <wp:effectExtent l="0" t="0" r="0" b="1905"/>
+            <wp:docPr id="2" name="Slika 2"/>
             <wp:cNvGraphicFramePr>
               <a:graphicFrameLocks xmlns:a="http://schemas.openxmlformats.org/drawingml/2006/main" noChangeAspect="1"/>
             </wp:cNvGraphicFramePr>
@@ -4219,7 +4599,7 @@
               <a:graphicData uri="http://schemas.openxmlformats.org/drawingml/2006/picture">
                 <pic:pic xmlns:pic="http://schemas.openxmlformats.org/drawingml/2006/picture">
                   <pic:nvPicPr>
-                    <pic:cNvPr id="1" name="Dijagram dekompozicije funkcija.png"/>
+                    <pic:cNvPr id="2" name="Dijagram dekompozicije funkcija.png"/>
                     <pic:cNvPicPr/>
                   </pic:nvPicPr>
                   <pic:blipFill>
@@ -4237,7 +4617,7 @@
                   <pic:spPr>
                     <a:xfrm>
                       <a:off x="0" y="0"/>
-                      <a:ext cx="5328521" cy="4087268"/>
+                      <a:ext cx="5760720" cy="4322445"/>
                     </a:xfrm>
                     <a:prstGeom prst="rect">
                       <a:avLst/>
@@ -4278,18 +4658,303 @@
         </w:rPr>
       </w:pPr>
     </w:p>
+    <w:p>
+      <w:pPr>
+        <w:rPr>
+          <w:rFonts w:ascii="Arial" w:hAnsi="Arial" w:cs="Arial"/>
+        </w:rPr>
+      </w:pPr>
+    </w:p>
+    <w:p>
+      <w:pPr>
+        <w:rPr>
+          <w:rFonts w:ascii="Arial" w:hAnsi="Arial" w:cs="Arial"/>
+        </w:rPr>
+      </w:pPr>
+    </w:p>
+    <w:p>
+      <w:pPr>
+        <w:rPr>
+          <w:rFonts w:ascii="Arial" w:hAnsi="Arial" w:cs="Arial"/>
+        </w:rPr>
+      </w:pPr>
+    </w:p>
+    <w:p>
+      <w:pPr>
+        <w:rPr>
+          <w:rFonts w:ascii="Arial" w:hAnsi="Arial" w:cs="Arial"/>
+        </w:rPr>
+      </w:pPr>
+    </w:p>
+    <w:p>
+      <w:pPr>
+        <w:rPr>
+          <w:rFonts w:ascii="Arial" w:hAnsi="Arial" w:cs="Arial"/>
+        </w:rPr>
+      </w:pPr>
+    </w:p>
+    <w:p>
+      <w:pPr>
+        <w:rPr>
+          <w:rFonts w:ascii="Arial" w:hAnsi="Arial" w:cs="Arial"/>
+        </w:rPr>
+      </w:pPr>
+    </w:p>
+    <w:p>
+      <w:pPr>
+        <w:rPr>
+          <w:rFonts w:ascii="Arial" w:hAnsi="Arial" w:cs="Arial"/>
+        </w:rPr>
+      </w:pPr>
+    </w:p>
+    <w:p>
+      <w:pPr>
+        <w:rPr>
+          <w:rFonts w:ascii="Arial" w:hAnsi="Arial" w:cs="Arial"/>
+        </w:rPr>
+      </w:pPr>
+    </w:p>
+    <w:p>
+      <w:pPr>
+        <w:rPr>
+          <w:rFonts w:ascii="Arial" w:hAnsi="Arial" w:cs="Arial"/>
+        </w:rPr>
+      </w:pPr>
+    </w:p>
+    <w:p>
+      <w:pPr>
+        <w:rPr>
+          <w:rFonts w:ascii="Arial" w:hAnsi="Arial" w:cs="Arial"/>
+        </w:rPr>
+      </w:pPr>
+    </w:p>
+    <w:p>
+      <w:pPr>
+        <w:pStyle w:val="Naslov1"/>
+        <w:rPr>
+          <w:rFonts w:ascii="Arial" w:hAnsi="Arial" w:cs="Arial"/>
+          <w:sz w:val="32"/>
+        </w:rPr>
+      </w:pPr>
+      <w:bookmarkStart w:id="23" w:name="_Toc143851783"/>
+      <w:r>
+        <w:rPr>
+          <w:rFonts w:ascii="Arial" w:hAnsi="Arial" w:cs="Arial"/>
+          <w:sz w:val="32"/>
+        </w:rPr>
+        <w:lastRenderedPageBreak/>
+        <w:t xml:space="preserve">Model </w:t>
+      </w:r>
+      <w:r>
+        <w:rPr>
+          <w:rFonts w:ascii="Arial" w:hAnsi="Arial" w:cs="Arial"/>
+          <w:sz w:val="32"/>
+        </w:rPr>
+        <w:t>procesa</w:t>
+      </w:r>
+      <w:bookmarkEnd w:id="23"/>
+    </w:p>
+    <w:p>
+      <w:pPr>
+        <w:pStyle w:val="Naslov2"/>
+        <w:rPr>
+          <w:rFonts w:ascii="Arial" w:hAnsi="Arial" w:cs="Arial"/>
+          <w:sz w:val="28"/>
+        </w:rPr>
+      </w:pPr>
+      <w:bookmarkStart w:id="24" w:name="_Toc143851784"/>
+      <w:r>
+        <w:rPr>
+          <w:rFonts w:ascii="Arial" w:hAnsi="Arial" w:cs="Arial"/>
+          <w:sz w:val="28"/>
+        </w:rPr>
+        <w:t xml:space="preserve">Dijagram </w:t>
+      </w:r>
+      <w:r>
+        <w:rPr>
+          <w:rFonts w:ascii="Arial" w:hAnsi="Arial" w:cs="Arial"/>
+          <w:sz w:val="28"/>
+        </w:rPr>
+        <w:t>konteksta</w:t>
+      </w:r>
+      <w:bookmarkEnd w:id="24"/>
+    </w:p>
     <w:p/>
-    <w:p/>
-    <w:p/>
-    <w:p/>
-    <w:p/>
-    <w:p/>
-    <w:p/>
-    <w:p/>
-    <w:p/>
-    <w:p/>
-    <w:p/>
-    <w:p/>
+    <w:p>
+      <w:pPr>
+        <w:keepNext/>
+      </w:pPr>
+      <w:r>
+        <w:rPr>
+          <w:noProof/>
+          <w:lang w:val="en-US"/>
+        </w:rPr>
+        <w:drawing>
+          <wp:inline distT="0" distB="0" distL="0" distR="0" wp14:anchorId="474A158E" wp14:editId="600168D0">
+            <wp:extent cx="5629275" cy="4105275"/>
+            <wp:effectExtent l="0" t="0" r="9525" b="9525"/>
+            <wp:docPr id="4" name="Slika 4"/>
+            <wp:cNvGraphicFramePr>
+              <a:graphicFrameLocks xmlns:a="http://schemas.openxmlformats.org/drawingml/2006/main" noChangeAspect="1"/>
+            </wp:cNvGraphicFramePr>
+            <a:graphic xmlns:a="http://schemas.openxmlformats.org/drawingml/2006/main">
+              <a:graphicData uri="http://schemas.openxmlformats.org/drawingml/2006/picture">
+                <pic:pic xmlns:pic="http://schemas.openxmlformats.org/drawingml/2006/picture">
+                  <pic:nvPicPr>
+                    <pic:cNvPr id="4" name="Dijagram konteksta.png"/>
+                    <pic:cNvPicPr/>
+                  </pic:nvPicPr>
+                  <pic:blipFill>
+                    <a:blip r:embed="rId13">
+                      <a:extLst>
+                        <a:ext uri="{28A0092B-C50C-407E-A947-70E740481C1C}">
+                          <a14:useLocalDpi xmlns:a14="http://schemas.microsoft.com/office/drawing/2010/main" val="0"/>
+                        </a:ext>
+                      </a:extLst>
+                    </a:blip>
+                    <a:stretch>
+                      <a:fillRect/>
+                    </a:stretch>
+                  </pic:blipFill>
+                  <pic:spPr>
+                    <a:xfrm>
+                      <a:off x="0" y="0"/>
+                      <a:ext cx="5629275" cy="4105275"/>
+                    </a:xfrm>
+                    <a:prstGeom prst="rect">
+                      <a:avLst/>
+                    </a:prstGeom>
+                  </pic:spPr>
+                </pic:pic>
+              </a:graphicData>
+            </a:graphic>
+          </wp:inline>
+        </w:drawing>
+      </w:r>
+    </w:p>
+    <w:p>
+      <w:pPr>
+        <w:pStyle w:val="Opisslike"/>
+        <w:jc w:val="center"/>
+        <w:rPr>
+          <w:rFonts w:ascii="Arial" w:hAnsi="Arial" w:cs="Arial"/>
+          <w:b w:val="0"/>
+          <w:color w:val="000000" w:themeColor="text1"/>
+          <w:sz w:val="20"/>
+        </w:rPr>
+      </w:pPr>
+      <w:r>
+        <w:rPr>
+          <w:rFonts w:ascii="Arial" w:hAnsi="Arial" w:cs="Arial"/>
+          <w:b w:val="0"/>
+          <w:color w:val="000000" w:themeColor="text1"/>
+          <w:sz w:val="20"/>
+        </w:rPr>
+        <w:t>Slika [5</w:t>
+      </w:r>
+      <w:r>
+        <w:rPr>
+          <w:rFonts w:ascii="Arial" w:hAnsi="Arial" w:cs="Arial"/>
+          <w:b w:val="0"/>
+          <w:color w:val="000000" w:themeColor="text1"/>
+          <w:sz w:val="20"/>
+        </w:rPr>
+        <w:t xml:space="preserve">] – dijagram </w:t>
+      </w:r>
+      <w:r>
+        <w:rPr>
+          <w:rFonts w:ascii="Arial" w:hAnsi="Arial" w:cs="Arial"/>
+          <w:b w:val="0"/>
+          <w:color w:val="000000" w:themeColor="text1"/>
+          <w:sz w:val="20"/>
+        </w:rPr>
+        <w:t>konteksta</w:t>
+      </w:r>
+    </w:p>
+    <w:p>
+      <w:pPr>
+        <w:rPr>
+          <w:rFonts w:ascii="Arial" w:hAnsi="Arial" w:cs="Arial"/>
+        </w:rPr>
+      </w:pPr>
+    </w:p>
+    <w:p>
+      <w:pPr>
+        <w:rPr>
+          <w:rFonts w:ascii="Arial" w:hAnsi="Arial" w:cs="Arial"/>
+        </w:rPr>
+      </w:pPr>
+    </w:p>
+    <w:p>
+      <w:pPr>
+        <w:rPr>
+          <w:rFonts w:ascii="Arial" w:hAnsi="Arial" w:cs="Arial"/>
+        </w:rPr>
+      </w:pPr>
+    </w:p>
+    <w:p>
+      <w:pPr>
+        <w:rPr>
+          <w:rFonts w:ascii="Arial" w:hAnsi="Arial" w:cs="Arial"/>
+        </w:rPr>
+      </w:pPr>
+    </w:p>
+    <w:p>
+      <w:pPr>
+        <w:rPr>
+          <w:rFonts w:ascii="Arial" w:hAnsi="Arial" w:cs="Arial"/>
+        </w:rPr>
+      </w:pPr>
+    </w:p>
+    <w:p>
+      <w:pPr>
+        <w:rPr>
+          <w:rFonts w:ascii="Arial" w:hAnsi="Arial" w:cs="Arial"/>
+        </w:rPr>
+      </w:pPr>
+    </w:p>
+    <w:p>
+      <w:pPr>
+        <w:rPr>
+          <w:rFonts w:ascii="Arial" w:hAnsi="Arial" w:cs="Arial"/>
+        </w:rPr>
+      </w:pPr>
+    </w:p>
+    <w:p>
+      <w:pPr>
+        <w:rPr>
+          <w:rFonts w:ascii="Arial" w:hAnsi="Arial" w:cs="Arial"/>
+        </w:rPr>
+      </w:pPr>
+    </w:p>
+    <w:p>
+      <w:pPr>
+        <w:rPr>
+          <w:rFonts w:ascii="Arial" w:hAnsi="Arial" w:cs="Arial"/>
+        </w:rPr>
+      </w:pPr>
+    </w:p>
+    <w:p>
+      <w:pPr>
+        <w:rPr>
+          <w:rFonts w:ascii="Arial" w:hAnsi="Arial" w:cs="Arial"/>
+        </w:rPr>
+      </w:pPr>
+    </w:p>
+    <w:p>
+      <w:pPr>
+        <w:rPr>
+          <w:rFonts w:ascii="Arial" w:hAnsi="Arial" w:cs="Arial"/>
+        </w:rPr>
+      </w:pPr>
+    </w:p>
+    <w:p>
+      <w:pPr>
+        <w:rPr>
+          <w:rFonts w:ascii="Arial" w:hAnsi="Arial" w:cs="Arial"/>
+        </w:rPr>
+      </w:pPr>
+    </w:p>
     <w:p>
       <w:pPr>
         <w:pStyle w:val="Naslov1"/>
@@ -4298,7 +4963,7 @@
           <w:sz w:val="32"/>
         </w:rPr>
       </w:pPr>
-      <w:bookmarkStart w:id="23" w:name="_Toc143845494"/>
+      <w:bookmarkStart w:id="25" w:name="_Toc143851785"/>
       <w:r>
         <w:rPr>
           <w:rFonts w:ascii="Arial" w:hAnsi="Arial" w:cs="Arial"/>
@@ -4307,145 +4972,142 @@
         <w:lastRenderedPageBreak/>
         <w:t>Dodatak</w:t>
       </w:r>
-      <w:bookmarkEnd w:id="23"/>
-    </w:p>
-    <w:p>
-      <w:pPr>
-        <w:rPr>
-          <w:rFonts w:ascii="Arial" w:hAnsi="Arial" w:cs="Arial"/>
-        </w:rPr>
-      </w:pPr>
-      <w:r>
+      <w:bookmarkEnd w:id="25"/>
+    </w:p>
+    <w:p>
+      <w:pPr>
+        <w:rPr>
+          <w:rFonts w:ascii="Arial" w:hAnsi="Arial" w:cs="Arial"/>
+        </w:rPr>
+      </w:pPr>
+      <w:r>
+        <w:rPr>
+          <w:rFonts w:ascii="Arial" w:hAnsi="Arial" w:cs="Arial"/>
+        </w:rPr>
         <w:br/>
-      </w:r>
-      <w:r>
-        <w:rPr>
-          <w:rFonts w:ascii="Arial" w:hAnsi="Arial" w:cs="Arial"/>
-        </w:rPr>
-        <w:t xml:space="preserve">[1] </w:t>
-      </w:r>
-      <w:r>
-        <w:rPr>
-          <w:rFonts w:ascii="Arial" w:hAnsi="Arial" w:cs="Arial"/>
-        </w:rPr>
-        <w:t>Prijedlog Projekta</w:t>
-      </w:r>
-      <w:r>
-        <w:rPr>
-          <w:rFonts w:ascii="Arial" w:hAnsi="Arial" w:cs="Arial"/>
-        </w:rPr>
-        <w:t>/</w:t>
-      </w:r>
-      <w:r>
-        <w:rPr>
-          <w:rFonts w:ascii="Arial" w:hAnsi="Arial" w:cs="Arial"/>
-        </w:rPr>
-        <w:t>Izvori porijekla zahtjeva/Porijeklo zahtjeva – intervju sa korisnikom</w:t>
-      </w:r>
-    </w:p>
-    <w:p>
-      <w:pPr>
-        <w:rPr>
-          <w:rFonts w:ascii="Arial" w:hAnsi="Arial" w:cs="Arial"/>
-        </w:rPr>
-      </w:pPr>
-      <w:r>
-        <w:rPr>
-          <w:rFonts w:ascii="Arial" w:hAnsi="Arial" w:cs="Arial"/>
-        </w:rPr>
-        <w:t xml:space="preserve">[2] </w:t>
-      </w:r>
-      <w:r>
-        <w:rPr>
-          <w:rFonts w:ascii="Arial" w:hAnsi="Arial" w:cs="Arial"/>
-        </w:rPr>
-        <w:t>Prijedlog Projekta</w:t>
-      </w:r>
-      <w:r>
-        <w:rPr>
-          <w:rFonts w:ascii="Arial" w:hAnsi="Arial" w:cs="Arial"/>
-        </w:rPr>
-        <w:t>/</w:t>
-      </w:r>
-      <w:r>
-        <w:rPr>
-          <w:rFonts w:ascii="Arial" w:hAnsi="Arial" w:cs="Arial"/>
-        </w:rPr>
-        <w:t xml:space="preserve">Izvori porijekla zahtjeva/Porijeklo zahtjeva – intervju sa naručiteljem </w:t>
-      </w:r>
-    </w:p>
-    <w:p>
-      <w:pPr>
-        <w:rPr>
-          <w:rFonts w:ascii="Arial" w:hAnsi="Arial" w:cs="Arial"/>
-        </w:rPr>
-      </w:pPr>
-      <w:r>
-        <w:rPr>
-          <w:rFonts w:ascii="Arial" w:hAnsi="Arial" w:cs="Arial"/>
-        </w:rPr>
-        <w:t xml:space="preserve">[3] </w:t>
-      </w:r>
-      <w:r>
-        <w:rPr>
-          <w:rFonts w:ascii="Arial" w:hAnsi="Arial" w:cs="Arial"/>
-        </w:rPr>
-        <w:t>Prijedlog Projekta</w:t>
-      </w:r>
-      <w:r>
-        <w:rPr>
-          <w:rFonts w:ascii="Arial" w:hAnsi="Arial" w:cs="Arial"/>
-        </w:rPr>
-        <w:t>/</w:t>
-      </w:r>
-      <w:r>
-        <w:rPr>
-          <w:rFonts w:ascii="Arial" w:hAnsi="Arial" w:cs="Arial"/>
-        </w:rPr>
-        <w:t>Izvori porijekla zahtjeva/Porijeklo zahtjeva – surogat</w:t>
-      </w:r>
-    </w:p>
-    <w:p>
-      <w:pPr>
-        <w:rPr>
-          <w:rFonts w:ascii="Arial" w:hAnsi="Arial" w:cs="Arial"/>
-        </w:rPr>
-      </w:pPr>
-      <w:r>
-        <w:rPr>
-          <w:rFonts w:ascii="Arial" w:hAnsi="Arial" w:cs="Arial"/>
-        </w:rPr>
-        <w:t xml:space="preserve">[4] </w:t>
-      </w:r>
-      <w:r>
-        <w:rPr>
-          <w:rFonts w:ascii="Arial" w:hAnsi="Arial" w:cs="Arial"/>
-        </w:rPr>
-        <w:t>Specifikacija zahtjeva</w:t>
-      </w:r>
-      <w:r>
-        <w:rPr>
-          <w:rFonts w:ascii="Arial" w:hAnsi="Arial" w:cs="Arial"/>
-        </w:rPr>
-        <w:t>/</w:t>
-      </w:r>
-      <w:r>
-        <w:rPr>
-          <w:rFonts w:ascii="Arial" w:hAnsi="Arial" w:cs="Arial"/>
-        </w:rPr>
-        <w:t>Model funkcija/Dijagram dekompozicije funkcija</w:t>
-      </w:r>
-    </w:p>
-    <w:p>
-      <w:pPr>
-        <w:rPr>
-          <w:rFonts w:ascii="Arial" w:hAnsi="Arial" w:cs="Arial"/>
-        </w:rPr>
-      </w:pPr>
-    </w:p>
-    <w:p/>
-    <w:p/>
-    <w:p/>
+        <w:t>[1] Prijedlog Projekta/Izvori porijekla zahtjeva/Porijeklo zahtjeva – intervju sa korisnikom</w:t>
+      </w:r>
+    </w:p>
+    <w:p>
+      <w:pPr>
+        <w:rPr>
+          <w:rFonts w:ascii="Arial" w:hAnsi="Arial" w:cs="Arial"/>
+        </w:rPr>
+      </w:pPr>
+      <w:r>
+        <w:rPr>
+          <w:rFonts w:ascii="Arial" w:hAnsi="Arial" w:cs="Arial"/>
+        </w:rPr>
+        <w:t xml:space="preserve">[2] Prijedlog Projekta/Izvori porijekla zahtjeva/Porijeklo zahtjeva – intervju sa naručiteljem </w:t>
+      </w:r>
+    </w:p>
+    <w:p>
+      <w:pPr>
+        <w:rPr>
+          <w:rFonts w:ascii="Arial" w:hAnsi="Arial" w:cs="Arial"/>
+        </w:rPr>
+      </w:pPr>
+      <w:r>
+        <w:rPr>
+          <w:rFonts w:ascii="Arial" w:hAnsi="Arial" w:cs="Arial"/>
+        </w:rPr>
+        <w:t>[3] Prijedlog Projekta/Izvori porijekla zahtjeva/Porijeklo zahtjeva – surogat</w:t>
+      </w:r>
+    </w:p>
+    <w:p>
+      <w:pPr>
+        <w:rPr>
+          <w:rFonts w:ascii="Arial" w:hAnsi="Arial" w:cs="Arial"/>
+        </w:rPr>
+      </w:pPr>
+      <w:r>
+        <w:rPr>
+          <w:rFonts w:ascii="Arial" w:hAnsi="Arial" w:cs="Arial"/>
+        </w:rPr>
+        <w:t>[4] Specifikacija zahtjeva/Model funkcija/Dijagram dekompozicije funkcija</w:t>
+      </w:r>
+    </w:p>
+    <w:p>
+      <w:pPr>
+        <w:rPr>
+          <w:rFonts w:ascii="Arial" w:hAnsi="Arial" w:cs="Arial"/>
+        </w:rPr>
+      </w:pPr>
+      <w:r>
+        <w:rPr>
+          <w:rFonts w:ascii="Arial" w:hAnsi="Arial" w:cs="Arial"/>
+        </w:rPr>
+        <w:t>[5</w:t>
+      </w:r>
+      <w:r>
+        <w:rPr>
+          <w:rFonts w:ascii="Arial" w:hAnsi="Arial" w:cs="Arial"/>
+        </w:rPr>
+        <w:t xml:space="preserve">] Specifikacija zahtjeva/Model </w:t>
+      </w:r>
+      <w:r>
+        <w:rPr>
+          <w:rFonts w:ascii="Arial" w:hAnsi="Arial" w:cs="Arial"/>
+        </w:rPr>
+        <w:t>procesa</w:t>
+      </w:r>
+      <w:r>
+        <w:rPr>
+          <w:rFonts w:ascii="Arial" w:hAnsi="Arial" w:cs="Arial"/>
+        </w:rPr>
+        <w:t xml:space="preserve">/Dijagram </w:t>
+      </w:r>
+      <w:r>
+        <w:rPr>
+          <w:rFonts w:ascii="Arial" w:hAnsi="Arial" w:cs="Arial"/>
+        </w:rPr>
+        <w:t>konteksta</w:t>
+      </w:r>
+      <w:bookmarkStart w:id="26" w:name="_GoBack"/>
+      <w:bookmarkEnd w:id="26"/>
+    </w:p>
+    <w:p>
+      <w:pPr>
+        <w:rPr>
+          <w:rFonts w:ascii="Arial" w:hAnsi="Arial" w:cs="Arial"/>
+        </w:rPr>
+      </w:pPr>
+    </w:p>
+    <w:p>
+      <w:pPr>
+        <w:rPr>
+          <w:rFonts w:ascii="Arial" w:hAnsi="Arial" w:cs="Arial"/>
+        </w:rPr>
+      </w:pPr>
+    </w:p>
+    <w:p>
+      <w:pPr>
+        <w:rPr>
+          <w:rFonts w:ascii="Arial" w:hAnsi="Arial" w:cs="Arial"/>
+        </w:rPr>
+      </w:pPr>
+    </w:p>
+    <w:p>
+      <w:pPr>
+        <w:rPr>
+          <w:rFonts w:ascii="Arial" w:hAnsi="Arial" w:cs="Arial"/>
+        </w:rPr>
+      </w:pPr>
+    </w:p>
+    <w:p>
+      <w:pPr>
+        <w:rPr>
+          <w:rFonts w:ascii="Arial" w:hAnsi="Arial" w:cs="Arial"/>
+        </w:rPr>
+      </w:pPr>
+    </w:p>
+    <w:p>
+      <w:pPr>
+        <w:rPr>
+          <w:rFonts w:ascii="Arial" w:hAnsi="Arial" w:cs="Arial"/>
+        </w:rPr>
+      </w:pPr>
+    </w:p>
     <w:sectPr>
       <w:pgSz w:w="11906" w:h="16838"/>
       <w:pgMar w:top="1417" w:right="1417" w:bottom="1417" w:left="1417" w:header="708" w:footer="708" w:gutter="0"/>
@@ -4670,7 +5332,7 @@
               <w:rFonts w:ascii="Times New Roman" w:hAnsi="Times New Roman"/>
               <w:noProof/>
             </w:rPr>
-            <w:t>3</w:t>
+            <w:t>9</w:t>
           </w:r>
           <w:r>
             <w:rPr>
@@ -4713,7 +5375,7 @@
               <w:rFonts w:ascii="Times New Roman" w:hAnsi="Times New Roman"/>
               <w:noProof/>
             </w:rPr>
-            <w:t>9</w:t>
+            <w:t>10</w:t>
           </w:r>
           <w:r>
             <w:rPr>
@@ -7378,7 +8040,7 @@
 </file>
 
 <file path=customXml/itemProps1.xml><?xml version="1.0" encoding="utf-8"?>
-<ds:datastoreItem xmlns:ds="http://schemas.openxmlformats.org/officeDocument/2006/customXml" ds:itemID="{C95AF2B9-3CF0-49FD-B570-185BC88AE194}">
+<ds:datastoreItem xmlns:ds="http://schemas.openxmlformats.org/officeDocument/2006/customXml" ds:itemID="{B90012FF-8938-4C2C-AD86-A6B0E7F4207A}">
   <ds:schemaRefs>
     <ds:schemaRef ds:uri="http://schemas.openxmlformats.org/officeDocument/2006/bibliography"/>
   </ds:schemaRefs>

</xml_diff>

<commit_message>
Dodan pregledni dijagram glavnih procesa
</commit_message>
<xml_diff>
--- a/Specifikacija zahtjeva/Specifikacija zahtjeva.docx
+++ b/Specifikacija zahtjeva/Specifikacija zahtjeva.docx
@@ -445,7 +445,7 @@
             </w:rPr>
             <w:fldChar w:fldCharType="separate"/>
           </w:r>
-          <w:hyperlink w:anchor="_Toc143851760" w:history="1">
+          <w:hyperlink w:anchor="_Toc143940241" w:history="1">
             <w:r>
               <w:rPr>
                 <w:rStyle w:val="Hiperveza"/>
@@ -473,7 +473,7 @@
                 <w:noProof/>
                 <w:webHidden/>
               </w:rPr>
-              <w:instrText xml:space="preserve"> PAGEREF _Toc143851760 \h </w:instrText>
+              <w:instrText xml:space="preserve"> PAGEREF _Toc143940241 \h </w:instrText>
             </w:r>
             <w:r>
               <w:rPr>
@@ -518,7 +518,7 @@
               <w:lang w:val="en-US"/>
             </w:rPr>
           </w:pPr>
-          <w:hyperlink w:anchor="_Toc143851761" w:history="1">
+          <w:hyperlink w:anchor="_Toc143940242" w:history="1">
             <w:r>
               <w:rPr>
                 <w:rStyle w:val="Hiperveza"/>
@@ -546,7 +546,7 @@
                 <w:noProof/>
                 <w:webHidden/>
               </w:rPr>
-              <w:instrText xml:space="preserve"> PAGEREF _Toc143851761 \h </w:instrText>
+              <w:instrText xml:space="preserve"> PAGEREF _Toc143940242 \h </w:instrText>
             </w:r>
             <w:r>
               <w:rPr>
@@ -589,7 +589,7 @@
               <w:lang w:val="en-US" w:eastAsia="en-US"/>
             </w:rPr>
           </w:pPr>
-          <w:hyperlink w:anchor="_Toc143851762" w:history="1">
+          <w:hyperlink w:anchor="_Toc143940243" w:history="1">
             <w:r>
               <w:rPr>
                 <w:rStyle w:val="Hiperveza"/>
@@ -617,7 +617,7 @@
                 <w:noProof/>
                 <w:webHidden/>
               </w:rPr>
-              <w:instrText xml:space="preserve"> PAGEREF _Toc143851762 \h </w:instrText>
+              <w:instrText xml:space="preserve"> PAGEREF _Toc143940243 \h </w:instrText>
             </w:r>
             <w:r>
               <w:rPr>
@@ -660,7 +660,7 @@
               <w:lang w:val="en-US" w:eastAsia="en-US"/>
             </w:rPr>
           </w:pPr>
-          <w:hyperlink w:anchor="_Toc143851763" w:history="1">
+          <w:hyperlink w:anchor="_Toc143940244" w:history="1">
             <w:r>
               <w:rPr>
                 <w:rStyle w:val="Hiperveza"/>
@@ -688,7 +688,7 @@
                 <w:noProof/>
                 <w:webHidden/>
               </w:rPr>
-              <w:instrText xml:space="preserve"> PAGEREF _Toc143851763 \h </w:instrText>
+              <w:instrText xml:space="preserve"> PAGEREF _Toc143940244 \h </w:instrText>
             </w:r>
             <w:r>
               <w:rPr>
@@ -731,7 +731,7 @@
               <w:lang w:val="en-US" w:eastAsia="en-US"/>
             </w:rPr>
           </w:pPr>
-          <w:hyperlink w:anchor="_Toc143851764" w:history="1">
+          <w:hyperlink w:anchor="_Toc143940245" w:history="1">
             <w:r>
               <w:rPr>
                 <w:rStyle w:val="Hiperveza"/>
@@ -759,7 +759,7 @@
                 <w:noProof/>
                 <w:webHidden/>
               </w:rPr>
-              <w:instrText xml:space="preserve"> PAGEREF _Toc143851764 \h </w:instrText>
+              <w:instrText xml:space="preserve"> PAGEREF _Toc143940245 \h </w:instrText>
             </w:r>
             <w:r>
               <w:rPr>
@@ -802,7 +802,7 @@
               <w:lang w:val="en-US" w:eastAsia="en-US"/>
             </w:rPr>
           </w:pPr>
-          <w:hyperlink w:anchor="_Toc143851765" w:history="1">
+          <w:hyperlink w:anchor="_Toc143940246" w:history="1">
             <w:r>
               <w:rPr>
                 <w:rStyle w:val="Hiperveza"/>
@@ -830,7 +830,7 @@
                 <w:noProof/>
                 <w:webHidden/>
               </w:rPr>
-              <w:instrText xml:space="preserve"> PAGEREF _Toc143851765 \h </w:instrText>
+              <w:instrText xml:space="preserve"> PAGEREF _Toc143940246 \h </w:instrText>
             </w:r>
             <w:r>
               <w:rPr>
@@ -875,7 +875,7 @@
               <w:lang w:val="en-US"/>
             </w:rPr>
           </w:pPr>
-          <w:hyperlink w:anchor="_Toc143851766" w:history="1">
+          <w:hyperlink w:anchor="_Toc143940247" w:history="1">
             <w:r>
               <w:rPr>
                 <w:rStyle w:val="Hiperveza"/>
@@ -903,7 +903,7 @@
                 <w:noProof/>
                 <w:webHidden/>
               </w:rPr>
-              <w:instrText xml:space="preserve"> PAGEREF _Toc143851766 \h </w:instrText>
+              <w:instrText xml:space="preserve"> PAGEREF _Toc143940247 \h </w:instrText>
             </w:r>
             <w:r>
               <w:rPr>
@@ -946,7 +946,7 @@
               <w:lang w:val="en-US" w:eastAsia="en-US"/>
             </w:rPr>
           </w:pPr>
-          <w:hyperlink w:anchor="_Toc143851767" w:history="1">
+          <w:hyperlink w:anchor="_Toc143940248" w:history="1">
             <w:r>
               <w:rPr>
                 <w:rStyle w:val="Hiperveza"/>
@@ -974,7 +974,7 @@
                 <w:noProof/>
                 <w:webHidden/>
               </w:rPr>
-              <w:instrText xml:space="preserve"> PAGEREF _Toc143851767 \h </w:instrText>
+              <w:instrText xml:space="preserve"> PAGEREF _Toc143940248 \h </w:instrText>
             </w:r>
             <w:r>
               <w:rPr>
@@ -1017,7 +1017,7 @@
               <w:lang w:val="en-US" w:eastAsia="en-US"/>
             </w:rPr>
           </w:pPr>
-          <w:hyperlink w:anchor="_Toc143851768" w:history="1">
+          <w:hyperlink w:anchor="_Toc143940249" w:history="1">
             <w:r>
               <w:rPr>
                 <w:rStyle w:val="Hiperveza"/>
@@ -1045,7 +1045,7 @@
                 <w:noProof/>
                 <w:webHidden/>
               </w:rPr>
-              <w:instrText xml:space="preserve"> PAGEREF _Toc143851768 \h </w:instrText>
+              <w:instrText xml:space="preserve"> PAGEREF _Toc143940249 \h </w:instrText>
             </w:r>
             <w:r>
               <w:rPr>
@@ -1088,7 +1088,7 @@
               <w:lang w:val="en-US" w:eastAsia="en-US"/>
             </w:rPr>
           </w:pPr>
-          <w:hyperlink w:anchor="_Toc143851769" w:history="1">
+          <w:hyperlink w:anchor="_Toc143940250" w:history="1">
             <w:r>
               <w:rPr>
                 <w:rStyle w:val="Hiperveza"/>
@@ -1116,7 +1116,7 @@
                 <w:noProof/>
                 <w:webHidden/>
               </w:rPr>
-              <w:instrText xml:space="preserve"> PAGEREF _Toc143851769 \h </w:instrText>
+              <w:instrText xml:space="preserve"> PAGEREF _Toc143940250 \h </w:instrText>
             </w:r>
             <w:r>
               <w:rPr>
@@ -1159,7 +1159,7 @@
               <w:lang w:val="en-US" w:eastAsia="en-US"/>
             </w:rPr>
           </w:pPr>
-          <w:hyperlink w:anchor="_Toc143851770" w:history="1">
+          <w:hyperlink w:anchor="_Toc143940251" w:history="1">
             <w:r>
               <w:rPr>
                 <w:rStyle w:val="Hiperveza"/>
@@ -1187,7 +1187,7 @@
                 <w:noProof/>
                 <w:webHidden/>
               </w:rPr>
-              <w:instrText xml:space="preserve"> PAGEREF _Toc143851770 \h </w:instrText>
+              <w:instrText xml:space="preserve"> PAGEREF _Toc143940251 \h </w:instrText>
             </w:r>
             <w:r>
               <w:rPr>
@@ -1232,7 +1232,7 @@
               <w:lang w:val="en-US"/>
             </w:rPr>
           </w:pPr>
-          <w:hyperlink w:anchor="_Toc143851771" w:history="1">
+          <w:hyperlink w:anchor="_Toc143940252" w:history="1">
             <w:r>
               <w:rPr>
                 <w:rStyle w:val="Hiperveza"/>
@@ -1260,7 +1260,7 @@
                 <w:noProof/>
                 <w:webHidden/>
               </w:rPr>
-              <w:instrText xml:space="preserve"> PAGEREF _Toc143851771 \h </w:instrText>
+              <w:instrText xml:space="preserve"> PAGEREF _Toc143940252 \h </w:instrText>
             </w:r>
             <w:r>
               <w:rPr>
@@ -1303,7 +1303,7 @@
               <w:lang w:val="en-US" w:eastAsia="en-US"/>
             </w:rPr>
           </w:pPr>
-          <w:hyperlink w:anchor="_Toc143851772" w:history="1">
+          <w:hyperlink w:anchor="_Toc143940253" w:history="1">
             <w:r>
               <w:rPr>
                 <w:rStyle w:val="Hiperveza"/>
@@ -1331,7 +1331,7 @@
                 <w:noProof/>
                 <w:webHidden/>
               </w:rPr>
-              <w:instrText xml:space="preserve"> PAGEREF _Toc143851772 \h </w:instrText>
+              <w:instrText xml:space="preserve"> PAGEREF _Toc143940253 \h </w:instrText>
             </w:r>
             <w:r>
               <w:rPr>
@@ -1374,7 +1374,7 @@
               <w:lang w:val="en-US" w:eastAsia="en-US"/>
             </w:rPr>
           </w:pPr>
-          <w:hyperlink w:anchor="_Toc143851773" w:history="1">
+          <w:hyperlink w:anchor="_Toc143940254" w:history="1">
             <w:r>
               <w:rPr>
                 <w:rStyle w:val="Hiperveza"/>
@@ -1402,7 +1402,7 @@
                 <w:noProof/>
                 <w:webHidden/>
               </w:rPr>
-              <w:instrText xml:space="preserve"> PAGEREF _Toc143851773 \h </w:instrText>
+              <w:instrText xml:space="preserve"> PAGEREF _Toc143940254 \h </w:instrText>
             </w:r>
             <w:r>
               <w:rPr>
@@ -1445,7 +1445,7 @@
               <w:lang w:val="en-US" w:eastAsia="en-US"/>
             </w:rPr>
           </w:pPr>
-          <w:hyperlink w:anchor="_Toc143851774" w:history="1">
+          <w:hyperlink w:anchor="_Toc143940255" w:history="1">
             <w:r>
               <w:rPr>
                 <w:rStyle w:val="Hiperveza"/>
@@ -1473,7 +1473,7 @@
                 <w:noProof/>
                 <w:webHidden/>
               </w:rPr>
-              <w:instrText xml:space="preserve"> PAGEREF _Toc143851774 \h </w:instrText>
+              <w:instrText xml:space="preserve"> PAGEREF _Toc143940255 \h </w:instrText>
             </w:r>
             <w:r>
               <w:rPr>
@@ -1516,7 +1516,7 @@
               <w:lang w:val="en-US" w:eastAsia="en-US"/>
             </w:rPr>
           </w:pPr>
-          <w:hyperlink w:anchor="_Toc143851775" w:history="1">
+          <w:hyperlink w:anchor="_Toc143940256" w:history="1">
             <w:r>
               <w:rPr>
                 <w:rStyle w:val="Hiperveza"/>
@@ -1544,7 +1544,7 @@
                 <w:noProof/>
                 <w:webHidden/>
               </w:rPr>
-              <w:instrText xml:space="preserve"> PAGEREF _Toc143851775 \h </w:instrText>
+              <w:instrText xml:space="preserve"> PAGEREF _Toc143940256 \h </w:instrText>
             </w:r>
             <w:r>
               <w:rPr>
@@ -1587,7 +1587,7 @@
               <w:lang w:val="en-US" w:eastAsia="en-US"/>
             </w:rPr>
           </w:pPr>
-          <w:hyperlink w:anchor="_Toc143851776" w:history="1">
+          <w:hyperlink w:anchor="_Toc143940257" w:history="1">
             <w:r>
               <w:rPr>
                 <w:rStyle w:val="Hiperveza"/>
@@ -1615,7 +1615,7 @@
                 <w:noProof/>
                 <w:webHidden/>
               </w:rPr>
-              <w:instrText xml:space="preserve"> PAGEREF _Toc143851776 \h </w:instrText>
+              <w:instrText xml:space="preserve"> PAGEREF _Toc143940257 \h </w:instrText>
             </w:r>
             <w:r>
               <w:rPr>
@@ -1660,7 +1660,7 @@
               <w:lang w:val="en-US"/>
             </w:rPr>
           </w:pPr>
-          <w:hyperlink w:anchor="_Toc143851777" w:history="1">
+          <w:hyperlink w:anchor="_Toc143940258" w:history="1">
             <w:r>
               <w:rPr>
                 <w:rStyle w:val="Hiperveza"/>
@@ -1688,7 +1688,7 @@
                 <w:noProof/>
                 <w:webHidden/>
               </w:rPr>
-              <w:instrText xml:space="preserve"> PAGEREF _Toc143851777 \h </w:instrText>
+              <w:instrText xml:space="preserve"> PAGEREF _Toc143940258 \h </w:instrText>
             </w:r>
             <w:r>
               <w:rPr>
@@ -1730,7 +1730,7 @@
               <w:lang w:val="en-US"/>
             </w:rPr>
           </w:pPr>
-          <w:hyperlink w:anchor="_Toc143851778" w:history="1">
+          <w:hyperlink w:anchor="_Toc143940259" w:history="1">
             <w:r>
               <w:rPr>
                 <w:rStyle w:val="Hiperveza"/>
@@ -1758,7 +1758,7 @@
                 <w:noProof/>
                 <w:webHidden/>
               </w:rPr>
-              <w:instrText xml:space="preserve"> PAGEREF _Toc143851778 \h </w:instrText>
+              <w:instrText xml:space="preserve"> PAGEREF _Toc143940259 \h </w:instrText>
             </w:r>
             <w:r>
               <w:rPr>
@@ -1803,7 +1803,7 @@
               <w:lang w:val="en-US"/>
             </w:rPr>
           </w:pPr>
-          <w:hyperlink w:anchor="_Toc143851779" w:history="1">
+          <w:hyperlink w:anchor="_Toc143940260" w:history="1">
             <w:r>
               <w:rPr>
                 <w:rStyle w:val="Hiperveza"/>
@@ -1831,7 +1831,7 @@
                 <w:noProof/>
                 <w:webHidden/>
               </w:rPr>
-              <w:instrText xml:space="preserve"> PAGEREF _Toc143851779 \h </w:instrText>
+              <w:instrText xml:space="preserve"> PAGEREF _Toc143940260 \h </w:instrText>
             </w:r>
             <w:r>
               <w:rPr>
@@ -1876,7 +1876,7 @@
               <w:lang w:val="en-US"/>
             </w:rPr>
           </w:pPr>
-          <w:hyperlink w:anchor="_Toc143851780" w:history="1">
+          <w:hyperlink w:anchor="_Toc143940261" w:history="1">
             <w:r>
               <w:rPr>
                 <w:rStyle w:val="Hiperveza"/>
@@ -1904,7 +1904,7 @@
                 <w:noProof/>
                 <w:webHidden/>
               </w:rPr>
-              <w:instrText xml:space="preserve"> PAGEREF _Toc143851780 \h </w:instrText>
+              <w:instrText xml:space="preserve"> PAGEREF _Toc143940261 \h </w:instrText>
             </w:r>
             <w:r>
               <w:rPr>
@@ -1946,7 +1946,7 @@
               <w:lang w:val="en-US"/>
             </w:rPr>
           </w:pPr>
-          <w:hyperlink w:anchor="_Toc143851781" w:history="1">
+          <w:hyperlink w:anchor="_Toc143940262" w:history="1">
             <w:r>
               <w:rPr>
                 <w:rStyle w:val="Hiperveza"/>
@@ -1974,7 +1974,7 @@
                 <w:noProof/>
                 <w:webHidden/>
               </w:rPr>
-              <w:instrText xml:space="preserve"> PAGEREF _Toc143851781 \h </w:instrText>
+              <w:instrText xml:space="preserve"> PAGEREF _Toc143940262 \h </w:instrText>
             </w:r>
             <w:r>
               <w:rPr>
@@ -2019,7 +2019,7 @@
               <w:lang w:val="en-US"/>
             </w:rPr>
           </w:pPr>
-          <w:hyperlink w:anchor="_Toc143851782" w:history="1">
+          <w:hyperlink w:anchor="_Toc143940263" w:history="1">
             <w:r>
               <w:rPr>
                 <w:rStyle w:val="Hiperveza"/>
@@ -2047,7 +2047,7 @@
                 <w:noProof/>
                 <w:webHidden/>
               </w:rPr>
-              <w:instrText xml:space="preserve"> PAGEREF _Toc143851782 \h </w:instrText>
+              <w:instrText xml:space="preserve"> PAGEREF _Toc143940263 \h </w:instrText>
             </w:r>
             <w:r>
               <w:rPr>
@@ -2089,7 +2089,7 @@
               <w:lang w:val="en-US"/>
             </w:rPr>
           </w:pPr>
-          <w:hyperlink w:anchor="_Toc143851783" w:history="1">
+          <w:hyperlink w:anchor="_Toc143940264" w:history="1">
             <w:r>
               <w:rPr>
                 <w:rStyle w:val="Hiperveza"/>
@@ -2117,7 +2117,7 @@
                 <w:noProof/>
                 <w:webHidden/>
               </w:rPr>
-              <w:instrText xml:space="preserve"> PAGEREF _Toc143851783 \h </w:instrText>
+              <w:instrText xml:space="preserve"> PAGEREF _Toc143940264 \h </w:instrText>
             </w:r>
             <w:r>
               <w:rPr>
@@ -2162,7 +2162,7 @@
               <w:lang w:val="en-US"/>
             </w:rPr>
           </w:pPr>
-          <w:hyperlink w:anchor="_Toc143851784" w:history="1">
+          <w:hyperlink w:anchor="_Toc143940265" w:history="1">
             <w:r>
               <w:rPr>
                 <w:rStyle w:val="Hiperveza"/>
@@ -2190,7 +2190,7 @@
                 <w:noProof/>
                 <w:webHidden/>
               </w:rPr>
-              <w:instrText xml:space="preserve"> PAGEREF _Toc143851784 \h </w:instrText>
+              <w:instrText xml:space="preserve"> PAGEREF _Toc143940265 \h </w:instrText>
             </w:r>
             <w:r>
               <w:rPr>
@@ -2211,6 +2211,79 @@
                 <w:webHidden/>
               </w:rPr>
               <w:t>9</w:t>
+            </w:r>
+            <w:r>
+              <w:rPr>
+                <w:noProof/>
+                <w:webHidden/>
+              </w:rPr>
+              <w:fldChar w:fldCharType="end"/>
+            </w:r>
+          </w:hyperlink>
+        </w:p>
+        <w:p>
+          <w:pPr>
+            <w:pStyle w:val="Sadraj2"/>
+            <w:tabs>
+              <w:tab w:val="right" w:leader="dot" w:pos="9062"/>
+            </w:tabs>
+            <w:rPr>
+              <w:rFonts w:asciiTheme="minorHAnsi" w:eastAsiaTheme="minorEastAsia" w:hAnsiTheme="minorHAnsi" w:cstheme="minorBidi"/>
+              <w:noProof/>
+              <w:sz w:val="22"/>
+              <w:szCs w:val="22"/>
+              <w:lang w:val="en-US"/>
+            </w:rPr>
+          </w:pPr>
+          <w:hyperlink w:anchor="_Toc143940266" w:history="1">
+            <w:r>
+              <w:rPr>
+                <w:rStyle w:val="Hiperveza"/>
+                <w:rFonts w:ascii="Arial" w:hAnsi="Arial" w:cs="Arial"/>
+                <w:noProof/>
+              </w:rPr>
+              <w:t>4.2. Pregledni dijagram glavnih procesa</w:t>
+            </w:r>
+            <w:r>
+              <w:rPr>
+                <w:noProof/>
+                <w:webHidden/>
+              </w:rPr>
+              <w:tab/>
+            </w:r>
+            <w:r>
+              <w:rPr>
+                <w:noProof/>
+                <w:webHidden/>
+              </w:rPr>
+              <w:fldChar w:fldCharType="begin"/>
+            </w:r>
+            <w:r>
+              <w:rPr>
+                <w:noProof/>
+                <w:webHidden/>
+              </w:rPr>
+              <w:instrText xml:space="preserve"> PAGEREF _Toc143940266 \h </w:instrText>
+            </w:r>
+            <w:r>
+              <w:rPr>
+                <w:noProof/>
+                <w:webHidden/>
+              </w:rPr>
+            </w:r>
+            <w:r>
+              <w:rPr>
+                <w:noProof/>
+                <w:webHidden/>
+              </w:rPr>
+              <w:fldChar w:fldCharType="separate"/>
+            </w:r>
+            <w:r>
+              <w:rPr>
+                <w:noProof/>
+                <w:webHidden/>
+              </w:rPr>
+              <w:t>10</w:t>
             </w:r>
             <w:r>
               <w:rPr>
@@ -2232,7 +2305,7 @@
               <w:lang w:val="en-US"/>
             </w:rPr>
           </w:pPr>
-          <w:hyperlink w:anchor="_Toc143851785" w:history="1">
+          <w:hyperlink w:anchor="_Toc143940267" w:history="1">
             <w:r>
               <w:rPr>
                 <w:rStyle w:val="Hiperveza"/>
@@ -2260,7 +2333,7 @@
                 <w:noProof/>
                 <w:webHidden/>
               </w:rPr>
-              <w:instrText xml:space="preserve"> PAGEREF _Toc143851785 \h </w:instrText>
+              <w:instrText xml:space="preserve"> PAGEREF _Toc143940267 \h </w:instrText>
             </w:r>
             <w:r>
               <w:rPr>
@@ -2280,7 +2353,7 @@
                 <w:noProof/>
                 <w:webHidden/>
               </w:rPr>
-              <w:t>10</w:t>
+              <w:t>11</w:t>
             </w:r>
             <w:r>
               <w:rPr>
@@ -2339,7 +2412,7 @@
           <w:sz w:val="32"/>
         </w:rPr>
       </w:pPr>
-      <w:bookmarkStart w:id="0" w:name="_Toc143851760"/>
+      <w:bookmarkStart w:id="0" w:name="_Toc143940241"/>
       <w:r>
         <w:rPr>
           <w:rFonts w:ascii="Arial" w:hAnsi="Arial" w:cs="Arial"/>
@@ -2359,7 +2432,7 @@
           <w:sz w:val="28"/>
         </w:rPr>
       </w:pPr>
-      <w:bookmarkStart w:id="1" w:name="_Toc143851761"/>
+      <w:bookmarkStart w:id="1" w:name="_Toc143940242"/>
       <w:r>
         <w:rPr>
           <w:rFonts w:ascii="Arial" w:hAnsi="Arial" w:cs="Arial"/>
@@ -2378,7 +2451,7 @@
           <w:i w:val="0"/>
         </w:rPr>
       </w:pPr>
-      <w:bookmarkStart w:id="2" w:name="_Toc143851762"/>
+      <w:bookmarkStart w:id="2" w:name="_Toc143940243"/>
       <w:r>
         <w:rPr>
           <w:rFonts w:ascii="Arial" w:hAnsi="Arial" w:cs="Arial"/>
@@ -2465,7 +2538,7 @@
           <w:i w:val="0"/>
         </w:rPr>
       </w:pPr>
-      <w:bookmarkStart w:id="3" w:name="_Toc143851763"/>
+      <w:bookmarkStart w:id="3" w:name="_Toc143940244"/>
       <w:r>
         <w:rPr>
           <w:rFonts w:ascii="Arial" w:hAnsi="Arial" w:cs="Arial"/>
@@ -2559,7 +2632,7 @@
           <w:rFonts w:ascii="Arial" w:hAnsi="Arial" w:cs="Arial"/>
         </w:rPr>
       </w:pPr>
-      <w:bookmarkStart w:id="4" w:name="_Toc143851764"/>
+      <w:bookmarkStart w:id="4" w:name="_Toc143940245"/>
       <w:r>
         <w:rPr>
           <w:rFonts w:ascii="Arial" w:hAnsi="Arial" w:cs="Arial"/>
@@ -2641,7 +2714,7 @@
           <w:i w:val="0"/>
         </w:rPr>
       </w:pPr>
-      <w:bookmarkStart w:id="5" w:name="_Toc143851765"/>
+      <w:bookmarkStart w:id="5" w:name="_Toc143940246"/>
       <w:r>
         <w:rPr>
           <w:rFonts w:ascii="Arial" w:hAnsi="Arial" w:cs="Arial"/>
@@ -2801,7 +2874,7 @@
           <w:sz w:val="28"/>
         </w:rPr>
       </w:pPr>
-      <w:bookmarkStart w:id="6" w:name="_Toc143851766"/>
+      <w:bookmarkStart w:id="6" w:name="_Toc143940247"/>
       <w:r>
         <w:rPr>
           <w:rFonts w:ascii="Arial" w:hAnsi="Arial" w:cs="Arial"/>
@@ -2821,7 +2894,7 @@
           <w:i w:val="0"/>
         </w:rPr>
       </w:pPr>
-      <w:bookmarkStart w:id="7" w:name="_Toc143851767"/>
+      <w:bookmarkStart w:id="7" w:name="_Toc143940248"/>
       <w:r>
         <w:rPr>
           <w:rFonts w:ascii="Arial" w:hAnsi="Arial" w:cs="Arial"/>
@@ -2871,7 +2944,7 @@
           <w:i w:val="0"/>
         </w:rPr>
       </w:pPr>
-      <w:bookmarkStart w:id="8" w:name="_Toc143851768"/>
+      <w:bookmarkStart w:id="8" w:name="_Toc143940249"/>
       <w:r>
         <w:rPr>
           <w:rFonts w:ascii="Arial" w:hAnsi="Arial" w:cs="Arial"/>
@@ -2947,7 +3020,7 @@
           <w:i w:val="0"/>
         </w:rPr>
       </w:pPr>
-      <w:bookmarkStart w:id="9" w:name="_Toc143851769"/>
+      <w:bookmarkStart w:id="9" w:name="_Toc143940250"/>
       <w:r>
         <w:rPr>
           <w:rFonts w:ascii="Arial" w:hAnsi="Arial" w:cs="Arial"/>
@@ -3000,7 +3073,7 @@
           <w:i w:val="0"/>
         </w:rPr>
       </w:pPr>
-      <w:bookmarkStart w:id="10" w:name="_Toc143851770"/>
+      <w:bookmarkStart w:id="10" w:name="_Toc143940251"/>
       <w:r>
         <w:rPr>
           <w:rFonts w:ascii="Arial" w:hAnsi="Arial" w:cs="Arial"/>
@@ -3121,7 +3194,7 @@
           <w:sz w:val="28"/>
         </w:rPr>
       </w:pPr>
-      <w:bookmarkStart w:id="11" w:name="_Toc143851771"/>
+      <w:bookmarkStart w:id="11" w:name="_Toc143940252"/>
       <w:r>
         <w:rPr>
           <w:rFonts w:ascii="Arial" w:hAnsi="Arial" w:cs="Arial"/>
@@ -3142,7 +3215,7 @@
           <w:b/>
         </w:rPr>
       </w:pPr>
-      <w:bookmarkStart w:id="12" w:name="_Toc143851772"/>
+      <w:bookmarkStart w:id="12" w:name="_Toc143940253"/>
       <w:r>
         <w:rPr>
           <w:rStyle w:val="Naslov3Char"/>
@@ -3184,7 +3257,7 @@
           <w:i w:val="0"/>
         </w:rPr>
       </w:pPr>
-      <w:bookmarkStart w:id="13" w:name="_Toc143851773"/>
+      <w:bookmarkStart w:id="13" w:name="_Toc143940254"/>
       <w:r>
         <w:rPr>
           <w:rFonts w:ascii="Arial" w:hAnsi="Arial" w:cs="Arial"/>
@@ -3234,7 +3307,7 @@
           <w:b/>
         </w:rPr>
       </w:pPr>
-      <w:bookmarkStart w:id="14" w:name="_Toc143851774"/>
+      <w:bookmarkStart w:id="14" w:name="_Toc143940255"/>
       <w:r>
         <w:rPr>
           <w:rStyle w:val="Naslov3Char"/>
@@ -3277,7 +3350,7 @@
           <w:i w:val="0"/>
         </w:rPr>
       </w:pPr>
-      <w:bookmarkStart w:id="15" w:name="_Toc143851775"/>
+      <w:bookmarkStart w:id="15" w:name="_Toc143940256"/>
       <w:r>
         <w:rPr>
           <w:rFonts w:ascii="Arial" w:hAnsi="Arial" w:cs="Arial"/>
@@ -3326,7 +3399,7 @@
           <w:rFonts w:ascii="Arial" w:hAnsi="Arial" w:cs="Arial"/>
         </w:rPr>
       </w:pPr>
-      <w:bookmarkStart w:id="16" w:name="_Toc143851776"/>
+      <w:bookmarkStart w:id="16" w:name="_Toc143940257"/>
       <w:r>
         <w:rPr>
           <w:rFonts w:ascii="Arial" w:hAnsi="Arial" w:cs="Arial"/>
@@ -3457,7 +3530,7 @@
           <w:sz w:val="28"/>
         </w:rPr>
       </w:pPr>
-      <w:bookmarkStart w:id="17" w:name="_Toc143851777"/>
+      <w:bookmarkStart w:id="17" w:name="_Toc143940258"/>
       <w:r>
         <w:rPr>
           <w:rFonts w:ascii="Arial" w:hAnsi="Arial" w:cs="Arial"/>
@@ -4092,7 +4165,7 @@
           <w:sz w:val="32"/>
         </w:rPr>
       </w:pPr>
-      <w:bookmarkStart w:id="18" w:name="_Toc143851778"/>
+      <w:bookmarkStart w:id="18" w:name="_Toc143940259"/>
       <w:r>
         <w:rPr>
           <w:rFonts w:ascii="Arial" w:hAnsi="Arial" w:cs="Arial"/>
@@ -4118,7 +4191,7 @@
           <w:sz w:val="28"/>
         </w:rPr>
       </w:pPr>
-      <w:bookmarkStart w:id="19" w:name="_Toc143851779"/>
+      <w:bookmarkStart w:id="19" w:name="_Toc143940260"/>
       <w:r>
         <w:rPr>
           <w:rFonts w:ascii="Arial" w:hAnsi="Arial" w:cs="Arial"/>
@@ -4280,7 +4353,7 @@
           <w:sz w:val="28"/>
         </w:rPr>
       </w:pPr>
-      <w:bookmarkStart w:id="20" w:name="_Toc143851780"/>
+      <w:bookmarkStart w:id="20" w:name="_Toc143940261"/>
       <w:r>
         <w:rPr>
           <w:rFonts w:ascii="Arial" w:hAnsi="Arial" w:cs="Arial"/>
@@ -4533,7 +4606,7 @@
           <w:sz w:val="32"/>
         </w:rPr>
       </w:pPr>
-      <w:bookmarkStart w:id="21" w:name="_Toc143851781"/>
+      <w:bookmarkStart w:id="21" w:name="_Toc143940262"/>
       <w:r>
         <w:rPr>
           <w:rFonts w:ascii="Arial" w:hAnsi="Arial" w:cs="Arial"/>
@@ -4552,7 +4625,7 @@
           <w:sz w:val="28"/>
         </w:rPr>
       </w:pPr>
-      <w:bookmarkStart w:id="22" w:name="_Toc143851782"/>
+      <w:bookmarkStart w:id="22" w:name="_Toc143940263"/>
       <w:r>
         <w:rPr>
           <w:rFonts w:ascii="Arial" w:hAnsi="Arial" w:cs="Arial"/>
@@ -4736,21 +4809,14 @@
           <w:sz w:val="32"/>
         </w:rPr>
       </w:pPr>
-      <w:bookmarkStart w:id="23" w:name="_Toc143851783"/>
+      <w:bookmarkStart w:id="23" w:name="_Toc143940264"/>
       <w:r>
         <w:rPr>
           <w:rFonts w:ascii="Arial" w:hAnsi="Arial" w:cs="Arial"/>
           <w:sz w:val="32"/>
         </w:rPr>
         <w:lastRenderedPageBreak/>
-        <w:t xml:space="preserve">Model </w:t>
-      </w:r>
-      <w:r>
-        <w:rPr>
-          <w:rFonts w:ascii="Arial" w:hAnsi="Arial" w:cs="Arial"/>
-          <w:sz w:val="32"/>
-        </w:rPr>
-        <w:t>procesa</w:t>
+        <w:t>Model procesa</w:t>
       </w:r>
       <w:bookmarkEnd w:id="23"/>
     </w:p>
@@ -4762,7 +4828,7 @@
           <w:sz w:val="28"/>
         </w:rPr>
       </w:pPr>
-      <w:bookmarkStart w:id="24" w:name="_Toc143851784"/>
+      <w:bookmarkStart w:id="24" w:name="_Toc143940265"/>
       <w:r>
         <w:rPr>
           <w:rFonts w:ascii="Arial" w:hAnsi="Arial" w:cs="Arial"/>
@@ -4783,6 +4849,7 @@
     <w:p>
       <w:pPr>
         <w:keepNext/>
+        <w:jc w:val="center"/>
       </w:pPr>
       <w:r>
         <w:rPr>
@@ -4871,83 +4938,182 @@
         <w:t>konteksta</w:t>
       </w:r>
     </w:p>
-    <w:p>
-      <w:pPr>
-        <w:rPr>
-          <w:rFonts w:ascii="Arial" w:hAnsi="Arial" w:cs="Arial"/>
-        </w:rPr>
-      </w:pPr>
-    </w:p>
-    <w:p>
-      <w:pPr>
-        <w:rPr>
-          <w:rFonts w:ascii="Arial" w:hAnsi="Arial" w:cs="Arial"/>
-        </w:rPr>
-      </w:pPr>
-    </w:p>
-    <w:p>
-      <w:pPr>
-        <w:rPr>
-          <w:rFonts w:ascii="Arial" w:hAnsi="Arial" w:cs="Arial"/>
-        </w:rPr>
-      </w:pPr>
-    </w:p>
-    <w:p>
-      <w:pPr>
-        <w:rPr>
-          <w:rFonts w:ascii="Arial" w:hAnsi="Arial" w:cs="Arial"/>
-        </w:rPr>
-      </w:pPr>
-    </w:p>
-    <w:p>
-      <w:pPr>
-        <w:rPr>
-          <w:rFonts w:ascii="Arial" w:hAnsi="Arial" w:cs="Arial"/>
-        </w:rPr>
-      </w:pPr>
-    </w:p>
-    <w:p>
-      <w:pPr>
-        <w:rPr>
-          <w:rFonts w:ascii="Arial" w:hAnsi="Arial" w:cs="Arial"/>
-        </w:rPr>
-      </w:pPr>
-    </w:p>
-    <w:p>
-      <w:pPr>
-        <w:rPr>
-          <w:rFonts w:ascii="Arial" w:hAnsi="Arial" w:cs="Arial"/>
-        </w:rPr>
-      </w:pPr>
-    </w:p>
-    <w:p>
-      <w:pPr>
-        <w:rPr>
-          <w:rFonts w:ascii="Arial" w:hAnsi="Arial" w:cs="Arial"/>
-        </w:rPr>
-      </w:pPr>
-    </w:p>
-    <w:p>
-      <w:pPr>
-        <w:rPr>
-          <w:rFonts w:ascii="Arial" w:hAnsi="Arial" w:cs="Arial"/>
-        </w:rPr>
-      </w:pPr>
-    </w:p>
-    <w:p>
-      <w:pPr>
-        <w:rPr>
-          <w:rFonts w:ascii="Arial" w:hAnsi="Arial" w:cs="Arial"/>
-        </w:rPr>
-      </w:pPr>
-    </w:p>
-    <w:p>
-      <w:pPr>
-        <w:rPr>
-          <w:rFonts w:ascii="Arial" w:hAnsi="Arial" w:cs="Arial"/>
-        </w:rPr>
-      </w:pPr>
-    </w:p>
+    <w:p/>
+    <w:p/>
+    <w:p/>
+    <w:p/>
+    <w:p/>
+    <w:p/>
+    <w:p/>
+    <w:p/>
+    <w:p/>
+    <w:p/>
+    <w:p/>
+    <w:p/>
+    <w:p>
+      <w:pPr>
+        <w:pStyle w:val="Naslov2"/>
+        <w:rPr>
+          <w:rFonts w:ascii="Arial" w:hAnsi="Arial" w:cs="Arial"/>
+          <w:sz w:val="28"/>
+        </w:rPr>
+      </w:pPr>
+      <w:bookmarkStart w:id="25" w:name="_Toc143940266"/>
+      <w:r>
+        <w:rPr>
+          <w:rFonts w:ascii="Arial" w:hAnsi="Arial" w:cs="Arial"/>
+          <w:sz w:val="28"/>
+        </w:rPr>
+        <w:lastRenderedPageBreak/>
+        <w:t>Pregledni dijagram glavnih</w:t>
+      </w:r>
+      <w:r>
+        <w:rPr>
+          <w:rFonts w:ascii="Arial" w:hAnsi="Arial" w:cs="Arial"/>
+          <w:sz w:val="28"/>
+        </w:rPr>
+        <w:t xml:space="preserve"> </w:t>
+      </w:r>
+      <w:r>
+        <w:rPr>
+          <w:rFonts w:ascii="Arial" w:hAnsi="Arial" w:cs="Arial"/>
+          <w:sz w:val="28"/>
+        </w:rPr>
+        <w:t>procesa</w:t>
+      </w:r>
+      <w:bookmarkEnd w:id="25"/>
+      <w:r>
+        <w:rPr>
+          <w:rFonts w:ascii="Arial" w:hAnsi="Arial" w:cs="Arial"/>
+          <w:sz w:val="28"/>
+        </w:rPr>
+        <w:br/>
+      </w:r>
+    </w:p>
+    <w:p>
+      <w:pPr>
+        <w:keepNext/>
+      </w:pPr>
+      <w:r>
+        <w:br/>
+      </w:r>
+      <w:r>
+        <w:rPr>
+          <w:noProof/>
+          <w:lang w:val="en-US"/>
+        </w:rPr>
+        <w:drawing>
+          <wp:inline distT="0" distB="0" distL="0" distR="0" wp14:anchorId="7FDD0A0D" wp14:editId="112164D3">
+            <wp:extent cx="5760720" cy="4128135"/>
+            <wp:effectExtent l="0" t="0" r="0" b="5715"/>
+            <wp:docPr id="1" name="Slika 1"/>
+            <wp:cNvGraphicFramePr>
+              <a:graphicFrameLocks xmlns:a="http://schemas.openxmlformats.org/drawingml/2006/main" noChangeAspect="1"/>
+            </wp:cNvGraphicFramePr>
+            <a:graphic xmlns:a="http://schemas.openxmlformats.org/drawingml/2006/main">
+              <a:graphicData uri="http://schemas.openxmlformats.org/drawingml/2006/picture">
+                <pic:pic xmlns:pic="http://schemas.openxmlformats.org/drawingml/2006/picture">
+                  <pic:nvPicPr>
+                    <pic:cNvPr id="1" name="Pregledni dijagram glavnih procesa.drawio.png"/>
+                    <pic:cNvPicPr/>
+                  </pic:nvPicPr>
+                  <pic:blipFill>
+                    <a:blip r:embed="rId14">
+                      <a:extLst>
+                        <a:ext uri="{28A0092B-C50C-407E-A947-70E740481C1C}">
+                          <a14:useLocalDpi xmlns:a14="http://schemas.microsoft.com/office/drawing/2010/main" val="0"/>
+                        </a:ext>
+                      </a:extLst>
+                    </a:blip>
+                    <a:stretch>
+                      <a:fillRect/>
+                    </a:stretch>
+                  </pic:blipFill>
+                  <pic:spPr>
+                    <a:xfrm>
+                      <a:off x="0" y="0"/>
+                      <a:ext cx="5760720" cy="4128135"/>
+                    </a:xfrm>
+                    <a:prstGeom prst="rect">
+                      <a:avLst/>
+                    </a:prstGeom>
+                  </pic:spPr>
+                </pic:pic>
+              </a:graphicData>
+            </a:graphic>
+          </wp:inline>
+        </w:drawing>
+      </w:r>
+    </w:p>
+    <w:p>
+      <w:pPr>
+        <w:pStyle w:val="Opisslike"/>
+        <w:jc w:val="center"/>
+        <w:rPr>
+          <w:rFonts w:ascii="Arial" w:hAnsi="Arial" w:cs="Arial"/>
+          <w:b w:val="0"/>
+          <w:color w:val="000000" w:themeColor="text1"/>
+          <w:sz w:val="20"/>
+        </w:rPr>
+      </w:pPr>
+      <w:r>
+        <w:rPr>
+          <w:rFonts w:ascii="Arial" w:hAnsi="Arial" w:cs="Arial"/>
+          <w:b w:val="0"/>
+          <w:color w:val="000000" w:themeColor="text1"/>
+          <w:sz w:val="20"/>
+        </w:rPr>
+        <w:t>Slika [6</w:t>
+      </w:r>
+      <w:r>
+        <w:rPr>
+          <w:rFonts w:ascii="Arial" w:hAnsi="Arial" w:cs="Arial"/>
+          <w:b w:val="0"/>
+          <w:color w:val="000000" w:themeColor="text1"/>
+          <w:sz w:val="20"/>
+        </w:rPr>
+        <w:t xml:space="preserve">] – </w:t>
+      </w:r>
+      <w:r>
+        <w:rPr>
+          <w:rFonts w:ascii="Arial" w:hAnsi="Arial" w:cs="Arial"/>
+          <w:b w:val="0"/>
+          <w:color w:val="000000" w:themeColor="text1"/>
+          <w:sz w:val="20"/>
+        </w:rPr>
+        <w:t xml:space="preserve">pregledni </w:t>
+      </w:r>
+      <w:r>
+        <w:rPr>
+          <w:rFonts w:ascii="Arial" w:hAnsi="Arial" w:cs="Arial"/>
+          <w:b w:val="0"/>
+          <w:color w:val="000000" w:themeColor="text1"/>
+          <w:sz w:val="20"/>
+        </w:rPr>
+        <w:t xml:space="preserve">dijagram </w:t>
+      </w:r>
+      <w:r>
+        <w:rPr>
+          <w:rFonts w:ascii="Arial" w:hAnsi="Arial" w:cs="Arial"/>
+          <w:b w:val="0"/>
+          <w:color w:val="000000" w:themeColor="text1"/>
+          <w:sz w:val="20"/>
+        </w:rPr>
+        <w:t>glavnih procesa</w:t>
+      </w:r>
+    </w:p>
+    <w:p/>
+    <w:p/>
+    <w:p/>
+    <w:p/>
+    <w:p/>
+    <w:p/>
+    <w:p/>
+    <w:p/>
+    <w:p/>
+    <w:p/>
+    <w:p/>
+    <w:p/>
     <w:p>
       <w:pPr>
         <w:rPr>
@@ -4963,7 +5129,7 @@
           <w:sz w:val="32"/>
         </w:rPr>
       </w:pPr>
-      <w:bookmarkStart w:id="25" w:name="_Toc143851785"/>
+      <w:bookmarkStart w:id="26" w:name="_Toc143940267"/>
       <w:r>
         <w:rPr>
           <w:rFonts w:ascii="Arial" w:hAnsi="Arial" w:cs="Arial"/>
@@ -4972,7 +5138,7 @@
         <w:lastRenderedPageBreak/>
         <w:t>Dodatak</w:t>
       </w:r>
-      <w:bookmarkEnd w:id="25"/>
+      <w:bookmarkEnd w:id="26"/>
     </w:p>
     <w:p>
       <w:pPr>
@@ -5063,50 +5229,94 @@
         </w:rPr>
         <w:t>konteksta</w:t>
       </w:r>
-      <w:bookmarkStart w:id="26" w:name="_GoBack"/>
-      <w:bookmarkEnd w:id="26"/>
-    </w:p>
-    <w:p>
-      <w:pPr>
-        <w:rPr>
-          <w:rFonts w:ascii="Arial" w:hAnsi="Arial" w:cs="Arial"/>
-        </w:rPr>
-      </w:pPr>
-    </w:p>
-    <w:p>
-      <w:pPr>
-        <w:rPr>
-          <w:rFonts w:ascii="Arial" w:hAnsi="Arial" w:cs="Arial"/>
-        </w:rPr>
-      </w:pPr>
-    </w:p>
-    <w:p>
-      <w:pPr>
-        <w:rPr>
-          <w:rFonts w:ascii="Arial" w:hAnsi="Arial" w:cs="Arial"/>
-        </w:rPr>
-      </w:pPr>
-    </w:p>
-    <w:p>
-      <w:pPr>
-        <w:rPr>
-          <w:rFonts w:ascii="Arial" w:hAnsi="Arial" w:cs="Arial"/>
-        </w:rPr>
-      </w:pPr>
-    </w:p>
-    <w:p>
-      <w:pPr>
-        <w:rPr>
-          <w:rFonts w:ascii="Arial" w:hAnsi="Arial" w:cs="Arial"/>
-        </w:rPr>
-      </w:pPr>
-    </w:p>
-    <w:p>
-      <w:pPr>
-        <w:rPr>
-          <w:rFonts w:ascii="Arial" w:hAnsi="Arial" w:cs="Arial"/>
-        </w:rPr>
-      </w:pPr>
+    </w:p>
+    <w:p>
+      <w:pPr>
+        <w:rPr>
+          <w:rFonts w:ascii="Arial" w:hAnsi="Arial" w:cs="Arial"/>
+        </w:rPr>
+      </w:pPr>
+      <w:r>
+        <w:rPr>
+          <w:rFonts w:ascii="Arial" w:hAnsi="Arial" w:cs="Arial"/>
+        </w:rPr>
+        <w:t>[6</w:t>
+      </w:r>
+      <w:r>
+        <w:rPr>
+          <w:rFonts w:ascii="Arial" w:hAnsi="Arial" w:cs="Arial"/>
+        </w:rPr>
+        <w:t xml:space="preserve">] Specifikacija zahtjeva/Model </w:t>
+      </w:r>
+      <w:r>
+        <w:rPr>
+          <w:rFonts w:ascii="Arial" w:hAnsi="Arial" w:cs="Arial"/>
+        </w:rPr>
+        <w:t>procesa</w:t>
+      </w:r>
+      <w:r>
+        <w:rPr>
+          <w:rFonts w:ascii="Arial" w:hAnsi="Arial" w:cs="Arial"/>
+        </w:rPr>
+        <w:t>/</w:t>
+      </w:r>
+      <w:r>
+        <w:rPr>
+          <w:rFonts w:ascii="Arial" w:hAnsi="Arial" w:cs="Arial"/>
+        </w:rPr>
+        <w:t>Pregledni dijagram glavnih procesa</w:t>
+      </w:r>
+    </w:p>
+    <w:p>
+      <w:pPr>
+        <w:rPr>
+          <w:rFonts w:ascii="Arial" w:hAnsi="Arial" w:cs="Arial"/>
+        </w:rPr>
+      </w:pPr>
+    </w:p>
+    <w:p>
+      <w:pPr>
+        <w:rPr>
+          <w:rFonts w:ascii="Arial" w:hAnsi="Arial" w:cs="Arial"/>
+        </w:rPr>
+      </w:pPr>
+    </w:p>
+    <w:p>
+      <w:pPr>
+        <w:rPr>
+          <w:rFonts w:ascii="Arial" w:hAnsi="Arial" w:cs="Arial"/>
+        </w:rPr>
+      </w:pPr>
+    </w:p>
+    <w:p>
+      <w:pPr>
+        <w:rPr>
+          <w:rFonts w:ascii="Arial" w:hAnsi="Arial" w:cs="Arial"/>
+        </w:rPr>
+      </w:pPr>
+    </w:p>
+    <w:p>
+      <w:pPr>
+        <w:rPr>
+          <w:rFonts w:ascii="Arial" w:hAnsi="Arial" w:cs="Arial"/>
+        </w:rPr>
+      </w:pPr>
+    </w:p>
+    <w:p>
+      <w:pPr>
+        <w:rPr>
+          <w:rFonts w:ascii="Arial" w:hAnsi="Arial" w:cs="Arial"/>
+        </w:rPr>
+      </w:pPr>
+    </w:p>
+    <w:p>
+      <w:pPr>
+        <w:rPr>
+          <w:rFonts w:ascii="Arial" w:hAnsi="Arial" w:cs="Arial"/>
+        </w:rPr>
+      </w:pPr>
+      <w:bookmarkStart w:id="27" w:name="_GoBack"/>
+      <w:bookmarkEnd w:id="27"/>
     </w:p>
     <w:sectPr>
       <w:pgSz w:w="11906" w:h="16838"/>
@@ -5332,7 +5542,7 @@
               <w:rFonts w:ascii="Times New Roman" w:hAnsi="Times New Roman"/>
               <w:noProof/>
             </w:rPr>
-            <w:t>9</w:t>
+            <w:t>11</w:t>
           </w:r>
           <w:r>
             <w:rPr>
@@ -5375,7 +5585,7 @@
               <w:rFonts w:ascii="Times New Roman" w:hAnsi="Times New Roman"/>
               <w:noProof/>
             </w:rPr>
-            <w:t>10</w:t>
+            <w:t>11</w:t>
           </w:r>
           <w:r>
             <w:rPr>
@@ -8040,7 +8250,7 @@
 </file>
 
 <file path=customXml/itemProps1.xml><?xml version="1.0" encoding="utf-8"?>
-<ds:datastoreItem xmlns:ds="http://schemas.openxmlformats.org/officeDocument/2006/customXml" ds:itemID="{B90012FF-8938-4C2C-AD86-A6B0E7F4207A}">
+<ds:datastoreItem xmlns:ds="http://schemas.openxmlformats.org/officeDocument/2006/customXml" ds:itemID="{BF64C0D9-5660-4DDC-9918-0491D7D4A5A4}">
   <ds:schemaRefs>
     <ds:schemaRef ds:uri="http://schemas.openxmlformats.org/officeDocument/2006/bibliography"/>
   </ds:schemaRefs>

</xml_diff>

<commit_message>
Dodan detaljni dijagram za odabrani proces
</commit_message>
<xml_diff>
--- a/Specifikacija zahtjeva/Specifikacija zahtjeva.docx
+++ b/Specifikacija zahtjeva/Specifikacija zahtjeva.docx
@@ -445,7 +445,7 @@
             </w:rPr>
             <w:fldChar w:fldCharType="separate"/>
           </w:r>
-          <w:hyperlink w:anchor="_Toc143940241" w:history="1">
+          <w:hyperlink w:anchor="_Toc144122213" w:history="1">
             <w:r>
               <w:rPr>
                 <w:rStyle w:val="Hiperveza"/>
@@ -473,7 +473,7 @@
                 <w:noProof/>
                 <w:webHidden/>
               </w:rPr>
-              <w:instrText xml:space="preserve"> PAGEREF _Toc143940241 \h </w:instrText>
+              <w:instrText xml:space="preserve"> PAGEREF _Toc144122213 \h </w:instrText>
             </w:r>
             <w:r>
               <w:rPr>
@@ -518,7 +518,7 @@
               <w:lang w:val="en-US"/>
             </w:rPr>
           </w:pPr>
-          <w:hyperlink w:anchor="_Toc143940242" w:history="1">
+          <w:hyperlink w:anchor="_Toc144122214" w:history="1">
             <w:r>
               <w:rPr>
                 <w:rStyle w:val="Hiperveza"/>
@@ -546,7 +546,7 @@
                 <w:noProof/>
                 <w:webHidden/>
               </w:rPr>
-              <w:instrText xml:space="preserve"> PAGEREF _Toc143940242 \h </w:instrText>
+              <w:instrText xml:space="preserve"> PAGEREF _Toc144122214 \h </w:instrText>
             </w:r>
             <w:r>
               <w:rPr>
@@ -589,7 +589,7 @@
               <w:lang w:val="en-US" w:eastAsia="en-US"/>
             </w:rPr>
           </w:pPr>
-          <w:hyperlink w:anchor="_Toc143940243" w:history="1">
+          <w:hyperlink w:anchor="_Toc144122215" w:history="1">
             <w:r>
               <w:rPr>
                 <w:rStyle w:val="Hiperveza"/>
@@ -617,7 +617,7 @@
                 <w:noProof/>
                 <w:webHidden/>
               </w:rPr>
-              <w:instrText xml:space="preserve"> PAGEREF _Toc143940243 \h </w:instrText>
+              <w:instrText xml:space="preserve"> PAGEREF _Toc144122215 \h </w:instrText>
             </w:r>
             <w:r>
               <w:rPr>
@@ -660,7 +660,7 @@
               <w:lang w:val="en-US" w:eastAsia="en-US"/>
             </w:rPr>
           </w:pPr>
-          <w:hyperlink w:anchor="_Toc143940244" w:history="1">
+          <w:hyperlink w:anchor="_Toc144122216" w:history="1">
             <w:r>
               <w:rPr>
                 <w:rStyle w:val="Hiperveza"/>
@@ -688,7 +688,7 @@
                 <w:noProof/>
                 <w:webHidden/>
               </w:rPr>
-              <w:instrText xml:space="preserve"> PAGEREF _Toc143940244 \h </w:instrText>
+              <w:instrText xml:space="preserve"> PAGEREF _Toc144122216 \h </w:instrText>
             </w:r>
             <w:r>
               <w:rPr>
@@ -731,7 +731,7 @@
               <w:lang w:val="en-US" w:eastAsia="en-US"/>
             </w:rPr>
           </w:pPr>
-          <w:hyperlink w:anchor="_Toc143940245" w:history="1">
+          <w:hyperlink w:anchor="_Toc144122217" w:history="1">
             <w:r>
               <w:rPr>
                 <w:rStyle w:val="Hiperveza"/>
@@ -759,7 +759,7 @@
                 <w:noProof/>
                 <w:webHidden/>
               </w:rPr>
-              <w:instrText xml:space="preserve"> PAGEREF _Toc143940245 \h </w:instrText>
+              <w:instrText xml:space="preserve"> PAGEREF _Toc144122217 \h </w:instrText>
             </w:r>
             <w:r>
               <w:rPr>
@@ -802,7 +802,7 @@
               <w:lang w:val="en-US" w:eastAsia="en-US"/>
             </w:rPr>
           </w:pPr>
-          <w:hyperlink w:anchor="_Toc143940246" w:history="1">
+          <w:hyperlink w:anchor="_Toc144122218" w:history="1">
             <w:r>
               <w:rPr>
                 <w:rStyle w:val="Hiperveza"/>
@@ -830,7 +830,7 @@
                 <w:noProof/>
                 <w:webHidden/>
               </w:rPr>
-              <w:instrText xml:space="preserve"> PAGEREF _Toc143940246 \h </w:instrText>
+              <w:instrText xml:space="preserve"> PAGEREF _Toc144122218 \h </w:instrText>
             </w:r>
             <w:r>
               <w:rPr>
@@ -875,7 +875,7 @@
               <w:lang w:val="en-US"/>
             </w:rPr>
           </w:pPr>
-          <w:hyperlink w:anchor="_Toc143940247" w:history="1">
+          <w:hyperlink w:anchor="_Toc144122219" w:history="1">
             <w:r>
               <w:rPr>
                 <w:rStyle w:val="Hiperveza"/>
@@ -903,7 +903,7 @@
                 <w:noProof/>
                 <w:webHidden/>
               </w:rPr>
-              <w:instrText xml:space="preserve"> PAGEREF _Toc143940247 \h </w:instrText>
+              <w:instrText xml:space="preserve"> PAGEREF _Toc144122219 \h </w:instrText>
             </w:r>
             <w:r>
               <w:rPr>
@@ -946,7 +946,7 @@
               <w:lang w:val="en-US" w:eastAsia="en-US"/>
             </w:rPr>
           </w:pPr>
-          <w:hyperlink w:anchor="_Toc143940248" w:history="1">
+          <w:hyperlink w:anchor="_Toc144122220" w:history="1">
             <w:r>
               <w:rPr>
                 <w:rStyle w:val="Hiperveza"/>
@@ -974,7 +974,7 @@
                 <w:noProof/>
                 <w:webHidden/>
               </w:rPr>
-              <w:instrText xml:space="preserve"> PAGEREF _Toc143940248 \h </w:instrText>
+              <w:instrText xml:space="preserve"> PAGEREF _Toc144122220 \h </w:instrText>
             </w:r>
             <w:r>
               <w:rPr>
@@ -1017,7 +1017,7 @@
               <w:lang w:val="en-US" w:eastAsia="en-US"/>
             </w:rPr>
           </w:pPr>
-          <w:hyperlink w:anchor="_Toc143940249" w:history="1">
+          <w:hyperlink w:anchor="_Toc144122221" w:history="1">
             <w:r>
               <w:rPr>
                 <w:rStyle w:val="Hiperveza"/>
@@ -1045,7 +1045,7 @@
                 <w:noProof/>
                 <w:webHidden/>
               </w:rPr>
-              <w:instrText xml:space="preserve"> PAGEREF _Toc143940249 \h </w:instrText>
+              <w:instrText xml:space="preserve"> PAGEREF _Toc144122221 \h </w:instrText>
             </w:r>
             <w:r>
               <w:rPr>
@@ -1088,7 +1088,7 @@
               <w:lang w:val="en-US" w:eastAsia="en-US"/>
             </w:rPr>
           </w:pPr>
-          <w:hyperlink w:anchor="_Toc143940250" w:history="1">
+          <w:hyperlink w:anchor="_Toc144122222" w:history="1">
             <w:r>
               <w:rPr>
                 <w:rStyle w:val="Hiperveza"/>
@@ -1116,7 +1116,7 @@
                 <w:noProof/>
                 <w:webHidden/>
               </w:rPr>
-              <w:instrText xml:space="preserve"> PAGEREF _Toc143940250 \h </w:instrText>
+              <w:instrText xml:space="preserve"> PAGEREF _Toc144122222 \h </w:instrText>
             </w:r>
             <w:r>
               <w:rPr>
@@ -1159,7 +1159,7 @@
               <w:lang w:val="en-US" w:eastAsia="en-US"/>
             </w:rPr>
           </w:pPr>
-          <w:hyperlink w:anchor="_Toc143940251" w:history="1">
+          <w:hyperlink w:anchor="_Toc144122223" w:history="1">
             <w:r>
               <w:rPr>
                 <w:rStyle w:val="Hiperveza"/>
@@ -1187,7 +1187,7 @@
                 <w:noProof/>
                 <w:webHidden/>
               </w:rPr>
-              <w:instrText xml:space="preserve"> PAGEREF _Toc143940251 \h </w:instrText>
+              <w:instrText xml:space="preserve"> PAGEREF _Toc144122223 \h </w:instrText>
             </w:r>
             <w:r>
               <w:rPr>
@@ -1232,7 +1232,7 @@
               <w:lang w:val="en-US"/>
             </w:rPr>
           </w:pPr>
-          <w:hyperlink w:anchor="_Toc143940252" w:history="1">
+          <w:hyperlink w:anchor="_Toc144122224" w:history="1">
             <w:r>
               <w:rPr>
                 <w:rStyle w:val="Hiperveza"/>
@@ -1260,7 +1260,7 @@
                 <w:noProof/>
                 <w:webHidden/>
               </w:rPr>
-              <w:instrText xml:space="preserve"> PAGEREF _Toc143940252 \h </w:instrText>
+              <w:instrText xml:space="preserve"> PAGEREF _Toc144122224 \h </w:instrText>
             </w:r>
             <w:r>
               <w:rPr>
@@ -1303,7 +1303,7 @@
               <w:lang w:val="en-US" w:eastAsia="en-US"/>
             </w:rPr>
           </w:pPr>
-          <w:hyperlink w:anchor="_Toc143940253" w:history="1">
+          <w:hyperlink w:anchor="_Toc144122225" w:history="1">
             <w:r>
               <w:rPr>
                 <w:rStyle w:val="Hiperveza"/>
@@ -1331,7 +1331,7 @@
                 <w:noProof/>
                 <w:webHidden/>
               </w:rPr>
-              <w:instrText xml:space="preserve"> PAGEREF _Toc143940253 \h </w:instrText>
+              <w:instrText xml:space="preserve"> PAGEREF _Toc144122225 \h </w:instrText>
             </w:r>
             <w:r>
               <w:rPr>
@@ -1374,7 +1374,7 @@
               <w:lang w:val="en-US" w:eastAsia="en-US"/>
             </w:rPr>
           </w:pPr>
-          <w:hyperlink w:anchor="_Toc143940254" w:history="1">
+          <w:hyperlink w:anchor="_Toc144122226" w:history="1">
             <w:r>
               <w:rPr>
                 <w:rStyle w:val="Hiperveza"/>
@@ -1402,7 +1402,7 @@
                 <w:noProof/>
                 <w:webHidden/>
               </w:rPr>
-              <w:instrText xml:space="preserve"> PAGEREF _Toc143940254 \h </w:instrText>
+              <w:instrText xml:space="preserve"> PAGEREF _Toc144122226 \h </w:instrText>
             </w:r>
             <w:r>
               <w:rPr>
@@ -1445,7 +1445,7 @@
               <w:lang w:val="en-US" w:eastAsia="en-US"/>
             </w:rPr>
           </w:pPr>
-          <w:hyperlink w:anchor="_Toc143940255" w:history="1">
+          <w:hyperlink w:anchor="_Toc144122227" w:history="1">
             <w:r>
               <w:rPr>
                 <w:rStyle w:val="Hiperveza"/>
@@ -1473,7 +1473,7 @@
                 <w:noProof/>
                 <w:webHidden/>
               </w:rPr>
-              <w:instrText xml:space="preserve"> PAGEREF _Toc143940255 \h </w:instrText>
+              <w:instrText xml:space="preserve"> PAGEREF _Toc144122227 \h </w:instrText>
             </w:r>
             <w:r>
               <w:rPr>
@@ -1516,7 +1516,7 @@
               <w:lang w:val="en-US" w:eastAsia="en-US"/>
             </w:rPr>
           </w:pPr>
-          <w:hyperlink w:anchor="_Toc143940256" w:history="1">
+          <w:hyperlink w:anchor="_Toc144122228" w:history="1">
             <w:r>
               <w:rPr>
                 <w:rStyle w:val="Hiperveza"/>
@@ -1544,7 +1544,7 @@
                 <w:noProof/>
                 <w:webHidden/>
               </w:rPr>
-              <w:instrText xml:space="preserve"> PAGEREF _Toc143940256 \h </w:instrText>
+              <w:instrText xml:space="preserve"> PAGEREF _Toc144122228 \h </w:instrText>
             </w:r>
             <w:r>
               <w:rPr>
@@ -1587,7 +1587,7 @@
               <w:lang w:val="en-US" w:eastAsia="en-US"/>
             </w:rPr>
           </w:pPr>
-          <w:hyperlink w:anchor="_Toc143940257" w:history="1">
+          <w:hyperlink w:anchor="_Toc144122229" w:history="1">
             <w:r>
               <w:rPr>
                 <w:rStyle w:val="Hiperveza"/>
@@ -1615,7 +1615,7 @@
                 <w:noProof/>
                 <w:webHidden/>
               </w:rPr>
-              <w:instrText xml:space="preserve"> PAGEREF _Toc143940257 \h </w:instrText>
+              <w:instrText xml:space="preserve"> PAGEREF _Toc144122229 \h </w:instrText>
             </w:r>
             <w:r>
               <w:rPr>
@@ -1660,7 +1660,7 @@
               <w:lang w:val="en-US"/>
             </w:rPr>
           </w:pPr>
-          <w:hyperlink w:anchor="_Toc143940258" w:history="1">
+          <w:hyperlink w:anchor="_Toc144122230" w:history="1">
             <w:r>
               <w:rPr>
                 <w:rStyle w:val="Hiperveza"/>
@@ -1688,7 +1688,7 @@
                 <w:noProof/>
                 <w:webHidden/>
               </w:rPr>
-              <w:instrText xml:space="preserve"> PAGEREF _Toc143940258 \h </w:instrText>
+              <w:instrText xml:space="preserve"> PAGEREF _Toc144122230 \h </w:instrText>
             </w:r>
             <w:r>
               <w:rPr>
@@ -1730,7 +1730,7 @@
               <w:lang w:val="en-US"/>
             </w:rPr>
           </w:pPr>
-          <w:hyperlink w:anchor="_Toc143940259" w:history="1">
+          <w:hyperlink w:anchor="_Toc144122231" w:history="1">
             <w:r>
               <w:rPr>
                 <w:rStyle w:val="Hiperveza"/>
@@ -1758,7 +1758,7 @@
                 <w:noProof/>
                 <w:webHidden/>
               </w:rPr>
-              <w:instrText xml:space="preserve"> PAGEREF _Toc143940259 \h </w:instrText>
+              <w:instrText xml:space="preserve"> PAGEREF _Toc144122231 \h </w:instrText>
             </w:r>
             <w:r>
               <w:rPr>
@@ -1803,7 +1803,7 @@
               <w:lang w:val="en-US"/>
             </w:rPr>
           </w:pPr>
-          <w:hyperlink w:anchor="_Toc143940260" w:history="1">
+          <w:hyperlink w:anchor="_Toc144122232" w:history="1">
             <w:r>
               <w:rPr>
                 <w:rStyle w:val="Hiperveza"/>
@@ -1831,7 +1831,7 @@
                 <w:noProof/>
                 <w:webHidden/>
               </w:rPr>
-              <w:instrText xml:space="preserve"> PAGEREF _Toc143940260 \h </w:instrText>
+              <w:instrText xml:space="preserve"> PAGEREF _Toc144122232 \h </w:instrText>
             </w:r>
             <w:r>
               <w:rPr>
@@ -1876,7 +1876,7 @@
               <w:lang w:val="en-US"/>
             </w:rPr>
           </w:pPr>
-          <w:hyperlink w:anchor="_Toc143940261" w:history="1">
+          <w:hyperlink w:anchor="_Toc144122233" w:history="1">
             <w:r>
               <w:rPr>
                 <w:rStyle w:val="Hiperveza"/>
@@ -1904,7 +1904,7 @@
                 <w:noProof/>
                 <w:webHidden/>
               </w:rPr>
-              <w:instrText xml:space="preserve"> PAGEREF _Toc143940261 \h </w:instrText>
+              <w:instrText xml:space="preserve"> PAGEREF _Toc144122233 \h </w:instrText>
             </w:r>
             <w:r>
               <w:rPr>
@@ -1946,7 +1946,7 @@
               <w:lang w:val="en-US"/>
             </w:rPr>
           </w:pPr>
-          <w:hyperlink w:anchor="_Toc143940262" w:history="1">
+          <w:hyperlink w:anchor="_Toc144122234" w:history="1">
             <w:r>
               <w:rPr>
                 <w:rStyle w:val="Hiperveza"/>
@@ -1974,7 +1974,7 @@
                 <w:noProof/>
                 <w:webHidden/>
               </w:rPr>
-              <w:instrText xml:space="preserve"> PAGEREF _Toc143940262 \h </w:instrText>
+              <w:instrText xml:space="preserve"> PAGEREF _Toc144122234 \h </w:instrText>
             </w:r>
             <w:r>
               <w:rPr>
@@ -2019,7 +2019,7 @@
               <w:lang w:val="en-US"/>
             </w:rPr>
           </w:pPr>
-          <w:hyperlink w:anchor="_Toc143940263" w:history="1">
+          <w:hyperlink w:anchor="_Toc144122235" w:history="1">
             <w:r>
               <w:rPr>
                 <w:rStyle w:val="Hiperveza"/>
@@ -2047,7 +2047,7 @@
                 <w:noProof/>
                 <w:webHidden/>
               </w:rPr>
-              <w:instrText xml:space="preserve"> PAGEREF _Toc143940263 \h </w:instrText>
+              <w:instrText xml:space="preserve"> PAGEREF _Toc144122235 \h </w:instrText>
             </w:r>
             <w:r>
               <w:rPr>
@@ -2089,7 +2089,7 @@
               <w:lang w:val="en-US"/>
             </w:rPr>
           </w:pPr>
-          <w:hyperlink w:anchor="_Toc143940264" w:history="1">
+          <w:hyperlink w:anchor="_Toc144122236" w:history="1">
             <w:r>
               <w:rPr>
                 <w:rStyle w:val="Hiperveza"/>
@@ -2117,7 +2117,7 @@
                 <w:noProof/>
                 <w:webHidden/>
               </w:rPr>
-              <w:instrText xml:space="preserve"> PAGEREF _Toc143940264 \h </w:instrText>
+              <w:instrText xml:space="preserve"> PAGEREF _Toc144122236 \h </w:instrText>
             </w:r>
             <w:r>
               <w:rPr>
@@ -2162,7 +2162,7 @@
               <w:lang w:val="en-US"/>
             </w:rPr>
           </w:pPr>
-          <w:hyperlink w:anchor="_Toc143940265" w:history="1">
+          <w:hyperlink w:anchor="_Toc144122237" w:history="1">
             <w:r>
               <w:rPr>
                 <w:rStyle w:val="Hiperveza"/>
@@ -2190,7 +2190,7 @@
                 <w:noProof/>
                 <w:webHidden/>
               </w:rPr>
-              <w:instrText xml:space="preserve"> PAGEREF _Toc143940265 \h </w:instrText>
+              <w:instrText xml:space="preserve"> PAGEREF _Toc144122237 \h </w:instrText>
             </w:r>
             <w:r>
               <w:rPr>
@@ -2235,7 +2235,7 @@
               <w:lang w:val="en-US"/>
             </w:rPr>
           </w:pPr>
-          <w:hyperlink w:anchor="_Toc143940266" w:history="1">
+          <w:hyperlink w:anchor="_Toc144122238" w:history="1">
             <w:r>
               <w:rPr>
                 <w:rStyle w:val="Hiperveza"/>
@@ -2263,7 +2263,7 @@
                 <w:noProof/>
                 <w:webHidden/>
               </w:rPr>
-              <w:instrText xml:space="preserve"> PAGEREF _Toc143940266 \h </w:instrText>
+              <w:instrText xml:space="preserve"> PAGEREF _Toc144122238 \h </w:instrText>
             </w:r>
             <w:r>
               <w:rPr>
@@ -2284,6 +2284,79 @@
                 <w:webHidden/>
               </w:rPr>
               <w:t>10</w:t>
+            </w:r>
+            <w:r>
+              <w:rPr>
+                <w:noProof/>
+                <w:webHidden/>
+              </w:rPr>
+              <w:fldChar w:fldCharType="end"/>
+            </w:r>
+          </w:hyperlink>
+        </w:p>
+        <w:p>
+          <w:pPr>
+            <w:pStyle w:val="Sadraj2"/>
+            <w:tabs>
+              <w:tab w:val="right" w:leader="dot" w:pos="9062"/>
+            </w:tabs>
+            <w:rPr>
+              <w:rFonts w:asciiTheme="minorHAnsi" w:eastAsiaTheme="minorEastAsia" w:hAnsiTheme="minorHAnsi" w:cstheme="minorBidi"/>
+              <w:noProof/>
+              <w:sz w:val="22"/>
+              <w:szCs w:val="22"/>
+              <w:lang w:val="en-US"/>
+            </w:rPr>
+          </w:pPr>
+          <w:hyperlink w:anchor="_Toc144122239" w:history="1">
+            <w:r>
+              <w:rPr>
+                <w:rStyle w:val="Hiperveza"/>
+                <w:rFonts w:ascii="Arial" w:hAnsi="Arial" w:cs="Arial"/>
+                <w:noProof/>
+              </w:rPr>
+              <w:t>4.3. Detaljni dijagram za odabrani proces</w:t>
+            </w:r>
+            <w:r>
+              <w:rPr>
+                <w:noProof/>
+                <w:webHidden/>
+              </w:rPr>
+              <w:tab/>
+            </w:r>
+            <w:r>
+              <w:rPr>
+                <w:noProof/>
+                <w:webHidden/>
+              </w:rPr>
+              <w:fldChar w:fldCharType="begin"/>
+            </w:r>
+            <w:r>
+              <w:rPr>
+                <w:noProof/>
+                <w:webHidden/>
+              </w:rPr>
+              <w:instrText xml:space="preserve"> PAGEREF _Toc144122239 \h </w:instrText>
+            </w:r>
+            <w:r>
+              <w:rPr>
+                <w:noProof/>
+                <w:webHidden/>
+              </w:rPr>
+            </w:r>
+            <w:r>
+              <w:rPr>
+                <w:noProof/>
+                <w:webHidden/>
+              </w:rPr>
+              <w:fldChar w:fldCharType="separate"/>
+            </w:r>
+            <w:r>
+              <w:rPr>
+                <w:noProof/>
+                <w:webHidden/>
+              </w:rPr>
+              <w:t>11</w:t>
             </w:r>
             <w:r>
               <w:rPr>
@@ -2305,7 +2378,7 @@
               <w:lang w:val="en-US"/>
             </w:rPr>
           </w:pPr>
-          <w:hyperlink w:anchor="_Toc143940267" w:history="1">
+          <w:hyperlink w:anchor="_Toc144122240" w:history="1">
             <w:r>
               <w:rPr>
                 <w:rStyle w:val="Hiperveza"/>
@@ -2333,7 +2406,7 @@
                 <w:noProof/>
                 <w:webHidden/>
               </w:rPr>
-              <w:instrText xml:space="preserve"> PAGEREF _Toc143940267 \h </w:instrText>
+              <w:instrText xml:space="preserve"> PAGEREF _Toc144122240 \h </w:instrText>
             </w:r>
             <w:r>
               <w:rPr>
@@ -2353,7 +2426,7 @@
                 <w:noProof/>
                 <w:webHidden/>
               </w:rPr>
-              <w:t>11</w:t>
+              <w:t>12</w:t>
             </w:r>
             <w:r>
               <w:rPr>
@@ -2402,6 +2475,8 @@
         </w:rPr>
         <w:br w:type="page"/>
       </w:r>
+      <w:bookmarkStart w:id="0" w:name="_GoBack"/>
+      <w:bookmarkEnd w:id="0"/>
     </w:p>
     <w:p>
       <w:pPr>
@@ -2412,7 +2487,7 @@
           <w:sz w:val="32"/>
         </w:rPr>
       </w:pPr>
-      <w:bookmarkStart w:id="0" w:name="_Toc143940241"/>
+      <w:bookmarkStart w:id="1" w:name="_Toc144122213"/>
       <w:r>
         <w:rPr>
           <w:rFonts w:ascii="Arial" w:hAnsi="Arial" w:cs="Arial"/>
@@ -2421,7 +2496,7 @@
         <w:lastRenderedPageBreak/>
         <w:t>Reprezentativni zahtjevi</w:t>
       </w:r>
-      <w:bookmarkEnd w:id="0"/>
+      <w:bookmarkEnd w:id="1"/>
     </w:p>
     <w:p>
       <w:pPr>
@@ -2432,7 +2507,7 @@
           <w:sz w:val="28"/>
         </w:rPr>
       </w:pPr>
-      <w:bookmarkStart w:id="1" w:name="_Toc143940242"/>
+      <w:bookmarkStart w:id="2" w:name="_Toc144122214"/>
       <w:r>
         <w:rPr>
           <w:rFonts w:ascii="Arial" w:hAnsi="Arial" w:cs="Arial"/>
@@ -2440,7 +2515,7 @@
         </w:rPr>
         <w:t>Poslovni zahtjevi</w:t>
       </w:r>
-      <w:bookmarkEnd w:id="1"/>
+      <w:bookmarkEnd w:id="2"/>
     </w:p>
     <w:p>
       <w:pPr>
@@ -2451,7 +2526,7 @@
           <w:i w:val="0"/>
         </w:rPr>
       </w:pPr>
-      <w:bookmarkStart w:id="2" w:name="_Toc143940243"/>
+      <w:bookmarkStart w:id="3" w:name="_Toc144122215"/>
       <w:r>
         <w:rPr>
           <w:rFonts w:ascii="Arial" w:hAnsi="Arial" w:cs="Arial"/>
@@ -2459,7 +2534,7 @@
         </w:rPr>
         <w:t>Unapređenje korisničkog iskustva</w:t>
       </w:r>
-      <w:bookmarkEnd w:id="2"/>
+      <w:bookmarkEnd w:id="3"/>
       <w:r>
         <w:rPr>
           <w:rFonts w:ascii="Arial" w:hAnsi="Arial" w:cs="Arial"/>
@@ -2538,7 +2613,7 @@
           <w:i w:val="0"/>
         </w:rPr>
       </w:pPr>
-      <w:bookmarkStart w:id="3" w:name="_Toc143940244"/>
+      <w:bookmarkStart w:id="4" w:name="_Toc144122216"/>
       <w:r>
         <w:rPr>
           <w:rFonts w:ascii="Arial" w:hAnsi="Arial" w:cs="Arial"/>
@@ -2546,7 +2621,7 @@
         </w:rPr>
         <w:t>Raznovrsna ponuda sadržaja</w:t>
       </w:r>
-      <w:bookmarkEnd w:id="3"/>
+      <w:bookmarkEnd w:id="4"/>
       <w:r>
         <w:rPr>
           <w:rFonts w:ascii="Arial" w:hAnsi="Arial" w:cs="Arial"/>
@@ -2632,7 +2707,7 @@
           <w:rFonts w:ascii="Arial" w:hAnsi="Arial" w:cs="Arial"/>
         </w:rPr>
       </w:pPr>
-      <w:bookmarkStart w:id="4" w:name="_Toc143940245"/>
+      <w:bookmarkStart w:id="5" w:name="_Toc144122217"/>
       <w:r>
         <w:rPr>
           <w:rFonts w:ascii="Arial" w:hAnsi="Arial" w:cs="Arial"/>
@@ -2640,7 +2715,7 @@
         </w:rPr>
         <w:t>Integracija tehnoloških inovacija</w:t>
       </w:r>
-      <w:bookmarkEnd w:id="4"/>
+      <w:bookmarkEnd w:id="5"/>
       <w:r>
         <w:rPr>
           <w:rFonts w:ascii="Arial" w:hAnsi="Arial" w:cs="Arial"/>
@@ -2714,7 +2789,7 @@
           <w:i w:val="0"/>
         </w:rPr>
       </w:pPr>
-      <w:bookmarkStart w:id="5" w:name="_Toc143940246"/>
+      <w:bookmarkStart w:id="6" w:name="_Toc144122218"/>
       <w:r>
         <w:rPr>
           <w:rFonts w:ascii="Arial" w:hAnsi="Arial" w:cs="Arial"/>
@@ -2722,7 +2797,7 @@
         </w:rPr>
         <w:t>Strateška prilagodba tržištu</w:t>
       </w:r>
-      <w:bookmarkEnd w:id="5"/>
+      <w:bookmarkEnd w:id="6"/>
       <w:r>
         <w:rPr>
           <w:rFonts w:ascii="Arial" w:hAnsi="Arial" w:cs="Arial"/>
@@ -2874,7 +2949,7 @@
           <w:sz w:val="28"/>
         </w:rPr>
       </w:pPr>
-      <w:bookmarkStart w:id="6" w:name="_Toc143940247"/>
+      <w:bookmarkStart w:id="7" w:name="_Toc144122219"/>
       <w:r>
         <w:rPr>
           <w:rFonts w:ascii="Arial" w:hAnsi="Arial" w:cs="Arial"/>
@@ -2883,7 +2958,7 @@
         <w:lastRenderedPageBreak/>
         <w:t>Korisnički zahtjevi</w:t>
       </w:r>
-      <w:bookmarkEnd w:id="6"/>
+      <w:bookmarkEnd w:id="7"/>
     </w:p>
     <w:p>
       <w:pPr>
@@ -2894,7 +2969,7 @@
           <w:i w:val="0"/>
         </w:rPr>
       </w:pPr>
-      <w:bookmarkStart w:id="7" w:name="_Toc143940248"/>
+      <w:bookmarkStart w:id="8" w:name="_Toc144122220"/>
       <w:r>
         <w:rPr>
           <w:rFonts w:ascii="Arial" w:hAnsi="Arial" w:cs="Arial"/>
@@ -2902,7 +2977,7 @@
         </w:rPr>
         <w:t>Jednostavna navigacija i intuitivno sučelje</w:t>
       </w:r>
-      <w:bookmarkEnd w:id="7"/>
+      <w:bookmarkEnd w:id="8"/>
       <w:r>
         <w:rPr>
           <w:rFonts w:ascii="Arial" w:hAnsi="Arial" w:cs="Arial"/>
@@ -2944,7 +3019,7 @@
           <w:i w:val="0"/>
         </w:rPr>
       </w:pPr>
-      <w:bookmarkStart w:id="8" w:name="_Toc143940249"/>
+      <w:bookmarkStart w:id="9" w:name="_Toc144122221"/>
       <w:r>
         <w:rPr>
           <w:rFonts w:ascii="Arial" w:hAnsi="Arial" w:cs="Arial"/>
@@ -2952,7 +3027,7 @@
         </w:rPr>
         <w:t>Personalizirani sadržaj i preporuke</w:t>
       </w:r>
-      <w:bookmarkEnd w:id="8"/>
+      <w:bookmarkEnd w:id="9"/>
       <w:r>
         <w:rPr>
           <w:rFonts w:ascii="Arial" w:hAnsi="Arial" w:cs="Arial"/>
@@ -3020,7 +3095,7 @@
           <w:i w:val="0"/>
         </w:rPr>
       </w:pPr>
-      <w:bookmarkStart w:id="9" w:name="_Toc143940250"/>
+      <w:bookmarkStart w:id="10" w:name="_Toc144122222"/>
       <w:r>
         <w:rPr>
           <w:rFonts w:ascii="Arial" w:hAnsi="Arial" w:cs="Arial"/>
@@ -3028,7 +3103,7 @@
         </w:rPr>
         <w:t>Pauziranje i snimanje sadržaja</w:t>
       </w:r>
-      <w:bookmarkEnd w:id="9"/>
+      <w:bookmarkEnd w:id="10"/>
       <w:r>
         <w:rPr>
           <w:rFonts w:ascii="Arial" w:hAnsi="Arial" w:cs="Arial"/>
@@ -3073,7 +3148,7 @@
           <w:i w:val="0"/>
         </w:rPr>
       </w:pPr>
-      <w:bookmarkStart w:id="10" w:name="_Toc143940251"/>
+      <w:bookmarkStart w:id="11" w:name="_Toc144122223"/>
       <w:r>
         <w:rPr>
           <w:rFonts w:ascii="Arial" w:hAnsi="Arial" w:cs="Arial"/>
@@ -3081,7 +3156,7 @@
         </w:rPr>
         <w:t>Podrška i pomoć</w:t>
       </w:r>
-      <w:bookmarkEnd w:id="10"/>
+      <w:bookmarkEnd w:id="11"/>
     </w:p>
     <w:p>
       <w:pPr>
@@ -3194,7 +3269,7 @@
           <w:sz w:val="28"/>
         </w:rPr>
       </w:pPr>
-      <w:bookmarkStart w:id="11" w:name="_Toc143940252"/>
+      <w:bookmarkStart w:id="12" w:name="_Toc144122224"/>
       <w:r>
         <w:rPr>
           <w:rFonts w:ascii="Arial" w:hAnsi="Arial" w:cs="Arial"/>
@@ -3203,7 +3278,7 @@
         <w:lastRenderedPageBreak/>
         <w:t>Funkcionalni zahtjevi</w:t>
       </w:r>
-      <w:bookmarkEnd w:id="11"/>
+      <w:bookmarkEnd w:id="12"/>
     </w:p>
     <w:p>
       <w:pPr>
@@ -3215,7 +3290,7 @@
           <w:b/>
         </w:rPr>
       </w:pPr>
-      <w:bookmarkStart w:id="12" w:name="_Toc143940253"/>
+      <w:bookmarkStart w:id="13" w:name="_Toc144122225"/>
       <w:r>
         <w:rPr>
           <w:rStyle w:val="Naslov3Char"/>
@@ -3224,7 +3299,7 @@
         </w:rPr>
         <w:t>Pristup kanalima i sadržaju</w:t>
       </w:r>
-      <w:bookmarkEnd w:id="12"/>
+      <w:bookmarkEnd w:id="13"/>
     </w:p>
     <w:p>
       <w:pPr>
@@ -3257,7 +3332,7 @@
           <w:i w:val="0"/>
         </w:rPr>
       </w:pPr>
-      <w:bookmarkStart w:id="13" w:name="_Toc143940254"/>
+      <w:bookmarkStart w:id="14" w:name="_Toc144122226"/>
       <w:r>
         <w:rPr>
           <w:rFonts w:ascii="Arial" w:hAnsi="Arial" w:cs="Arial"/>
@@ -3265,7 +3340,7 @@
         </w:rPr>
         <w:t>Pregled i upravljanje bibliotekom sadržaja</w:t>
       </w:r>
-      <w:bookmarkEnd w:id="13"/>
+      <w:bookmarkEnd w:id="14"/>
       <w:r>
         <w:rPr>
           <w:rFonts w:ascii="Arial" w:hAnsi="Arial" w:cs="Arial"/>
@@ -3307,7 +3382,7 @@
           <w:b/>
         </w:rPr>
       </w:pPr>
-      <w:bookmarkStart w:id="14" w:name="_Toc143940255"/>
+      <w:bookmarkStart w:id="15" w:name="_Toc144122227"/>
       <w:r>
         <w:rPr>
           <w:rStyle w:val="Naslov3Char"/>
@@ -3316,7 +3391,7 @@
         </w:rPr>
         <w:t>Upravljanje računima</w:t>
       </w:r>
-      <w:bookmarkEnd w:id="14"/>
+      <w:bookmarkEnd w:id="15"/>
     </w:p>
     <w:p>
       <w:pPr>
@@ -3350,7 +3425,7 @@
           <w:i w:val="0"/>
         </w:rPr>
       </w:pPr>
-      <w:bookmarkStart w:id="15" w:name="_Toc143940256"/>
+      <w:bookmarkStart w:id="16" w:name="_Toc144122228"/>
       <w:r>
         <w:rPr>
           <w:rFonts w:ascii="Arial" w:hAnsi="Arial" w:cs="Arial"/>
@@ -3365,7 +3440,7 @@
         </w:rPr>
         <w:t>uređajima</w:t>
       </w:r>
-      <w:bookmarkEnd w:id="15"/>
+      <w:bookmarkEnd w:id="16"/>
     </w:p>
     <w:p>
       <w:pPr>
@@ -3399,7 +3474,7 @@
           <w:rFonts w:ascii="Arial" w:hAnsi="Arial" w:cs="Arial"/>
         </w:rPr>
       </w:pPr>
-      <w:bookmarkStart w:id="16" w:name="_Toc143940257"/>
+      <w:bookmarkStart w:id="17" w:name="_Toc144122229"/>
       <w:r>
         <w:rPr>
           <w:rFonts w:ascii="Arial" w:hAnsi="Arial" w:cs="Arial"/>
@@ -3407,7 +3482,7 @@
         </w:rPr>
         <w:t>Mogućnost unosa i pregleda recenzija</w:t>
       </w:r>
-      <w:bookmarkEnd w:id="16"/>
+      <w:bookmarkEnd w:id="17"/>
     </w:p>
     <w:p>
       <w:pPr>
@@ -3530,7 +3605,7 @@
           <w:sz w:val="28"/>
         </w:rPr>
       </w:pPr>
-      <w:bookmarkStart w:id="17" w:name="_Toc143940258"/>
+      <w:bookmarkStart w:id="18" w:name="_Toc144122230"/>
       <w:r>
         <w:rPr>
           <w:rFonts w:ascii="Arial" w:hAnsi="Arial" w:cs="Arial"/>
@@ -3539,7 +3614,7 @@
         <w:lastRenderedPageBreak/>
         <w:t>Nefunkcionalni zahtjevi</w:t>
       </w:r>
-      <w:bookmarkEnd w:id="17"/>
+      <w:bookmarkEnd w:id="18"/>
       <w:r>
         <w:rPr>
           <w:rFonts w:ascii="Arial" w:hAnsi="Arial" w:cs="Arial"/>
@@ -4165,7 +4240,7 @@
           <w:sz w:val="32"/>
         </w:rPr>
       </w:pPr>
-      <w:bookmarkStart w:id="18" w:name="_Toc143940259"/>
+      <w:bookmarkStart w:id="19" w:name="_Toc144122231"/>
       <w:r>
         <w:rPr>
           <w:rFonts w:ascii="Arial" w:hAnsi="Arial" w:cs="Arial"/>
@@ -4174,7 +4249,7 @@
         <w:lastRenderedPageBreak/>
         <w:t>Izvori porijekla zahtjeva</w:t>
       </w:r>
-      <w:bookmarkEnd w:id="18"/>
+      <w:bookmarkEnd w:id="19"/>
     </w:p>
     <w:p>
       <w:pPr>
@@ -4191,7 +4266,7 @@
           <w:sz w:val="28"/>
         </w:rPr>
       </w:pPr>
-      <w:bookmarkStart w:id="19" w:name="_Toc143940260"/>
+      <w:bookmarkStart w:id="20" w:name="_Toc144122232"/>
       <w:r>
         <w:rPr>
           <w:rFonts w:ascii="Arial" w:hAnsi="Arial" w:cs="Arial"/>
@@ -4199,7 +4274,7 @@
         </w:rPr>
         <w:t>Primjer prikupljenih dokumenata</w:t>
       </w:r>
-      <w:bookmarkEnd w:id="19"/>
+      <w:bookmarkEnd w:id="20"/>
     </w:p>
     <w:p>
       <w:pPr>
@@ -4353,7 +4428,7 @@
           <w:sz w:val="28"/>
         </w:rPr>
       </w:pPr>
-      <w:bookmarkStart w:id="20" w:name="_Toc143940261"/>
+      <w:bookmarkStart w:id="21" w:name="_Toc144122233"/>
       <w:r>
         <w:rPr>
           <w:rFonts w:ascii="Arial" w:hAnsi="Arial" w:cs="Arial"/>
@@ -4361,7 +4436,7 @@
         </w:rPr>
         <w:t>Surogat</w:t>
       </w:r>
-      <w:bookmarkEnd w:id="20"/>
+      <w:bookmarkEnd w:id="21"/>
     </w:p>
     <w:p>
       <w:pPr>
@@ -4606,7 +4681,7 @@
           <w:sz w:val="32"/>
         </w:rPr>
       </w:pPr>
-      <w:bookmarkStart w:id="21" w:name="_Toc143940262"/>
+      <w:bookmarkStart w:id="22" w:name="_Toc144122234"/>
       <w:r>
         <w:rPr>
           <w:rFonts w:ascii="Arial" w:hAnsi="Arial" w:cs="Arial"/>
@@ -4615,7 +4690,7 @@
         <w:lastRenderedPageBreak/>
         <w:t>Model funkcija</w:t>
       </w:r>
-      <w:bookmarkEnd w:id="21"/>
+      <w:bookmarkEnd w:id="22"/>
     </w:p>
     <w:p>
       <w:pPr>
@@ -4625,7 +4700,7 @@
           <w:sz w:val="28"/>
         </w:rPr>
       </w:pPr>
-      <w:bookmarkStart w:id="22" w:name="_Toc143940263"/>
+      <w:bookmarkStart w:id="23" w:name="_Toc144122235"/>
       <w:r>
         <w:rPr>
           <w:rFonts w:ascii="Arial" w:hAnsi="Arial" w:cs="Arial"/>
@@ -4633,7 +4708,7 @@
         </w:rPr>
         <w:t>Dijagram dekompozicije funkcija</w:t>
       </w:r>
-      <w:bookmarkEnd w:id="22"/>
+      <w:bookmarkEnd w:id="23"/>
     </w:p>
     <w:p>
       <w:pPr>
@@ -4809,7 +4884,7 @@
           <w:sz w:val="32"/>
         </w:rPr>
       </w:pPr>
-      <w:bookmarkStart w:id="23" w:name="_Toc143940264"/>
+      <w:bookmarkStart w:id="24" w:name="_Toc144122236"/>
       <w:r>
         <w:rPr>
           <w:rFonts w:ascii="Arial" w:hAnsi="Arial" w:cs="Arial"/>
@@ -4818,7 +4893,7 @@
         <w:lastRenderedPageBreak/>
         <w:t>Model procesa</w:t>
       </w:r>
-      <w:bookmarkEnd w:id="23"/>
+      <w:bookmarkEnd w:id="24"/>
     </w:p>
     <w:p>
       <w:pPr>
@@ -4828,7 +4903,7 @@
           <w:sz w:val="28"/>
         </w:rPr>
       </w:pPr>
-      <w:bookmarkStart w:id="24" w:name="_Toc143940265"/>
+      <w:bookmarkStart w:id="25" w:name="_Toc144122237"/>
       <w:r>
         <w:rPr>
           <w:rFonts w:ascii="Arial" w:hAnsi="Arial" w:cs="Arial"/>
@@ -4843,7 +4918,7 @@
         </w:rPr>
         <w:t>konteksta</w:t>
       </w:r>
-      <w:bookmarkEnd w:id="24"/>
+      <w:bookmarkEnd w:id="25"/>
     </w:p>
     <w:p/>
     <w:p>
@@ -4958,7 +5033,7 @@
           <w:sz w:val="28"/>
         </w:rPr>
       </w:pPr>
-      <w:bookmarkStart w:id="25" w:name="_Toc143940266"/>
+      <w:bookmarkStart w:id="26" w:name="_Toc144122238"/>
       <w:r>
         <w:rPr>
           <w:rFonts w:ascii="Arial" w:hAnsi="Arial" w:cs="Arial"/>
@@ -4981,7 +5056,7 @@
         </w:rPr>
         <w:t>procesa</w:t>
       </w:r>
-      <w:bookmarkEnd w:id="25"/>
+      <w:bookmarkEnd w:id="26"/>
       <w:r>
         <w:rPr>
           <w:rFonts w:ascii="Arial" w:hAnsi="Arial" w:cs="Arial"/>
@@ -5114,6 +5189,132 @@
     <w:p/>
     <w:p/>
     <w:p/>
+    <w:p/>
+    <w:p>
+      <w:pPr>
+        <w:pStyle w:val="Naslov2"/>
+        <w:rPr>
+          <w:rFonts w:ascii="Arial" w:hAnsi="Arial" w:cs="Arial"/>
+          <w:sz w:val="28"/>
+        </w:rPr>
+      </w:pPr>
+      <w:bookmarkStart w:id="27" w:name="_Toc144122239"/>
+      <w:r>
+        <w:rPr>
+          <w:rFonts w:ascii="Arial" w:hAnsi="Arial" w:cs="Arial"/>
+          <w:sz w:val="28"/>
+        </w:rPr>
+        <w:lastRenderedPageBreak/>
+        <w:t>Detaljni dijagram za odabrani proces</w:t>
+      </w:r>
+      <w:bookmarkEnd w:id="27"/>
+    </w:p>
+    <w:p/>
+    <w:p>
+      <w:pPr>
+        <w:keepNext/>
+      </w:pPr>
+      <w:r>
+        <w:rPr>
+          <w:noProof/>
+          <w:lang w:val="en-US"/>
+        </w:rPr>
+        <w:drawing>
+          <wp:inline distT="0" distB="0" distL="0" distR="0" wp14:anchorId="2D581F34" wp14:editId="4B588227">
+            <wp:extent cx="5760720" cy="3639185"/>
+            <wp:effectExtent l="0" t="0" r="0" b="0"/>
+            <wp:docPr id="3" name="Slika 3"/>
+            <wp:cNvGraphicFramePr>
+              <a:graphicFrameLocks xmlns:a="http://schemas.openxmlformats.org/drawingml/2006/main" noChangeAspect="1"/>
+            </wp:cNvGraphicFramePr>
+            <a:graphic xmlns:a="http://schemas.openxmlformats.org/drawingml/2006/main">
+              <a:graphicData uri="http://schemas.openxmlformats.org/drawingml/2006/picture">
+                <pic:pic xmlns:pic="http://schemas.openxmlformats.org/drawingml/2006/picture">
+                  <pic:nvPicPr>
+                    <pic:cNvPr id="3" name="Detaljni dijagram za odabrani proces.png"/>
+                    <pic:cNvPicPr/>
+                  </pic:nvPicPr>
+                  <pic:blipFill>
+                    <a:blip r:embed="rId15">
+                      <a:extLst>
+                        <a:ext uri="{28A0092B-C50C-407E-A947-70E740481C1C}">
+                          <a14:useLocalDpi xmlns:a14="http://schemas.microsoft.com/office/drawing/2010/main" val="0"/>
+                        </a:ext>
+                      </a:extLst>
+                    </a:blip>
+                    <a:stretch>
+                      <a:fillRect/>
+                    </a:stretch>
+                  </pic:blipFill>
+                  <pic:spPr>
+                    <a:xfrm>
+                      <a:off x="0" y="0"/>
+                      <a:ext cx="5760720" cy="3639185"/>
+                    </a:xfrm>
+                    <a:prstGeom prst="rect">
+                      <a:avLst/>
+                    </a:prstGeom>
+                  </pic:spPr>
+                </pic:pic>
+              </a:graphicData>
+            </a:graphic>
+          </wp:inline>
+        </w:drawing>
+      </w:r>
+    </w:p>
+    <w:p>
+      <w:pPr>
+        <w:pStyle w:val="Opisslike"/>
+        <w:jc w:val="center"/>
+        <w:rPr>
+          <w:rFonts w:ascii="Arial" w:hAnsi="Arial" w:cs="Arial"/>
+          <w:b w:val="0"/>
+          <w:color w:val="000000" w:themeColor="text1"/>
+          <w:sz w:val="20"/>
+        </w:rPr>
+      </w:pPr>
+      <w:r>
+        <w:rPr>
+          <w:rFonts w:ascii="Arial" w:hAnsi="Arial" w:cs="Arial"/>
+          <w:b w:val="0"/>
+          <w:color w:val="000000" w:themeColor="text1"/>
+          <w:sz w:val="20"/>
+        </w:rPr>
+        <w:t>Slika [7</w:t>
+      </w:r>
+      <w:r>
+        <w:rPr>
+          <w:rFonts w:ascii="Arial" w:hAnsi="Arial" w:cs="Arial"/>
+          <w:b w:val="0"/>
+          <w:color w:val="000000" w:themeColor="text1"/>
+          <w:sz w:val="20"/>
+        </w:rPr>
+        <w:t xml:space="preserve">] – </w:t>
+      </w:r>
+      <w:r>
+        <w:rPr>
+          <w:rFonts w:ascii="Arial" w:hAnsi="Arial" w:cs="Arial"/>
+          <w:b w:val="0"/>
+          <w:color w:val="000000" w:themeColor="text1"/>
+          <w:sz w:val="20"/>
+        </w:rPr>
+        <w:t>detaljni dijagram za odabrani proces</w:t>
+      </w:r>
+    </w:p>
+    <w:p/>
+    <w:p/>
+    <w:p/>
+    <w:p/>
+    <w:p/>
+    <w:p/>
+    <w:p/>
+    <w:p/>
+    <w:p/>
+    <w:p/>
+    <w:p/>
+    <w:p/>
+    <w:p/>
+    <w:p/>
     <w:p>
       <w:pPr>
         <w:rPr>
@@ -5129,7 +5330,7 @@
           <w:sz w:val="32"/>
         </w:rPr>
       </w:pPr>
-      <w:bookmarkStart w:id="26" w:name="_Toc143940267"/>
+      <w:bookmarkStart w:id="28" w:name="_Toc144122240"/>
       <w:r>
         <w:rPr>
           <w:rFonts w:ascii="Arial" w:hAnsi="Arial" w:cs="Arial"/>
@@ -5138,7 +5339,7 @@
         <w:lastRenderedPageBreak/>
         <w:t>Dodatak</w:t>
       </w:r>
-      <w:bookmarkEnd w:id="26"/>
+      <w:bookmarkEnd w:id="28"/>
     </w:p>
     <w:p>
       <w:pPr>
@@ -5273,50 +5474,92 @@
           <w:rFonts w:ascii="Arial" w:hAnsi="Arial" w:cs="Arial"/>
         </w:rPr>
       </w:pPr>
-    </w:p>
-    <w:p>
-      <w:pPr>
-        <w:rPr>
-          <w:rFonts w:ascii="Arial" w:hAnsi="Arial" w:cs="Arial"/>
-        </w:rPr>
-      </w:pPr>
-    </w:p>
-    <w:p>
-      <w:pPr>
-        <w:rPr>
-          <w:rFonts w:ascii="Arial" w:hAnsi="Arial" w:cs="Arial"/>
-        </w:rPr>
-      </w:pPr>
-    </w:p>
-    <w:p>
-      <w:pPr>
-        <w:rPr>
-          <w:rFonts w:ascii="Arial" w:hAnsi="Arial" w:cs="Arial"/>
-        </w:rPr>
-      </w:pPr>
-    </w:p>
-    <w:p>
-      <w:pPr>
-        <w:rPr>
-          <w:rFonts w:ascii="Arial" w:hAnsi="Arial" w:cs="Arial"/>
-        </w:rPr>
-      </w:pPr>
-    </w:p>
-    <w:p>
-      <w:pPr>
-        <w:rPr>
-          <w:rFonts w:ascii="Arial" w:hAnsi="Arial" w:cs="Arial"/>
-        </w:rPr>
-      </w:pPr>
-    </w:p>
-    <w:p>
-      <w:pPr>
-        <w:rPr>
-          <w:rFonts w:ascii="Arial" w:hAnsi="Arial" w:cs="Arial"/>
-        </w:rPr>
-      </w:pPr>
-      <w:bookmarkStart w:id="27" w:name="_GoBack"/>
-      <w:bookmarkEnd w:id="27"/>
+      <w:r>
+        <w:rPr>
+          <w:rFonts w:ascii="Arial" w:hAnsi="Arial" w:cs="Arial"/>
+        </w:rPr>
+        <w:t>[7</w:t>
+      </w:r>
+      <w:r>
+        <w:rPr>
+          <w:rFonts w:ascii="Arial" w:hAnsi="Arial" w:cs="Arial"/>
+        </w:rPr>
+        <w:t xml:space="preserve">] Specifikacija zahtjeva/Model </w:t>
+      </w:r>
+      <w:r>
+        <w:rPr>
+          <w:rFonts w:ascii="Arial" w:hAnsi="Arial" w:cs="Arial"/>
+        </w:rPr>
+        <w:t>procesa</w:t>
+      </w:r>
+      <w:r>
+        <w:rPr>
+          <w:rFonts w:ascii="Arial" w:hAnsi="Arial" w:cs="Arial"/>
+        </w:rPr>
+        <w:t>/</w:t>
+      </w:r>
+      <w:r>
+        <w:rPr>
+          <w:rFonts w:ascii="Arial" w:hAnsi="Arial" w:cs="Arial"/>
+        </w:rPr>
+        <w:t>Detaljni dijagram za odabrani proces</w:t>
+      </w:r>
+    </w:p>
+    <w:p>
+      <w:pPr>
+        <w:rPr>
+          <w:rFonts w:ascii="Arial" w:hAnsi="Arial" w:cs="Arial"/>
+        </w:rPr>
+      </w:pPr>
+    </w:p>
+    <w:p>
+      <w:pPr>
+        <w:rPr>
+          <w:rFonts w:ascii="Arial" w:hAnsi="Arial" w:cs="Arial"/>
+        </w:rPr>
+      </w:pPr>
+    </w:p>
+    <w:p>
+      <w:pPr>
+        <w:rPr>
+          <w:rFonts w:ascii="Arial" w:hAnsi="Arial" w:cs="Arial"/>
+        </w:rPr>
+      </w:pPr>
+    </w:p>
+    <w:p>
+      <w:pPr>
+        <w:rPr>
+          <w:rFonts w:ascii="Arial" w:hAnsi="Arial" w:cs="Arial"/>
+        </w:rPr>
+      </w:pPr>
+    </w:p>
+    <w:p>
+      <w:pPr>
+        <w:rPr>
+          <w:rFonts w:ascii="Arial" w:hAnsi="Arial" w:cs="Arial"/>
+        </w:rPr>
+      </w:pPr>
+    </w:p>
+    <w:p>
+      <w:pPr>
+        <w:rPr>
+          <w:rFonts w:ascii="Arial" w:hAnsi="Arial" w:cs="Arial"/>
+        </w:rPr>
+      </w:pPr>
+    </w:p>
+    <w:p>
+      <w:pPr>
+        <w:rPr>
+          <w:rFonts w:ascii="Arial" w:hAnsi="Arial" w:cs="Arial"/>
+        </w:rPr>
+      </w:pPr>
+    </w:p>
+    <w:p>
+      <w:pPr>
+        <w:rPr>
+          <w:rFonts w:ascii="Arial" w:hAnsi="Arial" w:cs="Arial"/>
+        </w:rPr>
+      </w:pPr>
     </w:p>
     <w:sectPr>
       <w:pgSz w:w="11906" w:h="16838"/>
@@ -5542,7 +5785,7 @@
               <w:rFonts w:ascii="Times New Roman" w:hAnsi="Times New Roman"/>
               <w:noProof/>
             </w:rPr>
-            <w:t>11</w:t>
+            <w:t>3</w:t>
           </w:r>
           <w:r>
             <w:rPr>
@@ -5585,7 +5828,7 @@
               <w:rFonts w:ascii="Times New Roman" w:hAnsi="Times New Roman"/>
               <w:noProof/>
             </w:rPr>
-            <w:t>11</w:t>
+            <w:t>12</w:t>
           </w:r>
           <w:r>
             <w:rPr>
@@ -8250,7 +8493,7 @@
 </file>
 
 <file path=customXml/itemProps1.xml><?xml version="1.0" encoding="utf-8"?>
-<ds:datastoreItem xmlns:ds="http://schemas.openxmlformats.org/officeDocument/2006/customXml" ds:itemID="{BF64C0D9-5660-4DDC-9918-0491D7D4A5A4}">
+<ds:datastoreItem xmlns:ds="http://schemas.openxmlformats.org/officeDocument/2006/customXml" ds:itemID="{344D23C4-1E26-424B-A883-78BF082BCA8F}">
   <ds:schemaRefs>
     <ds:schemaRef ds:uri="http://schemas.openxmlformats.org/officeDocument/2006/bibliography"/>
   </ds:schemaRefs>

</xml_diff>

<commit_message>
Dodan konceptualni model podataka
</commit_message>
<xml_diff>
--- a/Specifikacija zahtjeva/Specifikacija zahtjeva.docx
+++ b/Specifikacija zahtjeva/Specifikacija zahtjeva.docx
@@ -445,7 +445,7 @@
             </w:rPr>
             <w:fldChar w:fldCharType="separate"/>
           </w:r>
-          <w:hyperlink w:anchor="_Toc144122213" w:history="1">
+          <w:hyperlink w:anchor="_Toc144199320" w:history="1">
             <w:r>
               <w:rPr>
                 <w:rStyle w:val="Hiperveza"/>
@@ -473,7 +473,7 @@
                 <w:noProof/>
                 <w:webHidden/>
               </w:rPr>
-              <w:instrText xml:space="preserve"> PAGEREF _Toc144122213 \h </w:instrText>
+              <w:instrText xml:space="preserve"> PAGEREF _Toc144199320 \h </w:instrText>
             </w:r>
             <w:r>
               <w:rPr>
@@ -518,7 +518,7 @@
               <w:lang w:val="en-US"/>
             </w:rPr>
           </w:pPr>
-          <w:hyperlink w:anchor="_Toc144122214" w:history="1">
+          <w:hyperlink w:anchor="_Toc144199321" w:history="1">
             <w:r>
               <w:rPr>
                 <w:rStyle w:val="Hiperveza"/>
@@ -546,7 +546,7 @@
                 <w:noProof/>
                 <w:webHidden/>
               </w:rPr>
-              <w:instrText xml:space="preserve"> PAGEREF _Toc144122214 \h </w:instrText>
+              <w:instrText xml:space="preserve"> PAGEREF _Toc144199321 \h </w:instrText>
             </w:r>
             <w:r>
               <w:rPr>
@@ -589,7 +589,7 @@
               <w:lang w:val="en-US" w:eastAsia="en-US"/>
             </w:rPr>
           </w:pPr>
-          <w:hyperlink w:anchor="_Toc144122215" w:history="1">
+          <w:hyperlink w:anchor="_Toc144199322" w:history="1">
             <w:r>
               <w:rPr>
                 <w:rStyle w:val="Hiperveza"/>
@@ -617,7 +617,7 @@
                 <w:noProof/>
                 <w:webHidden/>
               </w:rPr>
-              <w:instrText xml:space="preserve"> PAGEREF _Toc144122215 \h </w:instrText>
+              <w:instrText xml:space="preserve"> PAGEREF _Toc144199322 \h </w:instrText>
             </w:r>
             <w:r>
               <w:rPr>
@@ -660,7 +660,7 @@
               <w:lang w:val="en-US" w:eastAsia="en-US"/>
             </w:rPr>
           </w:pPr>
-          <w:hyperlink w:anchor="_Toc144122216" w:history="1">
+          <w:hyperlink w:anchor="_Toc144199323" w:history="1">
             <w:r>
               <w:rPr>
                 <w:rStyle w:val="Hiperveza"/>
@@ -688,7 +688,7 @@
                 <w:noProof/>
                 <w:webHidden/>
               </w:rPr>
-              <w:instrText xml:space="preserve"> PAGEREF _Toc144122216 \h </w:instrText>
+              <w:instrText xml:space="preserve"> PAGEREF _Toc144199323 \h </w:instrText>
             </w:r>
             <w:r>
               <w:rPr>
@@ -731,7 +731,7 @@
               <w:lang w:val="en-US" w:eastAsia="en-US"/>
             </w:rPr>
           </w:pPr>
-          <w:hyperlink w:anchor="_Toc144122217" w:history="1">
+          <w:hyperlink w:anchor="_Toc144199324" w:history="1">
             <w:r>
               <w:rPr>
                 <w:rStyle w:val="Hiperveza"/>
@@ -759,7 +759,7 @@
                 <w:noProof/>
                 <w:webHidden/>
               </w:rPr>
-              <w:instrText xml:space="preserve"> PAGEREF _Toc144122217 \h </w:instrText>
+              <w:instrText xml:space="preserve"> PAGEREF _Toc144199324 \h </w:instrText>
             </w:r>
             <w:r>
               <w:rPr>
@@ -802,7 +802,7 @@
               <w:lang w:val="en-US" w:eastAsia="en-US"/>
             </w:rPr>
           </w:pPr>
-          <w:hyperlink w:anchor="_Toc144122218" w:history="1">
+          <w:hyperlink w:anchor="_Toc144199325" w:history="1">
             <w:r>
               <w:rPr>
                 <w:rStyle w:val="Hiperveza"/>
@@ -830,7 +830,7 @@
                 <w:noProof/>
                 <w:webHidden/>
               </w:rPr>
-              <w:instrText xml:space="preserve"> PAGEREF _Toc144122218 \h </w:instrText>
+              <w:instrText xml:space="preserve"> PAGEREF _Toc144199325 \h </w:instrText>
             </w:r>
             <w:r>
               <w:rPr>
@@ -875,7 +875,7 @@
               <w:lang w:val="en-US"/>
             </w:rPr>
           </w:pPr>
-          <w:hyperlink w:anchor="_Toc144122219" w:history="1">
+          <w:hyperlink w:anchor="_Toc144199326" w:history="1">
             <w:r>
               <w:rPr>
                 <w:rStyle w:val="Hiperveza"/>
@@ -903,7 +903,7 @@
                 <w:noProof/>
                 <w:webHidden/>
               </w:rPr>
-              <w:instrText xml:space="preserve"> PAGEREF _Toc144122219 \h </w:instrText>
+              <w:instrText xml:space="preserve"> PAGEREF _Toc144199326 \h </w:instrText>
             </w:r>
             <w:r>
               <w:rPr>
@@ -946,7 +946,7 @@
               <w:lang w:val="en-US" w:eastAsia="en-US"/>
             </w:rPr>
           </w:pPr>
-          <w:hyperlink w:anchor="_Toc144122220" w:history="1">
+          <w:hyperlink w:anchor="_Toc144199327" w:history="1">
             <w:r>
               <w:rPr>
                 <w:rStyle w:val="Hiperveza"/>
@@ -974,7 +974,7 @@
                 <w:noProof/>
                 <w:webHidden/>
               </w:rPr>
-              <w:instrText xml:space="preserve"> PAGEREF _Toc144122220 \h </w:instrText>
+              <w:instrText xml:space="preserve"> PAGEREF _Toc144199327 \h </w:instrText>
             </w:r>
             <w:r>
               <w:rPr>
@@ -1017,7 +1017,7 @@
               <w:lang w:val="en-US" w:eastAsia="en-US"/>
             </w:rPr>
           </w:pPr>
-          <w:hyperlink w:anchor="_Toc144122221" w:history="1">
+          <w:hyperlink w:anchor="_Toc144199328" w:history="1">
             <w:r>
               <w:rPr>
                 <w:rStyle w:val="Hiperveza"/>
@@ -1045,7 +1045,7 @@
                 <w:noProof/>
                 <w:webHidden/>
               </w:rPr>
-              <w:instrText xml:space="preserve"> PAGEREF _Toc144122221 \h </w:instrText>
+              <w:instrText xml:space="preserve"> PAGEREF _Toc144199328 \h </w:instrText>
             </w:r>
             <w:r>
               <w:rPr>
@@ -1088,7 +1088,7 @@
               <w:lang w:val="en-US" w:eastAsia="en-US"/>
             </w:rPr>
           </w:pPr>
-          <w:hyperlink w:anchor="_Toc144122222" w:history="1">
+          <w:hyperlink w:anchor="_Toc144199329" w:history="1">
             <w:r>
               <w:rPr>
                 <w:rStyle w:val="Hiperveza"/>
@@ -1116,7 +1116,7 @@
                 <w:noProof/>
                 <w:webHidden/>
               </w:rPr>
-              <w:instrText xml:space="preserve"> PAGEREF _Toc144122222 \h </w:instrText>
+              <w:instrText xml:space="preserve"> PAGEREF _Toc144199329 \h </w:instrText>
             </w:r>
             <w:r>
               <w:rPr>
@@ -1159,7 +1159,7 @@
               <w:lang w:val="en-US" w:eastAsia="en-US"/>
             </w:rPr>
           </w:pPr>
-          <w:hyperlink w:anchor="_Toc144122223" w:history="1">
+          <w:hyperlink w:anchor="_Toc144199330" w:history="1">
             <w:r>
               <w:rPr>
                 <w:rStyle w:val="Hiperveza"/>
@@ -1187,7 +1187,7 @@
                 <w:noProof/>
                 <w:webHidden/>
               </w:rPr>
-              <w:instrText xml:space="preserve"> PAGEREF _Toc144122223 \h </w:instrText>
+              <w:instrText xml:space="preserve"> PAGEREF _Toc144199330 \h </w:instrText>
             </w:r>
             <w:r>
               <w:rPr>
@@ -1232,7 +1232,7 @@
               <w:lang w:val="en-US"/>
             </w:rPr>
           </w:pPr>
-          <w:hyperlink w:anchor="_Toc144122224" w:history="1">
+          <w:hyperlink w:anchor="_Toc144199331" w:history="1">
             <w:r>
               <w:rPr>
                 <w:rStyle w:val="Hiperveza"/>
@@ -1260,7 +1260,7 @@
                 <w:noProof/>
                 <w:webHidden/>
               </w:rPr>
-              <w:instrText xml:space="preserve"> PAGEREF _Toc144122224 \h </w:instrText>
+              <w:instrText xml:space="preserve"> PAGEREF _Toc144199331 \h </w:instrText>
             </w:r>
             <w:r>
               <w:rPr>
@@ -1303,7 +1303,7 @@
               <w:lang w:val="en-US" w:eastAsia="en-US"/>
             </w:rPr>
           </w:pPr>
-          <w:hyperlink w:anchor="_Toc144122225" w:history="1">
+          <w:hyperlink w:anchor="_Toc144199332" w:history="1">
             <w:r>
               <w:rPr>
                 <w:rStyle w:val="Hiperveza"/>
@@ -1331,7 +1331,7 @@
                 <w:noProof/>
                 <w:webHidden/>
               </w:rPr>
-              <w:instrText xml:space="preserve"> PAGEREF _Toc144122225 \h </w:instrText>
+              <w:instrText xml:space="preserve"> PAGEREF _Toc144199332 \h </w:instrText>
             </w:r>
             <w:r>
               <w:rPr>
@@ -1374,7 +1374,7 @@
               <w:lang w:val="en-US" w:eastAsia="en-US"/>
             </w:rPr>
           </w:pPr>
-          <w:hyperlink w:anchor="_Toc144122226" w:history="1">
+          <w:hyperlink w:anchor="_Toc144199333" w:history="1">
             <w:r>
               <w:rPr>
                 <w:rStyle w:val="Hiperveza"/>
@@ -1402,7 +1402,7 @@
                 <w:noProof/>
                 <w:webHidden/>
               </w:rPr>
-              <w:instrText xml:space="preserve"> PAGEREF _Toc144122226 \h </w:instrText>
+              <w:instrText xml:space="preserve"> PAGEREF _Toc144199333 \h </w:instrText>
             </w:r>
             <w:r>
               <w:rPr>
@@ -1445,7 +1445,7 @@
               <w:lang w:val="en-US" w:eastAsia="en-US"/>
             </w:rPr>
           </w:pPr>
-          <w:hyperlink w:anchor="_Toc144122227" w:history="1">
+          <w:hyperlink w:anchor="_Toc144199334" w:history="1">
             <w:r>
               <w:rPr>
                 <w:rStyle w:val="Hiperveza"/>
@@ -1473,7 +1473,7 @@
                 <w:noProof/>
                 <w:webHidden/>
               </w:rPr>
-              <w:instrText xml:space="preserve"> PAGEREF _Toc144122227 \h </w:instrText>
+              <w:instrText xml:space="preserve"> PAGEREF _Toc144199334 \h </w:instrText>
             </w:r>
             <w:r>
               <w:rPr>
@@ -1516,7 +1516,7 @@
               <w:lang w:val="en-US" w:eastAsia="en-US"/>
             </w:rPr>
           </w:pPr>
-          <w:hyperlink w:anchor="_Toc144122228" w:history="1">
+          <w:hyperlink w:anchor="_Toc144199335" w:history="1">
             <w:r>
               <w:rPr>
                 <w:rStyle w:val="Hiperveza"/>
@@ -1544,7 +1544,7 @@
                 <w:noProof/>
                 <w:webHidden/>
               </w:rPr>
-              <w:instrText xml:space="preserve"> PAGEREF _Toc144122228 \h </w:instrText>
+              <w:instrText xml:space="preserve"> PAGEREF _Toc144199335 \h </w:instrText>
             </w:r>
             <w:r>
               <w:rPr>
@@ -1587,7 +1587,7 @@
               <w:lang w:val="en-US" w:eastAsia="en-US"/>
             </w:rPr>
           </w:pPr>
-          <w:hyperlink w:anchor="_Toc144122229" w:history="1">
+          <w:hyperlink w:anchor="_Toc144199336" w:history="1">
             <w:r>
               <w:rPr>
                 <w:rStyle w:val="Hiperveza"/>
@@ -1615,7 +1615,7 @@
                 <w:noProof/>
                 <w:webHidden/>
               </w:rPr>
-              <w:instrText xml:space="preserve"> PAGEREF _Toc144122229 \h </w:instrText>
+              <w:instrText xml:space="preserve"> PAGEREF _Toc144199336 \h </w:instrText>
             </w:r>
             <w:r>
               <w:rPr>
@@ -1660,7 +1660,7 @@
               <w:lang w:val="en-US"/>
             </w:rPr>
           </w:pPr>
-          <w:hyperlink w:anchor="_Toc144122230" w:history="1">
+          <w:hyperlink w:anchor="_Toc144199337" w:history="1">
             <w:r>
               <w:rPr>
                 <w:rStyle w:val="Hiperveza"/>
@@ -1688,7 +1688,7 @@
                 <w:noProof/>
                 <w:webHidden/>
               </w:rPr>
-              <w:instrText xml:space="preserve"> PAGEREF _Toc144122230 \h </w:instrText>
+              <w:instrText xml:space="preserve"> PAGEREF _Toc144199337 \h </w:instrText>
             </w:r>
             <w:r>
               <w:rPr>
@@ -1730,7 +1730,7 @@
               <w:lang w:val="en-US"/>
             </w:rPr>
           </w:pPr>
-          <w:hyperlink w:anchor="_Toc144122231" w:history="1">
+          <w:hyperlink w:anchor="_Toc144199338" w:history="1">
             <w:r>
               <w:rPr>
                 <w:rStyle w:val="Hiperveza"/>
@@ -1758,7 +1758,7 @@
                 <w:noProof/>
                 <w:webHidden/>
               </w:rPr>
-              <w:instrText xml:space="preserve"> PAGEREF _Toc144122231 \h </w:instrText>
+              <w:instrText xml:space="preserve"> PAGEREF _Toc144199338 \h </w:instrText>
             </w:r>
             <w:r>
               <w:rPr>
@@ -1803,7 +1803,7 @@
               <w:lang w:val="en-US"/>
             </w:rPr>
           </w:pPr>
-          <w:hyperlink w:anchor="_Toc144122232" w:history="1">
+          <w:hyperlink w:anchor="_Toc144199339" w:history="1">
             <w:r>
               <w:rPr>
                 <w:rStyle w:val="Hiperveza"/>
@@ -1831,7 +1831,7 @@
                 <w:noProof/>
                 <w:webHidden/>
               </w:rPr>
-              <w:instrText xml:space="preserve"> PAGEREF _Toc144122232 \h </w:instrText>
+              <w:instrText xml:space="preserve"> PAGEREF _Toc144199339 \h </w:instrText>
             </w:r>
             <w:r>
               <w:rPr>
@@ -1876,7 +1876,7 @@
               <w:lang w:val="en-US"/>
             </w:rPr>
           </w:pPr>
-          <w:hyperlink w:anchor="_Toc144122233" w:history="1">
+          <w:hyperlink w:anchor="_Toc144199340" w:history="1">
             <w:r>
               <w:rPr>
                 <w:rStyle w:val="Hiperveza"/>
@@ -1904,7 +1904,7 @@
                 <w:noProof/>
                 <w:webHidden/>
               </w:rPr>
-              <w:instrText xml:space="preserve"> PAGEREF _Toc144122233 \h </w:instrText>
+              <w:instrText xml:space="preserve"> PAGEREF _Toc144199340 \h </w:instrText>
             </w:r>
             <w:r>
               <w:rPr>
@@ -1946,7 +1946,7 @@
               <w:lang w:val="en-US"/>
             </w:rPr>
           </w:pPr>
-          <w:hyperlink w:anchor="_Toc144122234" w:history="1">
+          <w:hyperlink w:anchor="_Toc144199341" w:history="1">
             <w:r>
               <w:rPr>
                 <w:rStyle w:val="Hiperveza"/>
@@ -1974,7 +1974,7 @@
                 <w:noProof/>
                 <w:webHidden/>
               </w:rPr>
-              <w:instrText xml:space="preserve"> PAGEREF _Toc144122234 \h </w:instrText>
+              <w:instrText xml:space="preserve"> PAGEREF _Toc144199341 \h </w:instrText>
             </w:r>
             <w:r>
               <w:rPr>
@@ -2019,7 +2019,7 @@
               <w:lang w:val="en-US"/>
             </w:rPr>
           </w:pPr>
-          <w:hyperlink w:anchor="_Toc144122235" w:history="1">
+          <w:hyperlink w:anchor="_Toc144199342" w:history="1">
             <w:r>
               <w:rPr>
                 <w:rStyle w:val="Hiperveza"/>
@@ -2047,7 +2047,7 @@
                 <w:noProof/>
                 <w:webHidden/>
               </w:rPr>
-              <w:instrText xml:space="preserve"> PAGEREF _Toc144122235 \h </w:instrText>
+              <w:instrText xml:space="preserve"> PAGEREF _Toc144199342 \h </w:instrText>
             </w:r>
             <w:r>
               <w:rPr>
@@ -2089,7 +2089,7 @@
               <w:lang w:val="en-US"/>
             </w:rPr>
           </w:pPr>
-          <w:hyperlink w:anchor="_Toc144122236" w:history="1">
+          <w:hyperlink w:anchor="_Toc144199343" w:history="1">
             <w:r>
               <w:rPr>
                 <w:rStyle w:val="Hiperveza"/>
@@ -2117,7 +2117,7 @@
                 <w:noProof/>
                 <w:webHidden/>
               </w:rPr>
-              <w:instrText xml:space="preserve"> PAGEREF _Toc144122236 \h </w:instrText>
+              <w:instrText xml:space="preserve"> PAGEREF _Toc144199343 \h </w:instrText>
             </w:r>
             <w:r>
               <w:rPr>
@@ -2162,7 +2162,7 @@
               <w:lang w:val="en-US"/>
             </w:rPr>
           </w:pPr>
-          <w:hyperlink w:anchor="_Toc144122237" w:history="1">
+          <w:hyperlink w:anchor="_Toc144199344" w:history="1">
             <w:r>
               <w:rPr>
                 <w:rStyle w:val="Hiperveza"/>
@@ -2190,7 +2190,7 @@
                 <w:noProof/>
                 <w:webHidden/>
               </w:rPr>
-              <w:instrText xml:space="preserve"> PAGEREF _Toc144122237 \h </w:instrText>
+              <w:instrText xml:space="preserve"> PAGEREF _Toc144199344 \h </w:instrText>
             </w:r>
             <w:r>
               <w:rPr>
@@ -2235,7 +2235,7 @@
               <w:lang w:val="en-US"/>
             </w:rPr>
           </w:pPr>
-          <w:hyperlink w:anchor="_Toc144122238" w:history="1">
+          <w:hyperlink w:anchor="_Toc144199345" w:history="1">
             <w:r>
               <w:rPr>
                 <w:rStyle w:val="Hiperveza"/>
@@ -2263,7 +2263,7 @@
                 <w:noProof/>
                 <w:webHidden/>
               </w:rPr>
-              <w:instrText xml:space="preserve"> PAGEREF _Toc144122238 \h </w:instrText>
+              <w:instrText xml:space="preserve"> PAGEREF _Toc144199345 \h </w:instrText>
             </w:r>
             <w:r>
               <w:rPr>
@@ -2308,7 +2308,7 @@
               <w:lang w:val="en-US"/>
             </w:rPr>
           </w:pPr>
-          <w:hyperlink w:anchor="_Toc144122239" w:history="1">
+          <w:hyperlink w:anchor="_Toc144199346" w:history="1">
             <w:r>
               <w:rPr>
                 <w:rStyle w:val="Hiperveza"/>
@@ -2336,7 +2336,7 @@
                 <w:noProof/>
                 <w:webHidden/>
               </w:rPr>
-              <w:instrText xml:space="preserve"> PAGEREF _Toc144122239 \h </w:instrText>
+              <w:instrText xml:space="preserve"> PAGEREF _Toc144199346 \h </w:instrText>
             </w:r>
             <w:r>
               <w:rPr>
@@ -2378,14 +2378,14 @@
               <w:lang w:val="en-US"/>
             </w:rPr>
           </w:pPr>
-          <w:hyperlink w:anchor="_Toc144122240" w:history="1">
+          <w:hyperlink w:anchor="_Toc144199347" w:history="1">
             <w:r>
               <w:rPr>
                 <w:rStyle w:val="Hiperveza"/>
                 <w:rFonts w:ascii="Arial" w:hAnsi="Arial" w:cs="Arial"/>
                 <w:noProof/>
               </w:rPr>
-              <w:t>5. Dodatak</w:t>
+              <w:t>5. Model događaja</w:t>
             </w:r>
             <w:r>
               <w:rPr>
@@ -2406,7 +2406,7 @@
                 <w:noProof/>
                 <w:webHidden/>
               </w:rPr>
-              <w:instrText xml:space="preserve"> PAGEREF _Toc144122240 \h </w:instrText>
+              <w:instrText xml:space="preserve"> PAGEREF _Toc144199347 \h </w:instrText>
             </w:r>
             <w:r>
               <w:rPr>
@@ -2427,6 +2427,149 @@
                 <w:webHidden/>
               </w:rPr>
               <w:t>12</w:t>
+            </w:r>
+            <w:r>
+              <w:rPr>
+                <w:noProof/>
+                <w:webHidden/>
+              </w:rPr>
+              <w:fldChar w:fldCharType="end"/>
+            </w:r>
+          </w:hyperlink>
+        </w:p>
+        <w:p>
+          <w:pPr>
+            <w:pStyle w:val="Sadraj2"/>
+            <w:tabs>
+              <w:tab w:val="right" w:leader="dot" w:pos="9062"/>
+            </w:tabs>
+            <w:rPr>
+              <w:rFonts w:asciiTheme="minorHAnsi" w:eastAsiaTheme="minorEastAsia" w:hAnsiTheme="minorHAnsi" w:cstheme="minorBidi"/>
+              <w:noProof/>
+              <w:sz w:val="22"/>
+              <w:szCs w:val="22"/>
+              <w:lang w:val="en-US"/>
+            </w:rPr>
+          </w:pPr>
+          <w:hyperlink w:anchor="_Toc144199348" w:history="1">
+            <w:r>
+              <w:rPr>
+                <w:rStyle w:val="Hiperveza"/>
+                <w:rFonts w:ascii="Arial" w:hAnsi="Arial" w:cs="Arial"/>
+                <w:noProof/>
+              </w:rPr>
+              <w:t>5.1. Matrica entiteti – događaji</w:t>
+            </w:r>
+            <w:r>
+              <w:rPr>
+                <w:noProof/>
+                <w:webHidden/>
+              </w:rPr>
+              <w:tab/>
+            </w:r>
+            <w:r>
+              <w:rPr>
+                <w:noProof/>
+                <w:webHidden/>
+              </w:rPr>
+              <w:fldChar w:fldCharType="begin"/>
+            </w:r>
+            <w:r>
+              <w:rPr>
+                <w:noProof/>
+                <w:webHidden/>
+              </w:rPr>
+              <w:instrText xml:space="preserve"> PAGEREF _Toc144199348 \h </w:instrText>
+            </w:r>
+            <w:r>
+              <w:rPr>
+                <w:noProof/>
+                <w:webHidden/>
+              </w:rPr>
+            </w:r>
+            <w:r>
+              <w:rPr>
+                <w:noProof/>
+                <w:webHidden/>
+              </w:rPr>
+              <w:fldChar w:fldCharType="separate"/>
+            </w:r>
+            <w:r>
+              <w:rPr>
+                <w:noProof/>
+                <w:webHidden/>
+              </w:rPr>
+              <w:t>12</w:t>
+            </w:r>
+            <w:r>
+              <w:rPr>
+                <w:noProof/>
+                <w:webHidden/>
+              </w:rPr>
+              <w:fldChar w:fldCharType="end"/>
+            </w:r>
+          </w:hyperlink>
+        </w:p>
+        <w:p>
+          <w:pPr>
+            <w:pStyle w:val="Sadraj1"/>
+            <w:rPr>
+              <w:rFonts w:asciiTheme="minorHAnsi" w:eastAsiaTheme="minorEastAsia" w:hAnsiTheme="minorHAnsi" w:cstheme="minorBidi"/>
+              <w:noProof/>
+              <w:sz w:val="22"/>
+              <w:szCs w:val="22"/>
+              <w:lang w:val="en-US"/>
+            </w:rPr>
+          </w:pPr>
+          <w:hyperlink w:anchor="_Toc144199349" w:history="1">
+            <w:r>
+              <w:rPr>
+                <w:rStyle w:val="Hiperveza"/>
+                <w:rFonts w:ascii="Arial" w:hAnsi="Arial" w:cs="Arial"/>
+                <w:noProof/>
+              </w:rPr>
+              <w:t>6. Dodatak</w:t>
+            </w:r>
+            <w:r>
+              <w:rPr>
+                <w:noProof/>
+                <w:webHidden/>
+              </w:rPr>
+              <w:tab/>
+            </w:r>
+            <w:r>
+              <w:rPr>
+                <w:noProof/>
+                <w:webHidden/>
+              </w:rPr>
+              <w:fldChar w:fldCharType="begin"/>
+            </w:r>
+            <w:r>
+              <w:rPr>
+                <w:noProof/>
+                <w:webHidden/>
+              </w:rPr>
+              <w:instrText xml:space="preserve"> PAGEREF _Toc144199349 \h </w:instrText>
+            </w:r>
+            <w:r>
+              <w:rPr>
+                <w:noProof/>
+                <w:webHidden/>
+              </w:rPr>
+            </w:r>
+            <w:r>
+              <w:rPr>
+                <w:noProof/>
+                <w:webHidden/>
+              </w:rPr>
+              <w:fldChar w:fldCharType="separate"/>
+            </w:r>
+            <w:r>
+              <w:rPr>
+                <w:noProof/>
+                <w:webHidden/>
+              </w:rPr>
+              <w:t>13</w:t>
             </w:r>
             <w:r>
               <w:rPr>
@@ -2487,7 +2630,7 @@
           <w:sz w:val="32"/>
         </w:rPr>
       </w:pPr>
-      <w:bookmarkStart w:id="1" w:name="_Toc144122213"/>
+      <w:bookmarkStart w:id="1" w:name="_Toc144199320"/>
       <w:r>
         <w:rPr>
           <w:rFonts w:ascii="Arial" w:hAnsi="Arial" w:cs="Arial"/>
@@ -2507,7 +2650,7 @@
           <w:sz w:val="28"/>
         </w:rPr>
       </w:pPr>
-      <w:bookmarkStart w:id="2" w:name="_Toc144122214"/>
+      <w:bookmarkStart w:id="2" w:name="_Toc144199321"/>
       <w:r>
         <w:rPr>
           <w:rFonts w:ascii="Arial" w:hAnsi="Arial" w:cs="Arial"/>
@@ -2526,7 +2669,7 @@
           <w:i w:val="0"/>
         </w:rPr>
       </w:pPr>
-      <w:bookmarkStart w:id="3" w:name="_Toc144122215"/>
+      <w:bookmarkStart w:id="3" w:name="_Toc144199322"/>
       <w:r>
         <w:rPr>
           <w:rFonts w:ascii="Arial" w:hAnsi="Arial" w:cs="Arial"/>
@@ -2613,7 +2756,7 @@
           <w:i w:val="0"/>
         </w:rPr>
       </w:pPr>
-      <w:bookmarkStart w:id="4" w:name="_Toc144122216"/>
+      <w:bookmarkStart w:id="4" w:name="_Toc144199323"/>
       <w:r>
         <w:rPr>
           <w:rFonts w:ascii="Arial" w:hAnsi="Arial" w:cs="Arial"/>
@@ -2707,7 +2850,7 @@
           <w:rFonts w:ascii="Arial" w:hAnsi="Arial" w:cs="Arial"/>
         </w:rPr>
       </w:pPr>
-      <w:bookmarkStart w:id="5" w:name="_Toc144122217"/>
+      <w:bookmarkStart w:id="5" w:name="_Toc144199324"/>
       <w:r>
         <w:rPr>
           <w:rFonts w:ascii="Arial" w:hAnsi="Arial" w:cs="Arial"/>
@@ -2789,7 +2932,7 @@
           <w:i w:val="0"/>
         </w:rPr>
       </w:pPr>
-      <w:bookmarkStart w:id="6" w:name="_Toc144122218"/>
+      <w:bookmarkStart w:id="6" w:name="_Toc144199325"/>
       <w:r>
         <w:rPr>
           <w:rFonts w:ascii="Arial" w:hAnsi="Arial" w:cs="Arial"/>
@@ -2949,7 +3092,7 @@
           <w:sz w:val="28"/>
         </w:rPr>
       </w:pPr>
-      <w:bookmarkStart w:id="7" w:name="_Toc144122219"/>
+      <w:bookmarkStart w:id="7" w:name="_Toc144199326"/>
       <w:r>
         <w:rPr>
           <w:rFonts w:ascii="Arial" w:hAnsi="Arial" w:cs="Arial"/>
@@ -2969,7 +3112,7 @@
           <w:i w:val="0"/>
         </w:rPr>
       </w:pPr>
-      <w:bookmarkStart w:id="8" w:name="_Toc144122220"/>
+      <w:bookmarkStart w:id="8" w:name="_Toc144199327"/>
       <w:r>
         <w:rPr>
           <w:rFonts w:ascii="Arial" w:hAnsi="Arial" w:cs="Arial"/>
@@ -3019,7 +3162,7 @@
           <w:i w:val="0"/>
         </w:rPr>
       </w:pPr>
-      <w:bookmarkStart w:id="9" w:name="_Toc144122221"/>
+      <w:bookmarkStart w:id="9" w:name="_Toc144199328"/>
       <w:r>
         <w:rPr>
           <w:rFonts w:ascii="Arial" w:hAnsi="Arial" w:cs="Arial"/>
@@ -3095,7 +3238,7 @@
           <w:i w:val="0"/>
         </w:rPr>
       </w:pPr>
-      <w:bookmarkStart w:id="10" w:name="_Toc144122222"/>
+      <w:bookmarkStart w:id="10" w:name="_Toc144199329"/>
       <w:r>
         <w:rPr>
           <w:rFonts w:ascii="Arial" w:hAnsi="Arial" w:cs="Arial"/>
@@ -3148,7 +3291,7 @@
           <w:i w:val="0"/>
         </w:rPr>
       </w:pPr>
-      <w:bookmarkStart w:id="11" w:name="_Toc144122223"/>
+      <w:bookmarkStart w:id="11" w:name="_Toc144199330"/>
       <w:r>
         <w:rPr>
           <w:rFonts w:ascii="Arial" w:hAnsi="Arial" w:cs="Arial"/>
@@ -3269,7 +3412,7 @@
           <w:sz w:val="28"/>
         </w:rPr>
       </w:pPr>
-      <w:bookmarkStart w:id="12" w:name="_Toc144122224"/>
+      <w:bookmarkStart w:id="12" w:name="_Toc144199331"/>
       <w:r>
         <w:rPr>
           <w:rFonts w:ascii="Arial" w:hAnsi="Arial" w:cs="Arial"/>
@@ -3290,7 +3433,7 @@
           <w:b/>
         </w:rPr>
       </w:pPr>
-      <w:bookmarkStart w:id="13" w:name="_Toc144122225"/>
+      <w:bookmarkStart w:id="13" w:name="_Toc144199332"/>
       <w:r>
         <w:rPr>
           <w:rStyle w:val="Naslov3Char"/>
@@ -3332,7 +3475,7 @@
           <w:i w:val="0"/>
         </w:rPr>
       </w:pPr>
-      <w:bookmarkStart w:id="14" w:name="_Toc144122226"/>
+      <w:bookmarkStart w:id="14" w:name="_Toc144199333"/>
       <w:r>
         <w:rPr>
           <w:rFonts w:ascii="Arial" w:hAnsi="Arial" w:cs="Arial"/>
@@ -3382,7 +3525,7 @@
           <w:b/>
         </w:rPr>
       </w:pPr>
-      <w:bookmarkStart w:id="15" w:name="_Toc144122227"/>
+      <w:bookmarkStart w:id="15" w:name="_Toc144199334"/>
       <w:r>
         <w:rPr>
           <w:rStyle w:val="Naslov3Char"/>
@@ -3425,7 +3568,7 @@
           <w:i w:val="0"/>
         </w:rPr>
       </w:pPr>
-      <w:bookmarkStart w:id="16" w:name="_Toc144122228"/>
+      <w:bookmarkStart w:id="16" w:name="_Toc144199335"/>
       <w:r>
         <w:rPr>
           <w:rFonts w:ascii="Arial" w:hAnsi="Arial" w:cs="Arial"/>
@@ -3474,7 +3617,7 @@
           <w:rFonts w:ascii="Arial" w:hAnsi="Arial" w:cs="Arial"/>
         </w:rPr>
       </w:pPr>
-      <w:bookmarkStart w:id="17" w:name="_Toc144122229"/>
+      <w:bookmarkStart w:id="17" w:name="_Toc144199336"/>
       <w:r>
         <w:rPr>
           <w:rFonts w:ascii="Arial" w:hAnsi="Arial" w:cs="Arial"/>
@@ -3605,7 +3748,7 @@
           <w:sz w:val="28"/>
         </w:rPr>
       </w:pPr>
-      <w:bookmarkStart w:id="18" w:name="_Toc144122230"/>
+      <w:bookmarkStart w:id="18" w:name="_Toc144199337"/>
       <w:r>
         <w:rPr>
           <w:rFonts w:ascii="Arial" w:hAnsi="Arial" w:cs="Arial"/>
@@ -4240,7 +4383,7 @@
           <w:sz w:val="32"/>
         </w:rPr>
       </w:pPr>
-      <w:bookmarkStart w:id="19" w:name="_Toc144122231"/>
+      <w:bookmarkStart w:id="19" w:name="_Toc144199338"/>
       <w:r>
         <w:rPr>
           <w:rFonts w:ascii="Arial" w:hAnsi="Arial" w:cs="Arial"/>
@@ -4266,7 +4409,7 @@
           <w:sz w:val="28"/>
         </w:rPr>
       </w:pPr>
-      <w:bookmarkStart w:id="20" w:name="_Toc144122232"/>
+      <w:bookmarkStart w:id="20" w:name="_Toc144199339"/>
       <w:r>
         <w:rPr>
           <w:rFonts w:ascii="Arial" w:hAnsi="Arial" w:cs="Arial"/>
@@ -4428,7 +4571,7 @@
           <w:sz w:val="28"/>
         </w:rPr>
       </w:pPr>
-      <w:bookmarkStart w:id="21" w:name="_Toc144122233"/>
+      <w:bookmarkStart w:id="21" w:name="_Toc144199340"/>
       <w:r>
         <w:rPr>
           <w:rFonts w:ascii="Arial" w:hAnsi="Arial" w:cs="Arial"/>
@@ -4681,7 +4824,7 @@
           <w:sz w:val="32"/>
         </w:rPr>
       </w:pPr>
-      <w:bookmarkStart w:id="22" w:name="_Toc144122234"/>
+      <w:bookmarkStart w:id="22" w:name="_Toc144199341"/>
       <w:r>
         <w:rPr>
           <w:rFonts w:ascii="Arial" w:hAnsi="Arial" w:cs="Arial"/>
@@ -4700,7 +4843,7 @@
           <w:sz w:val="28"/>
         </w:rPr>
       </w:pPr>
-      <w:bookmarkStart w:id="23" w:name="_Toc144122235"/>
+      <w:bookmarkStart w:id="23" w:name="_Toc144199342"/>
       <w:r>
         <w:rPr>
           <w:rFonts w:ascii="Arial" w:hAnsi="Arial" w:cs="Arial"/>
@@ -4884,7 +5027,7 @@
           <w:sz w:val="32"/>
         </w:rPr>
       </w:pPr>
-      <w:bookmarkStart w:id="24" w:name="_Toc144122236"/>
+      <w:bookmarkStart w:id="24" w:name="_Toc144199343"/>
       <w:r>
         <w:rPr>
           <w:rFonts w:ascii="Arial" w:hAnsi="Arial" w:cs="Arial"/>
@@ -4903,7 +5046,7 @@
           <w:sz w:val="28"/>
         </w:rPr>
       </w:pPr>
-      <w:bookmarkStart w:id="25" w:name="_Toc144122237"/>
+      <w:bookmarkStart w:id="25" w:name="_Toc144199344"/>
       <w:r>
         <w:rPr>
           <w:rFonts w:ascii="Arial" w:hAnsi="Arial" w:cs="Arial"/>
@@ -5033,7 +5176,7 @@
           <w:sz w:val="28"/>
         </w:rPr>
       </w:pPr>
-      <w:bookmarkStart w:id="26" w:name="_Toc144122238"/>
+      <w:bookmarkStart w:id="26" w:name="_Toc144199345"/>
       <w:r>
         <w:rPr>
           <w:rFonts w:ascii="Arial" w:hAnsi="Arial" w:cs="Arial"/>
@@ -5198,7 +5341,7 @@
           <w:sz w:val="28"/>
         </w:rPr>
       </w:pPr>
-      <w:bookmarkStart w:id="27" w:name="_Toc144122239"/>
+      <w:bookmarkStart w:id="27" w:name="_Toc144199346"/>
       <w:r>
         <w:rPr>
           <w:rFonts w:ascii="Arial" w:hAnsi="Arial" w:cs="Arial"/>
@@ -5315,13 +5458,7 @@
     <w:p/>
     <w:p/>
     <w:p/>
-    <w:p>
-      <w:pPr>
-        <w:rPr>
-          <w:rFonts w:ascii="Arial" w:hAnsi="Arial" w:cs="Arial"/>
-        </w:rPr>
-      </w:pPr>
-    </w:p>
+    <w:p/>
     <w:p>
       <w:pPr>
         <w:pStyle w:val="Naslov1"/>
@@ -5330,7 +5467,171 @@
           <w:sz w:val="32"/>
         </w:rPr>
       </w:pPr>
-      <w:bookmarkStart w:id="28" w:name="_Toc144122240"/>
+      <w:bookmarkStart w:id="28" w:name="_Toc144199347"/>
+      <w:r>
+        <w:rPr>
+          <w:rFonts w:ascii="Arial" w:hAnsi="Arial" w:cs="Arial"/>
+          <w:sz w:val="32"/>
+        </w:rPr>
+        <w:lastRenderedPageBreak/>
+        <w:t xml:space="preserve">Model </w:t>
+      </w:r>
+      <w:r>
+        <w:rPr>
+          <w:rFonts w:ascii="Arial" w:hAnsi="Arial" w:cs="Arial"/>
+          <w:sz w:val="32"/>
+        </w:rPr>
+        <w:t>događaja</w:t>
+      </w:r>
+      <w:bookmarkEnd w:id="28"/>
+    </w:p>
+    <w:p>
+      <w:pPr>
+        <w:pStyle w:val="Naslov2"/>
+        <w:rPr>
+          <w:rFonts w:ascii="Arial" w:hAnsi="Arial" w:cs="Arial"/>
+          <w:sz w:val="28"/>
+        </w:rPr>
+      </w:pPr>
+      <w:bookmarkStart w:id="29" w:name="_Toc144199348"/>
+      <w:r>
+        <w:rPr>
+          <w:rFonts w:ascii="Arial" w:hAnsi="Arial" w:cs="Arial"/>
+          <w:sz w:val="28"/>
+        </w:rPr>
+        <w:t>Matrica entiteti – događaji</w:t>
+      </w:r>
+      <w:bookmarkEnd w:id="29"/>
+    </w:p>
+    <w:p/>
+    <w:p>
+      <w:pPr>
+        <w:keepNext/>
+      </w:pPr>
+      <w:r>
+        <w:rPr>
+          <w:noProof/>
+          <w:lang w:val="en-US"/>
+        </w:rPr>
+        <w:drawing>
+          <wp:inline distT="0" distB="0" distL="0" distR="0" wp14:anchorId="658DF785" wp14:editId="1491B803">
+            <wp:extent cx="5760720" cy="1369060"/>
+            <wp:effectExtent l="0" t="0" r="0" b="2540"/>
+            <wp:docPr id="5" name="Slika 5"/>
+            <wp:cNvGraphicFramePr>
+              <a:graphicFrameLocks xmlns:a="http://schemas.openxmlformats.org/drawingml/2006/main" noChangeAspect="1"/>
+            </wp:cNvGraphicFramePr>
+            <a:graphic xmlns:a="http://schemas.openxmlformats.org/drawingml/2006/main">
+              <a:graphicData uri="http://schemas.openxmlformats.org/drawingml/2006/picture">
+                <pic:pic xmlns:pic="http://schemas.openxmlformats.org/drawingml/2006/picture">
+                  <pic:nvPicPr>
+                    <pic:cNvPr id="5" name="Matrica.png"/>
+                    <pic:cNvPicPr/>
+                  </pic:nvPicPr>
+                  <pic:blipFill>
+                    <a:blip r:embed="rId16">
+                      <a:extLst>
+                        <a:ext uri="{28A0092B-C50C-407E-A947-70E740481C1C}">
+                          <a14:useLocalDpi xmlns:a14="http://schemas.microsoft.com/office/drawing/2010/main" val="0"/>
+                        </a:ext>
+                      </a:extLst>
+                    </a:blip>
+                    <a:stretch>
+                      <a:fillRect/>
+                    </a:stretch>
+                  </pic:blipFill>
+                  <pic:spPr>
+                    <a:xfrm>
+                      <a:off x="0" y="0"/>
+                      <a:ext cx="5760720" cy="1369060"/>
+                    </a:xfrm>
+                    <a:prstGeom prst="rect">
+                      <a:avLst/>
+                    </a:prstGeom>
+                  </pic:spPr>
+                </pic:pic>
+              </a:graphicData>
+            </a:graphic>
+          </wp:inline>
+        </w:drawing>
+      </w:r>
+    </w:p>
+    <w:p>
+      <w:pPr>
+        <w:pStyle w:val="Opisslike"/>
+        <w:jc w:val="center"/>
+        <w:rPr>
+          <w:rFonts w:ascii="Arial" w:hAnsi="Arial" w:cs="Arial"/>
+          <w:b w:val="0"/>
+          <w:color w:val="000000" w:themeColor="text1"/>
+          <w:sz w:val="20"/>
+        </w:rPr>
+      </w:pPr>
+      <w:r>
+        <w:rPr>
+          <w:rFonts w:ascii="Arial" w:hAnsi="Arial" w:cs="Arial"/>
+          <w:b w:val="0"/>
+          <w:color w:val="000000" w:themeColor="text1"/>
+          <w:sz w:val="20"/>
+        </w:rPr>
+        <w:t>Slika [8</w:t>
+      </w:r>
+      <w:r>
+        <w:rPr>
+          <w:rFonts w:ascii="Arial" w:hAnsi="Arial" w:cs="Arial"/>
+          <w:b w:val="0"/>
+          <w:color w:val="000000" w:themeColor="text1"/>
+          <w:sz w:val="20"/>
+        </w:rPr>
+        <w:t xml:space="preserve">] – </w:t>
+      </w:r>
+      <w:r>
+        <w:rPr>
+          <w:rFonts w:ascii="Arial" w:hAnsi="Arial" w:cs="Arial"/>
+          <w:b w:val="0"/>
+          <w:color w:val="000000" w:themeColor="text1"/>
+          <w:sz w:val="20"/>
+        </w:rPr>
+        <w:t>matrica entiteti - događaji</w:t>
+      </w:r>
+    </w:p>
+    <w:p/>
+    <w:p/>
+    <w:p/>
+    <w:p/>
+    <w:p/>
+    <w:p/>
+    <w:p/>
+    <w:p/>
+    <w:p/>
+    <w:p/>
+    <w:p/>
+    <w:p/>
+    <w:p/>
+    <w:p/>
+    <w:p/>
+    <w:p/>
+    <w:p/>
+    <w:p/>
+    <w:p/>
+    <w:p/>
+    <w:p/>
+    <w:p>
+      <w:pPr>
+        <w:rPr>
+          <w:rFonts w:ascii="Arial" w:hAnsi="Arial" w:cs="Arial"/>
+        </w:rPr>
+      </w:pPr>
+    </w:p>
+    <w:p>
+      <w:pPr>
+        <w:pStyle w:val="Naslov1"/>
+        <w:rPr>
+          <w:rFonts w:ascii="Arial" w:hAnsi="Arial" w:cs="Arial"/>
+          <w:sz w:val="32"/>
+        </w:rPr>
+      </w:pPr>
+      <w:bookmarkStart w:id="30" w:name="_Toc144199349"/>
       <w:r>
         <w:rPr>
           <w:rFonts w:ascii="Arial" w:hAnsi="Arial" w:cs="Arial"/>
@@ -5339,7 +5640,7 @@
         <w:lastRenderedPageBreak/>
         <w:t>Dodatak</w:t>
       </w:r>
-      <w:bookmarkEnd w:id="28"/>
+      <w:bookmarkEnd w:id="30"/>
     </w:p>
     <w:p>
       <w:pPr>
@@ -5504,6 +5805,38 @@
         </w:rPr>
         <w:t>Detaljni dijagram za odabrani proces</w:t>
       </w:r>
+    </w:p>
+    <w:p>
+      <w:pPr>
+        <w:rPr>
+          <w:rFonts w:ascii="Arial" w:hAnsi="Arial" w:cs="Arial"/>
+        </w:rPr>
+      </w:pPr>
+      <w:r>
+        <w:rPr>
+          <w:rFonts w:ascii="Arial" w:hAnsi="Arial" w:cs="Arial"/>
+        </w:rPr>
+        <w:t>[8</w:t>
+      </w:r>
+      <w:r>
+        <w:rPr>
+          <w:rFonts w:ascii="Arial" w:hAnsi="Arial" w:cs="Arial"/>
+        </w:rPr>
+        <w:t xml:space="preserve">] Specifikacija zahtjeva/Model </w:t>
+      </w:r>
+      <w:r>
+        <w:rPr>
+          <w:rFonts w:ascii="Arial" w:hAnsi="Arial" w:cs="Arial"/>
+        </w:rPr>
+        <w:t>događaja/Matrica entiteti - događaji</w:t>
+      </w:r>
+    </w:p>
+    <w:p>
+      <w:pPr>
+        <w:rPr>
+          <w:rFonts w:ascii="Arial" w:hAnsi="Arial" w:cs="Arial"/>
+        </w:rPr>
+      </w:pPr>
     </w:p>
     <w:p>
       <w:pPr>
@@ -5785,7 +6118,7 @@
               <w:rFonts w:ascii="Times New Roman" w:hAnsi="Times New Roman"/>
               <w:noProof/>
             </w:rPr>
-            <w:t>3</w:t>
+            <w:t>12</w:t>
           </w:r>
           <w:r>
             <w:rPr>
@@ -5828,7 +6161,7 @@
               <w:rFonts w:ascii="Times New Roman" w:hAnsi="Times New Roman"/>
               <w:noProof/>
             </w:rPr>
-            <w:t>12</w:t>
+            <w:t>13</w:t>
           </w:r>
           <w:r>
             <w:rPr>
@@ -8493,7 +8826,7 @@
 </file>
 
 <file path=customXml/itemProps1.xml><?xml version="1.0" encoding="utf-8"?>
-<ds:datastoreItem xmlns:ds="http://schemas.openxmlformats.org/officeDocument/2006/customXml" ds:itemID="{344D23C4-1E26-424B-A883-78BF082BCA8F}">
+<ds:datastoreItem xmlns:ds="http://schemas.openxmlformats.org/officeDocument/2006/customXml" ds:itemID="{14070866-B7F1-471B-AD25-682660315CCF}">
   <ds:schemaRefs>
     <ds:schemaRef ds:uri="http://schemas.openxmlformats.org/officeDocument/2006/bibliography"/>
   </ds:schemaRefs>

</xml_diff>